<commit_message>
Updated Config. Setup Document
</commit_message>
<xml_diff>
--- a/Document/Configuration Setup Document.docx
+++ b/Document/Configuration Setup Document.docx
@@ -13,6 +13,7 @@
           <w:color w:val="000000" w:themeColor="text1"/>
           <w:sz w:val="40"/>
           <w:szCs w:val="40"/>
+          <w:u w:val="single"/>
         </w:rPr>
       </w:pPr>
       <w:r>
@@ -23,6 +24,7 @@
           <w:color w:val="000000" w:themeColor="text1"/>
           <w:sz w:val="40"/>
           <w:szCs w:val="40"/>
+          <w:u w:val="single"/>
         </w:rPr>
         <w:t>Configuration Setup Document</w:t>
       </w:r>
@@ -390,7 +392,7 @@
                   <v:h position="#0,#1" xrange="0,21600" yrange="0,10800"/>
                 </v:handles>
               </v:shapetype>
-              <v:shape id="Arrow: Right 8" o:spid="_x0000_s1026" type="#_x0000_t13" style="position:absolute;margin-left:349pt;margin-top:6.05pt;width:21.5pt;height:7pt;z-index:251665408;visibility:visible;mso-wrap-style:square;mso-width-percent:0;mso-height-percent:0;mso-wrap-distance-left:9pt;mso-wrap-distance-top:0;mso-wrap-distance-right:9pt;mso-wrap-distance-bottom:0;mso-position-horizontal:absolute;mso-position-horizontal-relative:text;mso-position-vertical:absolute;mso-position-vertical-relative:text;mso-width-percent:0;mso-height-percent:0;mso-width-relative:margin;mso-height-relative:margin;v-text-anchor:middle" o:gfxdata="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" adj="18084" fillcolor="black [3200]" strokecolor="black [1600]" strokeweight="1pt">
+              <v:shape id="Arrow: Right 8" o:spid="_x0000_s1026" type="#_x0000_t13" style="position:absolute;margin-left:349pt;margin-top:6.05pt;width:21.5pt;height:7pt;z-index:251665408;visibility:visible;mso-wrap-style:square;mso-width-percent:0;mso-height-percent:0;mso-wrap-distance-left:9pt;mso-wrap-distance-top:0;mso-wrap-distance-right:9pt;mso-wrap-distance-bottom:0;mso-position-horizontal:absolute;mso-position-horizontal-relative:text;mso-position-vertical:absolute;mso-position-vertical-relative:text;mso-width-percent:0;mso-height-percent:0;mso-width-relative:margin;mso-height-relative:margin;v-text-anchor:middle" o:gfxdata="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" adj="18084" fillcolor="black [3200]" strokecolor="black [1600]" strokeweight="1pt">
                 <v:textbox>
                   <w:txbxContent>
                     <w:p>
@@ -699,7 +701,7 @@
           </mc:Choice>
           <mc:Fallback>
             <w:pict>
-              <v:shape w14:anchorId="682CCE8E" id="Arrow: Right 2" o:spid="_x0000_s1029" type="#_x0000_t13" style="position:absolute;margin-left:106pt;margin-top:6.05pt;width:21.5pt;height:7pt;z-index:251659264;visibility:visible;mso-wrap-style:square;mso-width-percent:0;mso-height-percent:0;mso-wrap-distance-left:9pt;mso-wrap-distance-top:0;mso-wrap-distance-right:9pt;mso-wrap-distance-bottom:0;mso-position-horizontal:absolute;mso-position-horizontal-relative:text;mso-position-vertical:absolute;mso-position-vertical-relative:text;mso-width-percent:0;mso-height-percent:0;mso-width-relative:margin;mso-height-relative:margin;v-text-anchor:middle" o:gfxdata="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" adj="18084" fillcolor="black [3200]" strokecolor="black [1600]" strokeweight="1pt">
+              <v:shape w14:anchorId="682CCE8E" id="Arrow: Right 2" o:spid="_x0000_s1029" type="#_x0000_t13" style="position:absolute;margin-left:106pt;margin-top:6.05pt;width:21.5pt;height:7pt;z-index:251659264;visibility:visible;mso-wrap-style:square;mso-width-percent:0;mso-height-percent:0;mso-wrap-distance-left:9pt;mso-wrap-distance-top:0;mso-wrap-distance-right:9pt;mso-wrap-distance-bottom:0;mso-position-horizontal:absolute;mso-position-horizontal-relative:text;mso-position-vertical:absolute;mso-position-vertical-relative:text;mso-width-percent:0;mso-height-percent:0;mso-width-relative:margin;mso-height-relative:margin;v-text-anchor:middle" o:gfxdata="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" adj="18084" fillcolor="black [3200]" strokecolor="black [1600]" strokeweight="1pt">
                 <v:textbox>
                   <w:txbxContent>
                     <w:p>
@@ -1173,6 +1175,7 @@
         </w:rPr>
         <w:t xml:space="preserve">e need to install </w:t>
       </w:r>
+      <w:proofErr w:type="spellStart"/>
       <w:r>
         <w:rPr>
           <w:rFonts w:ascii="Times New Roman" w:eastAsiaTheme="majorEastAsia" w:hAnsi="Times New Roman" w:cs="Times New Roman"/>
@@ -1189,7 +1192,17 @@
           <w:sz w:val="28"/>
           <w:szCs w:val="28"/>
         </w:rPr>
-        <w:t xml:space="preserve">pm by </w:t>
+        <w:t>pm</w:t>
+      </w:r>
+      <w:proofErr w:type="spellEnd"/>
+      <w:r>
+        <w:rPr>
+          <w:rFonts w:ascii="Times New Roman" w:eastAsiaTheme="majorEastAsia" w:hAnsi="Times New Roman" w:cs="Times New Roman"/>
+          <w:color w:val="000000" w:themeColor="text1"/>
+          <w:sz w:val="28"/>
+          <w:szCs w:val="28"/>
+        </w:rPr>
+        <w:t xml:space="preserve"> by </w:t>
       </w:r>
       <w:r>
         <w:rPr>
@@ -1222,16 +1235,29 @@
         </w:rPr>
         <w:t>“</w:t>
       </w:r>
-      <w:r>
-        <w:rPr>
-          <w:rFonts w:ascii="Times New Roman" w:eastAsiaTheme="majorEastAsia" w:hAnsi="Times New Roman" w:cs="Times New Roman"/>
-          <w:b/>
-          <w:bCs/>
-          <w:color w:val="000000" w:themeColor="text1"/>
-          <w:sz w:val="28"/>
-          <w:szCs w:val="28"/>
-        </w:rPr>
-        <w:t>npm install -g @angular/cli</w:t>
+      <w:proofErr w:type="spellStart"/>
+      <w:r>
+        <w:rPr>
+          <w:rFonts w:ascii="Times New Roman" w:eastAsiaTheme="majorEastAsia" w:hAnsi="Times New Roman" w:cs="Times New Roman"/>
+          <w:b/>
+          <w:bCs/>
+          <w:color w:val="000000" w:themeColor="text1"/>
+          <w:sz w:val="28"/>
+          <w:szCs w:val="28"/>
+        </w:rPr>
+        <w:t>npm</w:t>
+      </w:r>
+      <w:proofErr w:type="spellEnd"/>
+      <w:r>
+        <w:rPr>
+          <w:rFonts w:ascii="Times New Roman" w:eastAsiaTheme="majorEastAsia" w:hAnsi="Times New Roman" w:cs="Times New Roman"/>
+          <w:b/>
+          <w:bCs/>
+          <w:color w:val="000000" w:themeColor="text1"/>
+          <w:sz w:val="28"/>
+          <w:szCs w:val="28"/>
+        </w:rPr>
+        <w:t xml:space="preserve"> install -g @angular/cli</w:t>
       </w:r>
       <w:r>
         <w:rPr>
@@ -1288,14 +1314,18 @@
       <w:pPr>
         <w:rPr>
           <w:rFonts w:ascii="Times New Roman" w:eastAsiaTheme="majorEastAsia" w:hAnsi="Times New Roman" w:cs="Times New Roman"/>
-          <w:color w:val="000000" w:themeColor="text1"/>
-          <w:sz w:val="28"/>
-          <w:szCs w:val="28"/>
-        </w:rPr>
-      </w:pPr>
-      <w:r>
-        <w:rPr>
-          <w:rFonts w:ascii="Times New Roman" w:eastAsiaTheme="majorEastAsia" w:hAnsi="Times New Roman" w:cs="Times New Roman"/>
+          <w:b/>
+          <w:bCs/>
+          <w:color w:val="000000" w:themeColor="text1"/>
+          <w:sz w:val="28"/>
+          <w:szCs w:val="28"/>
+        </w:rPr>
+      </w:pPr>
+      <w:r>
+        <w:rPr>
+          <w:rFonts w:ascii="Times New Roman" w:eastAsiaTheme="majorEastAsia" w:hAnsi="Times New Roman" w:cs="Times New Roman"/>
+          <w:b/>
+          <w:bCs/>
           <w:color w:val="000000" w:themeColor="text1"/>
           <w:sz w:val="28"/>
           <w:szCs w:val="28"/>
@@ -1306,6 +1336,8 @@
       <w:r>
         <w:rPr>
           <w:rFonts w:ascii="Times New Roman" w:eastAsiaTheme="majorEastAsia" w:hAnsi="Times New Roman" w:cs="Times New Roman"/>
+          <w:b/>
+          <w:bCs/>
           <w:color w:val="000000" w:themeColor="text1"/>
           <w:sz w:val="28"/>
           <w:szCs w:val="28"/>
@@ -1315,6 +1347,8 @@
       <w:r>
         <w:rPr>
           <w:rFonts w:ascii="Times New Roman" w:eastAsiaTheme="majorEastAsia" w:hAnsi="Times New Roman" w:cs="Times New Roman"/>
+          <w:b/>
+          <w:bCs/>
           <w:color w:val="000000" w:themeColor="text1"/>
           <w:sz w:val="28"/>
           <w:szCs w:val="28"/>
@@ -1326,14 +1360,18 @@
       <w:pPr>
         <w:rPr>
           <w:rFonts w:ascii="Times New Roman" w:eastAsiaTheme="majorEastAsia" w:hAnsi="Times New Roman" w:cs="Times New Roman"/>
-          <w:color w:val="000000" w:themeColor="text1"/>
-          <w:sz w:val="28"/>
-          <w:szCs w:val="28"/>
-        </w:rPr>
-      </w:pPr>
-      <w:r>
-        <w:rPr>
-          <w:rFonts w:ascii="Times New Roman" w:eastAsiaTheme="majorEastAsia" w:hAnsi="Times New Roman" w:cs="Times New Roman"/>
+          <w:b/>
+          <w:bCs/>
+          <w:color w:val="000000" w:themeColor="text1"/>
+          <w:sz w:val="28"/>
+          <w:szCs w:val="28"/>
+        </w:rPr>
+      </w:pPr>
+      <w:r>
+        <w:rPr>
+          <w:rFonts w:ascii="Times New Roman" w:eastAsiaTheme="majorEastAsia" w:hAnsi="Times New Roman" w:cs="Times New Roman"/>
+          <w:b/>
+          <w:bCs/>
           <w:color w:val="000000" w:themeColor="text1"/>
           <w:sz w:val="28"/>
           <w:szCs w:val="28"/>
@@ -1353,72 +1391,1271 @@
     </w:p>
     <w:p>
       <w:pPr>
-        <w:rPr>
-          <w:rFonts w:ascii="Times New Roman" w:eastAsiaTheme="majorEastAsia" w:hAnsi="Times New Roman" w:cs="Times New Roman"/>
-          <w:color w:val="000000" w:themeColor="text1"/>
-          <w:sz w:val="28"/>
-          <w:szCs w:val="28"/>
-        </w:rPr>
-      </w:pPr>
-      <w:r>
-        <w:rPr>
-          <w:rFonts w:ascii="Times New Roman" w:eastAsiaTheme="majorEastAsia" w:hAnsi="Times New Roman" w:cs="Times New Roman"/>
-          <w:color w:val="000000" w:themeColor="text1"/>
-          <w:sz w:val="28"/>
-          <w:szCs w:val="28"/>
-        </w:rPr>
-        <w:t>2. Angular (Front</w:t>
-      </w:r>
-      <w:r>
-        <w:rPr>
-          <w:rFonts w:ascii="Times New Roman" w:eastAsiaTheme="majorEastAsia" w:hAnsi="Times New Roman" w:cs="Times New Roman"/>
-          <w:color w:val="000000" w:themeColor="text1"/>
-          <w:sz w:val="28"/>
-          <w:szCs w:val="28"/>
-        </w:rPr>
-        <w:t>-E</w:t>
-      </w:r>
-      <w:r>
-        <w:rPr>
-          <w:rFonts w:ascii="Times New Roman" w:eastAsiaTheme="majorEastAsia" w:hAnsi="Times New Roman" w:cs="Times New Roman"/>
-          <w:color w:val="000000" w:themeColor="text1"/>
-          <w:sz w:val="28"/>
-          <w:szCs w:val="28"/>
-        </w:rPr>
-        <w:t>nd)</w:t>
+        <w:pStyle w:val="ListParagraph"/>
+        <w:numPr>
+          <w:ilvl w:val="0"/>
+          <w:numId w:val="11"/>
+        </w:numPr>
+        <w:spacing w:line="276" w:lineRule="auto"/>
+        <w:rPr>
+          <w:rFonts w:ascii="Times New Roman" w:eastAsiaTheme="majorEastAsia" w:hAnsi="Times New Roman" w:cs="Times New Roman"/>
+          <w:color w:val="000000" w:themeColor="text1"/>
+          <w:sz w:val="28"/>
+          <w:szCs w:val="28"/>
+        </w:rPr>
+      </w:pPr>
+      <w:r>
+        <w:rPr>
+          <w:rFonts w:ascii="Times New Roman" w:eastAsiaTheme="majorEastAsia" w:hAnsi="Times New Roman" w:cs="Times New Roman"/>
+          <w:noProof/>
+          <w:color w:val="000000" w:themeColor="text1"/>
+          <w:sz w:val="28"/>
+          <w:szCs w:val="28"/>
+        </w:rPr>
+        <mc:AlternateContent>
+          <mc:Choice Requires="wps">
+            <w:drawing>
+              <wp:anchor distT="0" distB="0" distL="114300" distR="114300" simplePos="0" relativeHeight="251706368" behindDoc="0" locked="0" layoutInCell="1" allowOverlap="1" wp14:anchorId="77C7103A" wp14:editId="20D26198">
+                <wp:simplePos x="0" y="0"/>
+                <wp:positionH relativeFrom="column">
+                  <wp:posOffset>2927350</wp:posOffset>
+                </wp:positionH>
+                <wp:positionV relativeFrom="paragraph">
+                  <wp:posOffset>309880</wp:posOffset>
+                </wp:positionV>
+                <wp:extent cx="273050" cy="88900"/>
+                <wp:effectExtent l="0" t="19050" r="31750" b="44450"/>
+                <wp:wrapNone/>
+                <wp:docPr id="22" name="Arrow: Right 22"/>
+                <wp:cNvGraphicFramePr/>
+                <a:graphic xmlns:a="http://schemas.openxmlformats.org/drawingml/2006/main">
+                  <a:graphicData uri="http://schemas.microsoft.com/office/word/2010/wordprocessingShape">
+                    <wps:wsp>
+                      <wps:cNvSpPr/>
+                      <wps:spPr>
+                        <a:xfrm>
+                          <a:off x="0" y="0"/>
+                          <a:ext cx="273050" cy="88900"/>
+                        </a:xfrm>
+                        <a:prstGeom prst="rightArrow">
+                          <a:avLst/>
+                        </a:prstGeom>
+                      </wps:spPr>
+                      <wps:style>
+                        <a:lnRef idx="2">
+                          <a:schemeClr val="dk1">
+                            <a:shade val="50000"/>
+                          </a:schemeClr>
+                        </a:lnRef>
+                        <a:fillRef idx="1">
+                          <a:schemeClr val="dk1"/>
+                        </a:fillRef>
+                        <a:effectRef idx="0">
+                          <a:schemeClr val="dk1"/>
+                        </a:effectRef>
+                        <a:fontRef idx="minor">
+                          <a:schemeClr val="lt1"/>
+                        </a:fontRef>
+                      </wps:style>
+                      <wps:txbx>
+                        <w:txbxContent>
+                          <w:p>
+                            <w:pPr>
+                              <w:jc w:val="center"/>
+                            </w:pPr>
+                            <w:r>
+                              <w:t xml:space="preserve"> </w:t>
+                            </w:r>
+                          </w:p>
+                        </w:txbxContent>
+                      </wps:txbx>
+                      <wps:bodyPr rot="0" spcFirstLastPara="0" vertOverflow="overflow" horzOverflow="overflow" vert="horz" wrap="square" lIns="91440" tIns="45720" rIns="91440" bIns="45720" numCol="1" spcCol="0" rtlCol="0" fromWordArt="0" anchor="ctr" anchorCtr="0" forceAA="0" compatLnSpc="1">
+                        <a:prstTxWarp prst="textNoShape">
+                          <a:avLst/>
+                        </a:prstTxWarp>
+                        <a:noAutofit/>
+                      </wps:bodyPr>
+                    </wps:wsp>
+                  </a:graphicData>
+                </a:graphic>
+                <wp14:sizeRelH relativeFrom="margin">
+                  <wp14:pctWidth>0</wp14:pctWidth>
+                </wp14:sizeRelH>
+                <wp14:sizeRelV relativeFrom="margin">
+                  <wp14:pctHeight>0</wp14:pctHeight>
+                </wp14:sizeRelV>
+              </wp:anchor>
+            </w:drawing>
+          </mc:Choice>
+          <mc:Fallback>
+            <w:pict>
+              <v:shape w14:anchorId="77C7103A" id="Arrow: Right 22" o:spid="_x0000_s1030" type="#_x0000_t13" style="position:absolute;left:0;text-align:left;margin-left:230.5pt;margin-top:24.4pt;width:21.5pt;height:7pt;z-index:251706368;visibility:visible;mso-wrap-style:square;mso-width-percent:0;mso-height-percent:0;mso-wrap-distance-left:9pt;mso-wrap-distance-top:0;mso-wrap-distance-right:9pt;mso-wrap-distance-bottom:0;mso-position-horizontal:absolute;mso-position-horizontal-relative:text;mso-position-vertical:absolute;mso-position-vertical-relative:text;mso-width-percent:0;mso-height-percent:0;mso-width-relative:margin;mso-height-relative:margin;v-text-anchor:middle" o:gfxdata="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" adj="18084" fillcolor="black [3200]" strokecolor="black [1600]" strokeweight="1pt">
+                <v:textbox>
+                  <w:txbxContent>
+                    <w:p>
+                      <w:pPr>
+                        <w:jc w:val="center"/>
+                      </w:pPr>
+                      <w:r>
+                        <w:t xml:space="preserve"> </w:t>
+                      </w:r>
+                    </w:p>
+                  </w:txbxContent>
+                </v:textbox>
+              </v:shape>
+            </w:pict>
+          </mc:Fallback>
+        </mc:AlternateContent>
+      </w:r>
+      <w:r>
+        <w:rPr>
+          <w:rFonts w:ascii="Times New Roman" w:eastAsiaTheme="majorEastAsia" w:hAnsi="Times New Roman" w:cs="Times New Roman"/>
+          <w:noProof/>
+          <w:color w:val="000000" w:themeColor="text1"/>
+          <w:sz w:val="28"/>
+          <w:szCs w:val="28"/>
+        </w:rPr>
+        <mc:AlternateContent>
+          <mc:Choice Requires="wps">
+            <w:drawing>
+              <wp:anchor distT="0" distB="0" distL="114300" distR="114300" simplePos="0" relativeHeight="251700224" behindDoc="0" locked="0" layoutInCell="1" allowOverlap="1" wp14:anchorId="618096E0" wp14:editId="4EFA5B84">
+                <wp:simplePos x="0" y="0"/>
+                <wp:positionH relativeFrom="column">
+                  <wp:posOffset>3917950</wp:posOffset>
+                </wp:positionH>
+                <wp:positionV relativeFrom="paragraph">
+                  <wp:posOffset>82550</wp:posOffset>
+                </wp:positionV>
+                <wp:extent cx="273050" cy="88900"/>
+                <wp:effectExtent l="0" t="19050" r="31750" b="44450"/>
+                <wp:wrapNone/>
+                <wp:docPr id="19" name="Arrow: Right 19"/>
+                <wp:cNvGraphicFramePr/>
+                <a:graphic xmlns:a="http://schemas.openxmlformats.org/drawingml/2006/main">
+                  <a:graphicData uri="http://schemas.microsoft.com/office/word/2010/wordprocessingShape">
+                    <wps:wsp>
+                      <wps:cNvSpPr/>
+                      <wps:spPr>
+                        <a:xfrm>
+                          <a:off x="0" y="0"/>
+                          <a:ext cx="273050" cy="88900"/>
+                        </a:xfrm>
+                        <a:prstGeom prst="rightArrow">
+                          <a:avLst/>
+                        </a:prstGeom>
+                      </wps:spPr>
+                      <wps:style>
+                        <a:lnRef idx="2">
+                          <a:schemeClr val="dk1">
+                            <a:shade val="50000"/>
+                          </a:schemeClr>
+                        </a:lnRef>
+                        <a:fillRef idx="1">
+                          <a:schemeClr val="dk1"/>
+                        </a:fillRef>
+                        <a:effectRef idx="0">
+                          <a:schemeClr val="dk1"/>
+                        </a:effectRef>
+                        <a:fontRef idx="minor">
+                          <a:schemeClr val="lt1"/>
+                        </a:fontRef>
+                      </wps:style>
+                      <wps:txbx>
+                        <w:txbxContent>
+                          <w:p>
+                            <w:pPr>
+                              <w:jc w:val="center"/>
+                            </w:pPr>
+                            <w:r>
+                              <w:t xml:space="preserve"> </w:t>
+                            </w:r>
+                          </w:p>
+                        </w:txbxContent>
+                      </wps:txbx>
+                      <wps:bodyPr rot="0" spcFirstLastPara="0" vertOverflow="overflow" horzOverflow="overflow" vert="horz" wrap="square" lIns="91440" tIns="45720" rIns="91440" bIns="45720" numCol="1" spcCol="0" rtlCol="0" fromWordArt="0" anchor="ctr" anchorCtr="0" forceAA="0" compatLnSpc="1">
+                        <a:prstTxWarp prst="textNoShape">
+                          <a:avLst/>
+                        </a:prstTxWarp>
+                        <a:noAutofit/>
+                      </wps:bodyPr>
+                    </wps:wsp>
+                  </a:graphicData>
+                </a:graphic>
+                <wp14:sizeRelH relativeFrom="margin">
+                  <wp14:pctWidth>0</wp14:pctWidth>
+                </wp14:sizeRelH>
+                <wp14:sizeRelV relativeFrom="margin">
+                  <wp14:pctHeight>0</wp14:pctHeight>
+                </wp14:sizeRelV>
+              </wp:anchor>
+            </w:drawing>
+          </mc:Choice>
+          <mc:Fallback>
+            <w:pict>
+              <v:shape w14:anchorId="618096E0" id="Arrow: Right 19" o:spid="_x0000_s1031" type="#_x0000_t13" style="position:absolute;left:0;text-align:left;margin-left:308.5pt;margin-top:6.5pt;width:21.5pt;height:7pt;z-index:251700224;visibility:visible;mso-wrap-style:square;mso-width-percent:0;mso-height-percent:0;mso-wrap-distance-left:9pt;mso-wrap-distance-top:0;mso-wrap-distance-right:9pt;mso-wrap-distance-bottom:0;mso-position-horizontal:absolute;mso-position-horizontal-relative:text;mso-position-vertical:absolute;mso-position-vertical-relative:text;mso-width-percent:0;mso-height-percent:0;mso-width-relative:margin;mso-height-relative:margin;v-text-anchor:middle" o:gfxdata="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" adj="18084" fillcolor="black [3200]" strokecolor="black [1600]" strokeweight="1pt">
+                <v:textbox>
+                  <w:txbxContent>
+                    <w:p>
+                      <w:pPr>
+                        <w:jc w:val="center"/>
+                      </w:pPr>
+                      <w:r>
+                        <w:t xml:space="preserve"> </w:t>
+                      </w:r>
+                    </w:p>
+                  </w:txbxContent>
+                </v:textbox>
+              </v:shape>
+            </w:pict>
+          </mc:Fallback>
+        </mc:AlternateContent>
+      </w:r>
+      <w:r>
+        <w:rPr>
+          <w:rFonts w:ascii="Times New Roman" w:eastAsiaTheme="majorEastAsia" w:hAnsi="Times New Roman" w:cs="Times New Roman"/>
+          <w:noProof/>
+          <w:color w:val="000000" w:themeColor="text1"/>
+          <w:sz w:val="28"/>
+          <w:szCs w:val="28"/>
+        </w:rPr>
+        <mc:AlternateContent>
+          <mc:Choice Requires="wps">
+            <w:drawing>
+              <wp:anchor distT="0" distB="0" distL="114300" distR="114300" simplePos="0" relativeHeight="251704320" behindDoc="0" locked="0" layoutInCell="1" allowOverlap="1" wp14:anchorId="7D85CF8C" wp14:editId="70E6D16B">
+                <wp:simplePos x="0" y="0"/>
+                <wp:positionH relativeFrom="column">
+                  <wp:posOffset>3048000</wp:posOffset>
+                </wp:positionH>
+                <wp:positionV relativeFrom="paragraph">
+                  <wp:posOffset>81280</wp:posOffset>
+                </wp:positionV>
+                <wp:extent cx="273050" cy="88900"/>
+                <wp:effectExtent l="0" t="19050" r="31750" b="44450"/>
+                <wp:wrapNone/>
+                <wp:docPr id="21" name="Arrow: Right 21"/>
+                <wp:cNvGraphicFramePr/>
+                <a:graphic xmlns:a="http://schemas.openxmlformats.org/drawingml/2006/main">
+                  <a:graphicData uri="http://schemas.microsoft.com/office/word/2010/wordprocessingShape">
+                    <wps:wsp>
+                      <wps:cNvSpPr/>
+                      <wps:spPr>
+                        <a:xfrm>
+                          <a:off x="0" y="0"/>
+                          <a:ext cx="273050" cy="88900"/>
+                        </a:xfrm>
+                        <a:prstGeom prst="rightArrow">
+                          <a:avLst/>
+                        </a:prstGeom>
+                      </wps:spPr>
+                      <wps:style>
+                        <a:lnRef idx="2">
+                          <a:schemeClr val="dk1">
+                            <a:shade val="50000"/>
+                          </a:schemeClr>
+                        </a:lnRef>
+                        <a:fillRef idx="1">
+                          <a:schemeClr val="dk1"/>
+                        </a:fillRef>
+                        <a:effectRef idx="0">
+                          <a:schemeClr val="dk1"/>
+                        </a:effectRef>
+                        <a:fontRef idx="minor">
+                          <a:schemeClr val="lt1"/>
+                        </a:fontRef>
+                      </wps:style>
+                      <wps:txbx>
+                        <w:txbxContent>
+                          <w:p>
+                            <w:pPr>
+                              <w:jc w:val="center"/>
+                            </w:pPr>
+                            <w:r>
+                              <w:t xml:space="preserve"> </w:t>
+                            </w:r>
+                          </w:p>
+                        </w:txbxContent>
+                      </wps:txbx>
+                      <wps:bodyPr rot="0" spcFirstLastPara="0" vertOverflow="overflow" horzOverflow="overflow" vert="horz" wrap="square" lIns="91440" tIns="45720" rIns="91440" bIns="45720" numCol="1" spcCol="0" rtlCol="0" fromWordArt="0" anchor="ctr" anchorCtr="0" forceAA="0" compatLnSpc="1">
+                        <a:prstTxWarp prst="textNoShape">
+                          <a:avLst/>
+                        </a:prstTxWarp>
+                        <a:noAutofit/>
+                      </wps:bodyPr>
+                    </wps:wsp>
+                  </a:graphicData>
+                </a:graphic>
+                <wp14:sizeRelH relativeFrom="margin">
+                  <wp14:pctWidth>0</wp14:pctWidth>
+                </wp14:sizeRelH>
+                <wp14:sizeRelV relativeFrom="margin">
+                  <wp14:pctHeight>0</wp14:pctHeight>
+                </wp14:sizeRelV>
+              </wp:anchor>
+            </w:drawing>
+          </mc:Choice>
+          <mc:Fallback>
+            <w:pict>
+              <v:shape w14:anchorId="7D85CF8C" id="Arrow: Right 21" o:spid="_x0000_s1032" type="#_x0000_t13" style="position:absolute;left:0;text-align:left;margin-left:240pt;margin-top:6.4pt;width:21.5pt;height:7pt;z-index:251704320;visibility:visible;mso-wrap-style:square;mso-width-percent:0;mso-height-percent:0;mso-wrap-distance-left:9pt;mso-wrap-distance-top:0;mso-wrap-distance-right:9pt;mso-wrap-distance-bottom:0;mso-position-horizontal:absolute;mso-position-horizontal-relative:text;mso-position-vertical:absolute;mso-position-vertical-relative:text;mso-width-percent:0;mso-height-percent:0;mso-width-relative:margin;mso-height-relative:margin;v-text-anchor:middle" o:gfxdata="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" adj="18084" fillcolor="black [3200]" strokecolor="black [1600]" strokeweight="1pt">
+                <v:textbox>
+                  <w:txbxContent>
+                    <w:p>
+                      <w:pPr>
+                        <w:jc w:val="center"/>
+                      </w:pPr>
+                      <w:r>
+                        <w:t xml:space="preserve"> </w:t>
+                      </w:r>
+                    </w:p>
+                  </w:txbxContent>
+                </v:textbox>
+              </v:shape>
+            </w:pict>
+          </mc:Fallback>
+        </mc:AlternateContent>
+      </w:r>
+      <w:r>
+        <w:rPr>
+          <w:rFonts w:ascii="Times New Roman" w:eastAsiaTheme="majorEastAsia" w:hAnsi="Times New Roman" w:cs="Times New Roman"/>
+          <w:noProof/>
+          <w:color w:val="000000" w:themeColor="text1"/>
+          <w:sz w:val="28"/>
+          <w:szCs w:val="28"/>
+        </w:rPr>
+        <mc:AlternateContent>
+          <mc:Choice Requires="wps">
+            <w:drawing>
+              <wp:anchor distT="0" distB="0" distL="114300" distR="114300" simplePos="0" relativeHeight="251702272" behindDoc="0" locked="0" layoutInCell="1" allowOverlap="1" wp14:anchorId="58117C5C" wp14:editId="00707BAC">
+                <wp:simplePos x="0" y="0"/>
+                <wp:positionH relativeFrom="column">
+                  <wp:posOffset>2139950</wp:posOffset>
+                </wp:positionH>
+                <wp:positionV relativeFrom="paragraph">
+                  <wp:posOffset>81280</wp:posOffset>
+                </wp:positionV>
+                <wp:extent cx="273050" cy="88900"/>
+                <wp:effectExtent l="0" t="19050" r="31750" b="44450"/>
+                <wp:wrapNone/>
+                <wp:docPr id="20" name="Arrow: Right 20"/>
+                <wp:cNvGraphicFramePr/>
+                <a:graphic xmlns:a="http://schemas.openxmlformats.org/drawingml/2006/main">
+                  <a:graphicData uri="http://schemas.microsoft.com/office/word/2010/wordprocessingShape">
+                    <wps:wsp>
+                      <wps:cNvSpPr/>
+                      <wps:spPr>
+                        <a:xfrm>
+                          <a:off x="0" y="0"/>
+                          <a:ext cx="273050" cy="88900"/>
+                        </a:xfrm>
+                        <a:prstGeom prst="rightArrow">
+                          <a:avLst/>
+                        </a:prstGeom>
+                      </wps:spPr>
+                      <wps:style>
+                        <a:lnRef idx="2">
+                          <a:schemeClr val="dk1">
+                            <a:shade val="50000"/>
+                          </a:schemeClr>
+                        </a:lnRef>
+                        <a:fillRef idx="1">
+                          <a:schemeClr val="dk1"/>
+                        </a:fillRef>
+                        <a:effectRef idx="0">
+                          <a:schemeClr val="dk1"/>
+                        </a:effectRef>
+                        <a:fontRef idx="minor">
+                          <a:schemeClr val="lt1"/>
+                        </a:fontRef>
+                      </wps:style>
+                      <wps:txbx>
+                        <w:txbxContent>
+                          <w:p>
+                            <w:pPr>
+                              <w:jc w:val="center"/>
+                            </w:pPr>
+                            <w:r>
+                              <w:t xml:space="preserve"> </w:t>
+                            </w:r>
+                          </w:p>
+                        </w:txbxContent>
+                      </wps:txbx>
+                      <wps:bodyPr rot="0" spcFirstLastPara="0" vertOverflow="overflow" horzOverflow="overflow" vert="horz" wrap="square" lIns="91440" tIns="45720" rIns="91440" bIns="45720" numCol="1" spcCol="0" rtlCol="0" fromWordArt="0" anchor="ctr" anchorCtr="0" forceAA="0" compatLnSpc="1">
+                        <a:prstTxWarp prst="textNoShape">
+                          <a:avLst/>
+                        </a:prstTxWarp>
+                        <a:noAutofit/>
+                      </wps:bodyPr>
+                    </wps:wsp>
+                  </a:graphicData>
+                </a:graphic>
+                <wp14:sizeRelH relativeFrom="margin">
+                  <wp14:pctWidth>0</wp14:pctWidth>
+                </wp14:sizeRelH>
+                <wp14:sizeRelV relativeFrom="margin">
+                  <wp14:pctHeight>0</wp14:pctHeight>
+                </wp14:sizeRelV>
+              </wp:anchor>
+            </w:drawing>
+          </mc:Choice>
+          <mc:Fallback>
+            <w:pict>
+              <v:shape w14:anchorId="58117C5C" id="Arrow: Right 20" o:spid="_x0000_s1033" type="#_x0000_t13" style="position:absolute;left:0;text-align:left;margin-left:168.5pt;margin-top:6.4pt;width:21.5pt;height:7pt;z-index:251702272;visibility:visible;mso-wrap-style:square;mso-width-percent:0;mso-height-percent:0;mso-wrap-distance-left:9pt;mso-wrap-distance-top:0;mso-wrap-distance-right:9pt;mso-wrap-distance-bottom:0;mso-position-horizontal:absolute;mso-position-horizontal-relative:text;mso-position-vertical:absolute;mso-position-vertical-relative:text;mso-width-percent:0;mso-height-percent:0;mso-width-relative:margin;mso-height-relative:margin;v-text-anchor:middle" o:gfxdata="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" adj="18084" fillcolor="black [3200]" strokecolor="black [1600]" strokeweight="1pt">
+                <v:textbox>
+                  <w:txbxContent>
+                    <w:p>
+                      <w:pPr>
+                        <w:jc w:val="center"/>
+                      </w:pPr>
+                      <w:r>
+                        <w:t xml:space="preserve"> </w:t>
+                      </w:r>
+                    </w:p>
+                  </w:txbxContent>
+                </v:textbox>
+              </v:shape>
+            </w:pict>
+          </mc:Fallback>
+        </mc:AlternateContent>
+      </w:r>
+      <w:r>
+        <w:rPr>
+          <w:rFonts w:ascii="Times New Roman" w:eastAsiaTheme="majorEastAsia" w:hAnsi="Times New Roman" w:cs="Times New Roman"/>
+          <w:color w:val="000000" w:themeColor="text1"/>
+          <w:sz w:val="28"/>
+          <w:szCs w:val="28"/>
+        </w:rPr>
+        <w:t xml:space="preserve">Open Extracted </w:t>
+      </w:r>
+      <w:r>
+        <w:rPr>
+          <w:rFonts w:ascii="Times New Roman" w:eastAsiaTheme="majorEastAsia" w:hAnsi="Times New Roman" w:cs="Times New Roman"/>
+          <w:color w:val="000000" w:themeColor="text1"/>
+          <w:sz w:val="28"/>
+          <w:szCs w:val="28"/>
+        </w:rPr>
+        <w:t>projec</w:t>
+      </w:r>
+      <w:r>
+        <w:rPr>
+          <w:rFonts w:ascii="Times New Roman" w:eastAsiaTheme="majorEastAsia" w:hAnsi="Times New Roman" w:cs="Times New Roman"/>
+          <w:color w:val="000000" w:themeColor="text1"/>
+          <w:sz w:val="28"/>
+          <w:szCs w:val="28"/>
+        </w:rPr>
+        <w:t>t</w:t>
+      </w:r>
+      <w:r>
+        <w:rPr>
+          <w:rFonts w:ascii="Times New Roman" w:eastAsiaTheme="majorEastAsia" w:hAnsi="Times New Roman" w:cs="Times New Roman"/>
+          <w:color w:val="000000" w:themeColor="text1"/>
+          <w:sz w:val="28"/>
+          <w:szCs w:val="28"/>
+        </w:rPr>
+        <w:t xml:space="preserve">        </w:t>
+      </w:r>
+      <w:proofErr w:type="spellStart"/>
+      <w:r>
+        <w:rPr>
+          <w:rFonts w:ascii="Times New Roman" w:eastAsiaTheme="majorEastAsia" w:hAnsi="Times New Roman" w:cs="Times New Roman"/>
+          <w:color w:val="000000" w:themeColor="text1"/>
+          <w:sz w:val="28"/>
+          <w:szCs w:val="28"/>
+        </w:rPr>
+        <w:t>Project</w:t>
+      </w:r>
+      <w:proofErr w:type="spellEnd"/>
+      <w:r>
+        <w:rPr>
+          <w:rFonts w:ascii="Times New Roman" w:eastAsiaTheme="majorEastAsia" w:hAnsi="Times New Roman" w:cs="Times New Roman"/>
+          <w:color w:val="000000" w:themeColor="text1"/>
+          <w:sz w:val="28"/>
+          <w:szCs w:val="28"/>
+        </w:rPr>
+        <w:t xml:space="preserve">         </w:t>
+      </w:r>
+      <w:r>
+        <w:rPr>
+          <w:rFonts w:ascii="Times New Roman" w:eastAsiaTheme="majorEastAsia" w:hAnsi="Times New Roman" w:cs="Times New Roman"/>
+          <w:color w:val="000000" w:themeColor="text1"/>
+          <w:sz w:val="28"/>
+          <w:szCs w:val="28"/>
+        </w:rPr>
+        <w:t>Source</w:t>
+      </w:r>
+      <w:r>
+        <w:rPr>
+          <w:rFonts w:ascii="Times New Roman" w:eastAsiaTheme="majorEastAsia" w:hAnsi="Times New Roman" w:cs="Times New Roman"/>
+          <w:color w:val="000000" w:themeColor="text1"/>
+          <w:sz w:val="28"/>
+          <w:szCs w:val="28"/>
+        </w:rPr>
+        <w:t xml:space="preserve"> </w:t>
+      </w:r>
+      <w:proofErr w:type="spellStart"/>
+      <w:r>
+        <w:rPr>
+          <w:rFonts w:ascii="Times New Roman" w:eastAsiaTheme="majorEastAsia" w:hAnsi="Times New Roman" w:cs="Times New Roman"/>
+          <w:color w:val="000000" w:themeColor="text1"/>
+          <w:sz w:val="28"/>
+          <w:szCs w:val="28"/>
+        </w:rPr>
+        <w:t>InterviewManagementSystemAPI</w:t>
+      </w:r>
+      <w:proofErr w:type="spellEnd"/>
+      <w:r>
+        <w:rPr>
+          <w:rFonts w:ascii="Times New Roman" w:eastAsiaTheme="majorEastAsia" w:hAnsi="Times New Roman" w:cs="Times New Roman"/>
+          <w:color w:val="000000" w:themeColor="text1"/>
+          <w:sz w:val="28"/>
+          <w:szCs w:val="28"/>
+        </w:rPr>
+        <w:t xml:space="preserve">         </w:t>
+      </w:r>
+      <w:r>
+        <w:rPr>
+          <w:rFonts w:ascii="Times New Roman" w:eastAsiaTheme="majorEastAsia" w:hAnsi="Times New Roman" w:cs="Times New Roman"/>
+          <w:color w:val="000000" w:themeColor="text1"/>
+          <w:sz w:val="28"/>
+          <w:szCs w:val="28"/>
+        </w:rPr>
+        <w:t>IMS.API and then in file path type "</w:t>
+      </w:r>
+      <w:proofErr w:type="spellStart"/>
+      <w:r>
+        <w:rPr>
+          <w:rFonts w:ascii="Times New Roman" w:eastAsiaTheme="majorEastAsia" w:hAnsi="Times New Roman" w:cs="Times New Roman"/>
+          <w:b/>
+          <w:bCs/>
+          <w:color w:val="000000" w:themeColor="text1"/>
+          <w:sz w:val="28"/>
+          <w:szCs w:val="28"/>
+        </w:rPr>
+        <w:t>cmd</w:t>
+      </w:r>
+      <w:proofErr w:type="spellEnd"/>
+      <w:r>
+        <w:rPr>
+          <w:rFonts w:ascii="Times New Roman" w:eastAsiaTheme="majorEastAsia" w:hAnsi="Times New Roman" w:cs="Times New Roman"/>
+          <w:color w:val="000000" w:themeColor="text1"/>
+          <w:sz w:val="28"/>
+          <w:szCs w:val="28"/>
+        </w:rPr>
+        <w:t>",it will open command prompt  and type "</w:t>
+      </w:r>
+      <w:r>
+        <w:rPr>
+          <w:rFonts w:ascii="Times New Roman" w:eastAsiaTheme="majorEastAsia" w:hAnsi="Times New Roman" w:cs="Times New Roman"/>
+          <w:b/>
+          <w:bCs/>
+          <w:color w:val="000000" w:themeColor="text1"/>
+          <w:sz w:val="28"/>
+          <w:szCs w:val="28"/>
+        </w:rPr>
+        <w:t xml:space="preserve">code </w:t>
+      </w:r>
+      <w:r>
+        <w:rPr>
+          <w:rFonts w:ascii="Times New Roman" w:eastAsiaTheme="majorEastAsia" w:hAnsi="Times New Roman" w:cs="Times New Roman"/>
+          <w:color w:val="000000" w:themeColor="text1"/>
+          <w:sz w:val="28"/>
+          <w:szCs w:val="28"/>
+        </w:rPr>
+        <w:t>.".</w:t>
+      </w:r>
+      <w:r>
+        <w:rPr>
+          <w:rFonts w:ascii="Times New Roman" w:eastAsiaTheme="majorEastAsia" w:hAnsi="Times New Roman" w:cs="Times New Roman"/>
+          <w:color w:val="000000" w:themeColor="text1"/>
+          <w:sz w:val="28"/>
+          <w:szCs w:val="28"/>
+        </w:rPr>
+        <w:t xml:space="preserve"> </w:t>
+      </w:r>
+      <w:r>
+        <w:rPr>
+          <w:rFonts w:ascii="Times New Roman" w:eastAsiaTheme="majorEastAsia" w:hAnsi="Times New Roman" w:cs="Times New Roman"/>
+          <w:color w:val="000000" w:themeColor="text1"/>
+          <w:sz w:val="28"/>
+          <w:szCs w:val="28"/>
+        </w:rPr>
+        <w:t>It will open VS code</w:t>
       </w:r>
     </w:p>
     <w:p>
       <w:pPr>
-        <w:rPr>
-          <w:rFonts w:ascii="Times New Roman" w:eastAsiaTheme="majorEastAsia" w:hAnsi="Times New Roman" w:cs="Times New Roman"/>
-          <w:color w:val="000000" w:themeColor="text1"/>
-          <w:sz w:val="28"/>
-          <w:szCs w:val="28"/>
-        </w:rPr>
-      </w:pPr>
+        <w:spacing w:line="276" w:lineRule="auto"/>
+        <w:rPr>
+          <w:rFonts w:ascii="Times New Roman" w:eastAsiaTheme="majorEastAsia" w:hAnsi="Times New Roman" w:cs="Times New Roman"/>
+          <w:color w:val="000000" w:themeColor="text1"/>
+          <w:sz w:val="28"/>
+          <w:szCs w:val="28"/>
+        </w:rPr>
+      </w:pPr>
+      <w:r>
+        <w:rPr>
+          <w:rFonts w:ascii="Times New Roman" w:eastAsiaTheme="majorEastAsia" w:hAnsi="Times New Roman" w:cs="Times New Roman"/>
+          <w:color w:val="000000" w:themeColor="text1"/>
+          <w:sz w:val="28"/>
+          <w:szCs w:val="28"/>
+        </w:rPr>
+        <w:t xml:space="preserve">                                                     (or)</w:t>
+      </w:r>
     </w:p>
     <w:p>
       <w:pPr>
-        <w:rPr>
-          <w:rFonts w:ascii="Times New Roman" w:eastAsiaTheme="majorEastAsia" w:hAnsi="Times New Roman" w:cs="Times New Roman"/>
-          <w:color w:val="000000" w:themeColor="text1"/>
-          <w:sz w:val="28"/>
-          <w:szCs w:val="28"/>
-        </w:rPr>
-      </w:pPr>
-      <w:r>
-        <w:rPr>
-          <w:rFonts w:ascii="Times New Roman" w:eastAsiaTheme="majorEastAsia" w:hAnsi="Times New Roman" w:cs="Times New Roman"/>
-          <w:color w:val="000000" w:themeColor="text1"/>
-          <w:sz w:val="28"/>
-          <w:szCs w:val="28"/>
-        </w:rPr>
-        <w:t>2.1 Steps to be Taken to run the Angular</w:t>
+        <w:pStyle w:val="ListParagraph"/>
+        <w:numPr>
+          <w:ilvl w:val="0"/>
+          <w:numId w:val="11"/>
+        </w:numPr>
+        <w:spacing w:line="276" w:lineRule="auto"/>
+        <w:rPr>
+          <w:rFonts w:ascii="Times New Roman" w:eastAsiaTheme="majorEastAsia" w:hAnsi="Times New Roman" w:cs="Times New Roman"/>
+          <w:color w:val="000000" w:themeColor="text1"/>
+          <w:sz w:val="28"/>
+          <w:szCs w:val="28"/>
+        </w:rPr>
+      </w:pPr>
+      <w:r>
+        <w:rPr>
+          <w:rFonts w:ascii="Times New Roman" w:eastAsiaTheme="majorEastAsia" w:hAnsi="Times New Roman" w:cs="Times New Roman"/>
+          <w:noProof/>
+          <w:color w:val="000000" w:themeColor="text1"/>
+          <w:sz w:val="28"/>
+          <w:szCs w:val="28"/>
+        </w:rPr>
+        <mc:AlternateContent>
+          <mc:Choice Requires="wps">
+            <w:drawing>
+              <wp:anchor distT="0" distB="0" distL="114300" distR="114300" simplePos="0" relativeHeight="251714560" behindDoc="0" locked="0" layoutInCell="1" allowOverlap="1" wp14:anchorId="0CC0BCB1" wp14:editId="284A116C">
+                <wp:simplePos x="0" y="0"/>
+                <wp:positionH relativeFrom="column">
+                  <wp:posOffset>2914650</wp:posOffset>
+                </wp:positionH>
+                <wp:positionV relativeFrom="paragraph">
+                  <wp:posOffset>289560</wp:posOffset>
+                </wp:positionV>
+                <wp:extent cx="273050" cy="88900"/>
+                <wp:effectExtent l="0" t="19050" r="31750" b="44450"/>
+                <wp:wrapNone/>
+                <wp:docPr id="26" name="Arrow: Right 26"/>
+                <wp:cNvGraphicFramePr/>
+                <a:graphic xmlns:a="http://schemas.openxmlformats.org/drawingml/2006/main">
+                  <a:graphicData uri="http://schemas.microsoft.com/office/word/2010/wordprocessingShape">
+                    <wps:wsp>
+                      <wps:cNvSpPr/>
+                      <wps:spPr>
+                        <a:xfrm>
+                          <a:off x="0" y="0"/>
+                          <a:ext cx="273050" cy="88900"/>
+                        </a:xfrm>
+                        <a:prstGeom prst="rightArrow">
+                          <a:avLst/>
+                        </a:prstGeom>
+                      </wps:spPr>
+                      <wps:style>
+                        <a:lnRef idx="2">
+                          <a:schemeClr val="dk1">
+                            <a:shade val="50000"/>
+                          </a:schemeClr>
+                        </a:lnRef>
+                        <a:fillRef idx="1">
+                          <a:schemeClr val="dk1"/>
+                        </a:fillRef>
+                        <a:effectRef idx="0">
+                          <a:schemeClr val="dk1"/>
+                        </a:effectRef>
+                        <a:fontRef idx="minor">
+                          <a:schemeClr val="lt1"/>
+                        </a:fontRef>
+                      </wps:style>
+                      <wps:txbx>
+                        <w:txbxContent>
+                          <w:p>
+                            <w:pPr>
+                              <w:jc w:val="center"/>
+                            </w:pPr>
+                            <w:r>
+                              <w:t xml:space="preserve"> </w:t>
+                            </w:r>
+                          </w:p>
+                        </w:txbxContent>
+                      </wps:txbx>
+                      <wps:bodyPr rot="0" spcFirstLastPara="0" vertOverflow="overflow" horzOverflow="overflow" vert="horz" wrap="square" lIns="91440" tIns="45720" rIns="91440" bIns="45720" numCol="1" spcCol="0" rtlCol="0" fromWordArt="0" anchor="ctr" anchorCtr="0" forceAA="0" compatLnSpc="1">
+                        <a:prstTxWarp prst="textNoShape">
+                          <a:avLst/>
+                        </a:prstTxWarp>
+                        <a:noAutofit/>
+                      </wps:bodyPr>
+                    </wps:wsp>
+                  </a:graphicData>
+                </a:graphic>
+                <wp14:sizeRelH relativeFrom="margin">
+                  <wp14:pctWidth>0</wp14:pctWidth>
+                </wp14:sizeRelH>
+                <wp14:sizeRelV relativeFrom="margin">
+                  <wp14:pctHeight>0</wp14:pctHeight>
+                </wp14:sizeRelV>
+              </wp:anchor>
+            </w:drawing>
+          </mc:Choice>
+          <mc:Fallback>
+            <w:pict>
+              <v:shape w14:anchorId="0CC0BCB1" id="Arrow: Right 26" o:spid="_x0000_s1034" type="#_x0000_t13" style="position:absolute;left:0;text-align:left;margin-left:229.5pt;margin-top:22.8pt;width:21.5pt;height:7pt;z-index:251714560;visibility:visible;mso-wrap-style:square;mso-width-percent:0;mso-height-percent:0;mso-wrap-distance-left:9pt;mso-wrap-distance-top:0;mso-wrap-distance-right:9pt;mso-wrap-distance-bottom:0;mso-position-horizontal:absolute;mso-position-horizontal-relative:text;mso-position-vertical:absolute;mso-position-vertical-relative:text;mso-width-percent:0;mso-height-percent:0;mso-width-relative:margin;mso-height-relative:margin;v-text-anchor:middle" o:gfxdata="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" adj="18084" fillcolor="black [3200]" strokecolor="black [1600]" strokeweight="1pt">
+                <v:textbox>
+                  <w:txbxContent>
+                    <w:p>
+                      <w:pPr>
+                        <w:jc w:val="center"/>
+                      </w:pPr>
+                      <w:r>
+                        <w:t xml:space="preserve"> </w:t>
+                      </w:r>
+                    </w:p>
+                  </w:txbxContent>
+                </v:textbox>
+              </v:shape>
+            </w:pict>
+          </mc:Fallback>
+        </mc:AlternateContent>
+      </w:r>
+      <w:r>
+        <w:rPr>
+          <w:rFonts w:ascii="Times New Roman" w:eastAsiaTheme="majorEastAsia" w:hAnsi="Times New Roman" w:cs="Times New Roman"/>
+          <w:noProof/>
+          <w:color w:val="000000" w:themeColor="text1"/>
+          <w:sz w:val="28"/>
+          <w:szCs w:val="28"/>
+        </w:rPr>
+        <mc:AlternateContent>
+          <mc:Choice Requires="wps">
+            <w:drawing>
+              <wp:anchor distT="0" distB="0" distL="114300" distR="114300" simplePos="0" relativeHeight="251718656" behindDoc="0" locked="0" layoutInCell="1" allowOverlap="1" wp14:anchorId="5560B2EB" wp14:editId="1742A4F8">
+                <wp:simplePos x="0" y="0"/>
+                <wp:positionH relativeFrom="column">
+                  <wp:posOffset>4978400</wp:posOffset>
+                </wp:positionH>
+                <wp:positionV relativeFrom="paragraph">
+                  <wp:posOffset>73660</wp:posOffset>
+                </wp:positionV>
+                <wp:extent cx="273050" cy="88900"/>
+                <wp:effectExtent l="0" t="19050" r="31750" b="44450"/>
+                <wp:wrapNone/>
+                <wp:docPr id="28" name="Arrow: Right 28"/>
+                <wp:cNvGraphicFramePr/>
+                <a:graphic xmlns:a="http://schemas.openxmlformats.org/drawingml/2006/main">
+                  <a:graphicData uri="http://schemas.microsoft.com/office/word/2010/wordprocessingShape">
+                    <wps:wsp>
+                      <wps:cNvSpPr/>
+                      <wps:spPr>
+                        <a:xfrm>
+                          <a:off x="0" y="0"/>
+                          <a:ext cx="273050" cy="88900"/>
+                        </a:xfrm>
+                        <a:prstGeom prst="rightArrow">
+                          <a:avLst/>
+                        </a:prstGeom>
+                      </wps:spPr>
+                      <wps:style>
+                        <a:lnRef idx="2">
+                          <a:schemeClr val="dk1">
+                            <a:shade val="50000"/>
+                          </a:schemeClr>
+                        </a:lnRef>
+                        <a:fillRef idx="1">
+                          <a:schemeClr val="dk1"/>
+                        </a:fillRef>
+                        <a:effectRef idx="0">
+                          <a:schemeClr val="dk1"/>
+                        </a:effectRef>
+                        <a:fontRef idx="minor">
+                          <a:schemeClr val="lt1"/>
+                        </a:fontRef>
+                      </wps:style>
+                      <wps:txbx>
+                        <w:txbxContent>
+                          <w:p>
+                            <w:pPr>
+                              <w:jc w:val="center"/>
+                            </w:pPr>
+                            <w:r>
+                              <w:t xml:space="preserve"> </w:t>
+                            </w:r>
+                          </w:p>
+                        </w:txbxContent>
+                      </wps:txbx>
+                      <wps:bodyPr rot="0" spcFirstLastPara="0" vertOverflow="overflow" horzOverflow="overflow" vert="horz" wrap="square" lIns="91440" tIns="45720" rIns="91440" bIns="45720" numCol="1" spcCol="0" rtlCol="0" fromWordArt="0" anchor="ctr" anchorCtr="0" forceAA="0" compatLnSpc="1">
+                        <a:prstTxWarp prst="textNoShape">
+                          <a:avLst/>
+                        </a:prstTxWarp>
+                        <a:noAutofit/>
+                      </wps:bodyPr>
+                    </wps:wsp>
+                  </a:graphicData>
+                </a:graphic>
+                <wp14:sizeRelH relativeFrom="margin">
+                  <wp14:pctWidth>0</wp14:pctWidth>
+                </wp14:sizeRelH>
+                <wp14:sizeRelV relativeFrom="margin">
+                  <wp14:pctHeight>0</wp14:pctHeight>
+                </wp14:sizeRelV>
+              </wp:anchor>
+            </w:drawing>
+          </mc:Choice>
+          <mc:Fallback>
+            <w:pict>
+              <v:shape w14:anchorId="5560B2EB" id="Arrow: Right 28" o:spid="_x0000_s1035" type="#_x0000_t13" style="position:absolute;left:0;text-align:left;margin-left:392pt;margin-top:5.8pt;width:21.5pt;height:7pt;z-index:251718656;visibility:visible;mso-wrap-style:square;mso-width-percent:0;mso-height-percent:0;mso-wrap-distance-left:9pt;mso-wrap-distance-top:0;mso-wrap-distance-right:9pt;mso-wrap-distance-bottom:0;mso-position-horizontal:absolute;mso-position-horizontal-relative:text;mso-position-vertical:absolute;mso-position-vertical-relative:text;mso-width-percent:0;mso-height-percent:0;mso-width-relative:margin;mso-height-relative:margin;v-text-anchor:middle" o:gfxdata="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" adj="18084" fillcolor="black [3200]" strokecolor="black [1600]" strokeweight="1pt">
+                <v:textbox>
+                  <w:txbxContent>
+                    <w:p>
+                      <w:pPr>
+                        <w:jc w:val="center"/>
+                      </w:pPr>
+                      <w:r>
+                        <w:t xml:space="preserve"> </w:t>
+                      </w:r>
+                    </w:p>
+                  </w:txbxContent>
+                </v:textbox>
+              </v:shape>
+            </w:pict>
+          </mc:Fallback>
+        </mc:AlternateContent>
+      </w:r>
+      <w:r>
+        <w:rPr>
+          <w:rFonts w:ascii="Times New Roman" w:eastAsiaTheme="majorEastAsia" w:hAnsi="Times New Roman" w:cs="Times New Roman"/>
+          <w:noProof/>
+          <w:color w:val="000000" w:themeColor="text1"/>
+          <w:sz w:val="28"/>
+          <w:szCs w:val="28"/>
+        </w:rPr>
+        <mc:AlternateContent>
+          <mc:Choice Requires="wps">
+            <w:drawing>
+              <wp:anchor distT="0" distB="0" distL="114300" distR="114300" simplePos="0" relativeHeight="251712512" behindDoc="0" locked="0" layoutInCell="1" allowOverlap="1" wp14:anchorId="78E2A4EF" wp14:editId="1F12C25D">
+                <wp:simplePos x="0" y="0"/>
+                <wp:positionH relativeFrom="column">
+                  <wp:posOffset>3187700</wp:posOffset>
+                </wp:positionH>
+                <wp:positionV relativeFrom="paragraph">
+                  <wp:posOffset>73660</wp:posOffset>
+                </wp:positionV>
+                <wp:extent cx="273050" cy="88900"/>
+                <wp:effectExtent l="0" t="19050" r="31750" b="44450"/>
+                <wp:wrapNone/>
+                <wp:docPr id="25" name="Arrow: Right 25"/>
+                <wp:cNvGraphicFramePr/>
+                <a:graphic xmlns:a="http://schemas.openxmlformats.org/drawingml/2006/main">
+                  <a:graphicData uri="http://schemas.microsoft.com/office/word/2010/wordprocessingShape">
+                    <wps:wsp>
+                      <wps:cNvSpPr/>
+                      <wps:spPr>
+                        <a:xfrm>
+                          <a:off x="0" y="0"/>
+                          <a:ext cx="273050" cy="88900"/>
+                        </a:xfrm>
+                        <a:prstGeom prst="rightArrow">
+                          <a:avLst/>
+                        </a:prstGeom>
+                      </wps:spPr>
+                      <wps:style>
+                        <a:lnRef idx="2">
+                          <a:schemeClr val="dk1">
+                            <a:shade val="50000"/>
+                          </a:schemeClr>
+                        </a:lnRef>
+                        <a:fillRef idx="1">
+                          <a:schemeClr val="dk1"/>
+                        </a:fillRef>
+                        <a:effectRef idx="0">
+                          <a:schemeClr val="dk1"/>
+                        </a:effectRef>
+                        <a:fontRef idx="minor">
+                          <a:schemeClr val="lt1"/>
+                        </a:fontRef>
+                      </wps:style>
+                      <wps:txbx>
+                        <w:txbxContent>
+                          <w:p>
+                            <w:pPr>
+                              <w:jc w:val="center"/>
+                            </w:pPr>
+                            <w:r>
+                              <w:t xml:space="preserve"> </w:t>
+                            </w:r>
+                          </w:p>
+                        </w:txbxContent>
+                      </wps:txbx>
+                      <wps:bodyPr rot="0" spcFirstLastPara="0" vertOverflow="overflow" horzOverflow="overflow" vert="horz" wrap="square" lIns="91440" tIns="45720" rIns="91440" bIns="45720" numCol="1" spcCol="0" rtlCol="0" fromWordArt="0" anchor="ctr" anchorCtr="0" forceAA="0" compatLnSpc="1">
+                        <a:prstTxWarp prst="textNoShape">
+                          <a:avLst/>
+                        </a:prstTxWarp>
+                        <a:noAutofit/>
+                      </wps:bodyPr>
+                    </wps:wsp>
+                  </a:graphicData>
+                </a:graphic>
+                <wp14:sizeRelH relativeFrom="margin">
+                  <wp14:pctWidth>0</wp14:pctWidth>
+                </wp14:sizeRelH>
+                <wp14:sizeRelV relativeFrom="margin">
+                  <wp14:pctHeight>0</wp14:pctHeight>
+                </wp14:sizeRelV>
+              </wp:anchor>
+            </w:drawing>
+          </mc:Choice>
+          <mc:Fallback>
+            <w:pict>
+              <v:shape w14:anchorId="78E2A4EF" id="Arrow: Right 25" o:spid="_x0000_s1036" type="#_x0000_t13" style="position:absolute;left:0;text-align:left;margin-left:251pt;margin-top:5.8pt;width:21.5pt;height:7pt;z-index:251712512;visibility:visible;mso-wrap-style:square;mso-width-percent:0;mso-height-percent:0;mso-wrap-distance-left:9pt;mso-wrap-distance-top:0;mso-wrap-distance-right:9pt;mso-wrap-distance-bottom:0;mso-position-horizontal:absolute;mso-position-horizontal-relative:text;mso-position-vertical:absolute;mso-position-vertical-relative:text;mso-width-percent:0;mso-height-percent:0;mso-width-relative:margin;mso-height-relative:margin;v-text-anchor:middle" o:gfxdata="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" adj="18084" fillcolor="black [3200]" strokecolor="black [1600]" strokeweight="1pt">
+                <v:textbox>
+                  <w:txbxContent>
+                    <w:p>
+                      <w:pPr>
+                        <w:jc w:val="center"/>
+                      </w:pPr>
+                      <w:r>
+                        <w:t xml:space="preserve"> </w:t>
+                      </w:r>
+                    </w:p>
+                  </w:txbxContent>
+                </v:textbox>
+              </v:shape>
+            </w:pict>
+          </mc:Fallback>
+        </mc:AlternateContent>
+      </w:r>
+      <w:r>
+        <w:rPr>
+          <w:rFonts w:ascii="Times New Roman" w:eastAsiaTheme="majorEastAsia" w:hAnsi="Times New Roman" w:cs="Times New Roman"/>
+          <w:noProof/>
+          <w:color w:val="000000" w:themeColor="text1"/>
+          <w:sz w:val="28"/>
+          <w:szCs w:val="28"/>
+        </w:rPr>
+        <mc:AlternateContent>
+          <mc:Choice Requires="wps">
+            <w:drawing>
+              <wp:anchor distT="0" distB="0" distL="114300" distR="114300" simplePos="0" relativeHeight="251716608" behindDoc="0" locked="0" layoutInCell="1" allowOverlap="1" wp14:anchorId="49C4DD33" wp14:editId="2ACBC125">
+                <wp:simplePos x="0" y="0"/>
+                <wp:positionH relativeFrom="column">
+                  <wp:posOffset>4064000</wp:posOffset>
+                </wp:positionH>
+                <wp:positionV relativeFrom="paragraph">
+                  <wp:posOffset>73660</wp:posOffset>
+                </wp:positionV>
+                <wp:extent cx="273050" cy="88900"/>
+                <wp:effectExtent l="0" t="19050" r="31750" b="44450"/>
+                <wp:wrapNone/>
+                <wp:docPr id="27" name="Arrow: Right 27"/>
+                <wp:cNvGraphicFramePr/>
+                <a:graphic xmlns:a="http://schemas.openxmlformats.org/drawingml/2006/main">
+                  <a:graphicData uri="http://schemas.microsoft.com/office/word/2010/wordprocessingShape">
+                    <wps:wsp>
+                      <wps:cNvSpPr/>
+                      <wps:spPr>
+                        <a:xfrm>
+                          <a:off x="0" y="0"/>
+                          <a:ext cx="273050" cy="88900"/>
+                        </a:xfrm>
+                        <a:prstGeom prst="rightArrow">
+                          <a:avLst/>
+                        </a:prstGeom>
+                      </wps:spPr>
+                      <wps:style>
+                        <a:lnRef idx="2">
+                          <a:schemeClr val="dk1">
+                            <a:shade val="50000"/>
+                          </a:schemeClr>
+                        </a:lnRef>
+                        <a:fillRef idx="1">
+                          <a:schemeClr val="dk1"/>
+                        </a:fillRef>
+                        <a:effectRef idx="0">
+                          <a:schemeClr val="dk1"/>
+                        </a:effectRef>
+                        <a:fontRef idx="minor">
+                          <a:schemeClr val="lt1"/>
+                        </a:fontRef>
+                      </wps:style>
+                      <wps:txbx>
+                        <w:txbxContent>
+                          <w:p>
+                            <w:pPr>
+                              <w:jc w:val="center"/>
+                            </w:pPr>
+                            <w:r>
+                              <w:t xml:space="preserve"> </w:t>
+                            </w:r>
+                          </w:p>
+                        </w:txbxContent>
+                      </wps:txbx>
+                      <wps:bodyPr rot="0" spcFirstLastPara="0" vertOverflow="overflow" horzOverflow="overflow" vert="horz" wrap="square" lIns="91440" tIns="45720" rIns="91440" bIns="45720" numCol="1" spcCol="0" rtlCol="0" fromWordArt="0" anchor="ctr" anchorCtr="0" forceAA="0" compatLnSpc="1">
+                        <a:prstTxWarp prst="textNoShape">
+                          <a:avLst/>
+                        </a:prstTxWarp>
+                        <a:noAutofit/>
+                      </wps:bodyPr>
+                    </wps:wsp>
+                  </a:graphicData>
+                </a:graphic>
+                <wp14:sizeRelH relativeFrom="margin">
+                  <wp14:pctWidth>0</wp14:pctWidth>
+                </wp14:sizeRelH>
+                <wp14:sizeRelV relativeFrom="margin">
+                  <wp14:pctHeight>0</wp14:pctHeight>
+                </wp14:sizeRelV>
+              </wp:anchor>
+            </w:drawing>
+          </mc:Choice>
+          <mc:Fallback>
+            <w:pict>
+              <v:shape w14:anchorId="49C4DD33" id="Arrow: Right 27" o:spid="_x0000_s1037" type="#_x0000_t13" style="position:absolute;left:0;text-align:left;margin-left:320pt;margin-top:5.8pt;width:21.5pt;height:7pt;z-index:251716608;visibility:visible;mso-wrap-style:square;mso-width-percent:0;mso-height-percent:0;mso-wrap-distance-left:9pt;mso-wrap-distance-top:0;mso-wrap-distance-right:9pt;mso-wrap-distance-bottom:0;mso-position-horizontal:absolute;mso-position-horizontal-relative:text;mso-position-vertical:absolute;mso-position-vertical-relative:text;mso-width-percent:0;mso-height-percent:0;mso-width-relative:margin;mso-height-relative:margin;v-text-anchor:middle" o:gfxdata="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" adj="18084" fillcolor="black [3200]" strokecolor="black [1600]" strokeweight="1pt">
+                <v:textbox>
+                  <w:txbxContent>
+                    <w:p>
+                      <w:pPr>
+                        <w:jc w:val="center"/>
+                      </w:pPr>
+                      <w:r>
+                        <w:t xml:space="preserve"> </w:t>
+                      </w:r>
+                    </w:p>
+                  </w:txbxContent>
+                </v:textbox>
+              </v:shape>
+            </w:pict>
+          </mc:Fallback>
+        </mc:AlternateContent>
+      </w:r>
+      <w:r>
+        <w:rPr>
+          <w:rFonts w:ascii="Times New Roman" w:eastAsiaTheme="majorEastAsia" w:hAnsi="Times New Roman" w:cs="Times New Roman"/>
+          <w:noProof/>
+          <w:color w:val="000000" w:themeColor="text1"/>
+          <w:sz w:val="28"/>
+          <w:szCs w:val="28"/>
+        </w:rPr>
+        <mc:AlternateContent>
+          <mc:Choice Requires="wps">
+            <w:drawing>
+              <wp:anchor distT="0" distB="0" distL="114300" distR="114300" simplePos="0" relativeHeight="251710464" behindDoc="0" locked="0" layoutInCell="1" allowOverlap="1" wp14:anchorId="44F9F70E" wp14:editId="0E302D01">
+                <wp:simplePos x="0" y="0"/>
+                <wp:positionH relativeFrom="column">
+                  <wp:posOffset>1892300</wp:posOffset>
+                </wp:positionH>
+                <wp:positionV relativeFrom="paragraph">
+                  <wp:posOffset>75565</wp:posOffset>
+                </wp:positionV>
+                <wp:extent cx="273050" cy="88900"/>
+                <wp:effectExtent l="0" t="19050" r="31750" b="44450"/>
+                <wp:wrapNone/>
+                <wp:docPr id="24" name="Arrow: Right 24"/>
+                <wp:cNvGraphicFramePr/>
+                <a:graphic xmlns:a="http://schemas.openxmlformats.org/drawingml/2006/main">
+                  <a:graphicData uri="http://schemas.microsoft.com/office/word/2010/wordprocessingShape">
+                    <wps:wsp>
+                      <wps:cNvSpPr/>
+                      <wps:spPr>
+                        <a:xfrm>
+                          <a:off x="0" y="0"/>
+                          <a:ext cx="273050" cy="88900"/>
+                        </a:xfrm>
+                        <a:prstGeom prst="rightArrow">
+                          <a:avLst/>
+                        </a:prstGeom>
+                      </wps:spPr>
+                      <wps:style>
+                        <a:lnRef idx="2">
+                          <a:schemeClr val="dk1">
+                            <a:shade val="50000"/>
+                          </a:schemeClr>
+                        </a:lnRef>
+                        <a:fillRef idx="1">
+                          <a:schemeClr val="dk1"/>
+                        </a:fillRef>
+                        <a:effectRef idx="0">
+                          <a:schemeClr val="dk1"/>
+                        </a:effectRef>
+                        <a:fontRef idx="minor">
+                          <a:schemeClr val="lt1"/>
+                        </a:fontRef>
+                      </wps:style>
+                      <wps:txbx>
+                        <w:txbxContent>
+                          <w:p>
+                            <w:pPr>
+                              <w:jc w:val="center"/>
+                            </w:pPr>
+                            <w:r>
+                              <w:t xml:space="preserve"> </w:t>
+                            </w:r>
+                          </w:p>
+                        </w:txbxContent>
+                      </wps:txbx>
+                      <wps:bodyPr rot="0" spcFirstLastPara="0" vertOverflow="overflow" horzOverflow="overflow" vert="horz" wrap="square" lIns="91440" tIns="45720" rIns="91440" bIns="45720" numCol="1" spcCol="0" rtlCol="0" fromWordArt="0" anchor="ctr" anchorCtr="0" forceAA="0" compatLnSpc="1">
+                        <a:prstTxWarp prst="textNoShape">
+                          <a:avLst/>
+                        </a:prstTxWarp>
+                        <a:noAutofit/>
+                      </wps:bodyPr>
+                    </wps:wsp>
+                  </a:graphicData>
+                </a:graphic>
+                <wp14:sizeRelH relativeFrom="margin">
+                  <wp14:pctWidth>0</wp14:pctWidth>
+                </wp14:sizeRelH>
+                <wp14:sizeRelV relativeFrom="margin">
+                  <wp14:pctHeight>0</wp14:pctHeight>
+                </wp14:sizeRelV>
+              </wp:anchor>
+            </w:drawing>
+          </mc:Choice>
+          <mc:Fallback>
+            <w:pict>
+              <v:shape w14:anchorId="44F9F70E" id="Arrow: Right 24" o:spid="_x0000_s1038" type="#_x0000_t13" style="position:absolute;left:0;text-align:left;margin-left:149pt;margin-top:5.95pt;width:21.5pt;height:7pt;z-index:251710464;visibility:visible;mso-wrap-style:square;mso-width-percent:0;mso-height-percent:0;mso-wrap-distance-left:9pt;mso-wrap-distance-top:0;mso-wrap-distance-right:9pt;mso-wrap-distance-bottom:0;mso-position-horizontal:absolute;mso-position-horizontal-relative:text;mso-position-vertical:absolute;mso-position-vertical-relative:text;mso-width-percent:0;mso-height-percent:0;mso-width-relative:margin;mso-height-relative:margin;v-text-anchor:middle" o:gfxdata="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" adj="18084" fillcolor="black [3200]" strokecolor="black [1600]" strokeweight="1pt">
+                <v:textbox>
+                  <w:txbxContent>
+                    <w:p>
+                      <w:pPr>
+                        <w:jc w:val="center"/>
+                      </w:pPr>
+                      <w:r>
+                        <w:t xml:space="preserve"> </w:t>
+                      </w:r>
+                    </w:p>
+                  </w:txbxContent>
+                </v:textbox>
+              </v:shape>
+            </w:pict>
+          </mc:Fallback>
+        </mc:AlternateContent>
+      </w:r>
+      <w:r>
+        <w:rPr>
+          <w:rFonts w:ascii="Times New Roman" w:eastAsiaTheme="majorEastAsia" w:hAnsi="Times New Roman" w:cs="Times New Roman"/>
+          <w:color w:val="000000" w:themeColor="text1"/>
+          <w:sz w:val="28"/>
+          <w:szCs w:val="28"/>
+        </w:rPr>
+        <w:t xml:space="preserve">Open VS code, File  </w:t>
+      </w:r>
+      <w:r>
+        <w:rPr>
+          <w:rFonts w:ascii="Times New Roman" w:eastAsiaTheme="majorEastAsia" w:hAnsi="Times New Roman" w:cs="Times New Roman"/>
+          <w:color w:val="000000" w:themeColor="text1"/>
+          <w:sz w:val="28"/>
+          <w:szCs w:val="28"/>
+        </w:rPr>
+        <w:t xml:space="preserve">      </w:t>
+      </w:r>
+      <w:r>
+        <w:rPr>
+          <w:rFonts w:ascii="Times New Roman" w:eastAsiaTheme="majorEastAsia" w:hAnsi="Times New Roman" w:cs="Times New Roman"/>
+          <w:color w:val="000000" w:themeColor="text1"/>
+          <w:sz w:val="28"/>
+          <w:szCs w:val="28"/>
+        </w:rPr>
+        <w:t xml:space="preserve">Open Folder </w:t>
+      </w:r>
+      <w:r>
+        <w:rPr>
+          <w:rFonts w:ascii="Times New Roman" w:eastAsiaTheme="majorEastAsia" w:hAnsi="Times New Roman" w:cs="Times New Roman"/>
+          <w:color w:val="000000" w:themeColor="text1"/>
+          <w:sz w:val="28"/>
+          <w:szCs w:val="28"/>
+        </w:rPr>
+        <w:t xml:space="preserve">        </w:t>
+      </w:r>
+      <w:r>
+        <w:rPr>
+          <w:rFonts w:ascii="Times New Roman" w:eastAsiaTheme="majorEastAsia" w:hAnsi="Times New Roman" w:cs="Times New Roman"/>
+          <w:color w:val="000000" w:themeColor="text1"/>
+          <w:sz w:val="28"/>
+          <w:szCs w:val="28"/>
+        </w:rPr>
+        <w:t xml:space="preserve">Project </w:t>
+      </w:r>
+      <w:r>
+        <w:rPr>
+          <w:rFonts w:ascii="Times New Roman" w:eastAsiaTheme="majorEastAsia" w:hAnsi="Times New Roman" w:cs="Times New Roman"/>
+          <w:color w:val="000000" w:themeColor="text1"/>
+          <w:sz w:val="28"/>
+          <w:szCs w:val="28"/>
+        </w:rPr>
+        <w:t xml:space="preserve">        </w:t>
+      </w:r>
+      <w:r>
+        <w:rPr>
+          <w:rFonts w:ascii="Times New Roman" w:eastAsiaTheme="majorEastAsia" w:hAnsi="Times New Roman" w:cs="Times New Roman"/>
+          <w:color w:val="000000" w:themeColor="text1"/>
+          <w:sz w:val="28"/>
+          <w:szCs w:val="28"/>
+        </w:rPr>
+        <w:t>Source</w:t>
+      </w:r>
+      <w:r>
+        <w:rPr>
+          <w:rFonts w:ascii="Times New Roman" w:eastAsiaTheme="majorEastAsia" w:hAnsi="Times New Roman" w:cs="Times New Roman"/>
+          <w:color w:val="000000" w:themeColor="text1"/>
+          <w:sz w:val="28"/>
+          <w:szCs w:val="28"/>
+        </w:rPr>
+        <w:t xml:space="preserve"> </w:t>
+      </w:r>
+      <w:proofErr w:type="spellStart"/>
+      <w:r>
+        <w:rPr>
+          <w:rFonts w:ascii="Times New Roman" w:eastAsiaTheme="majorEastAsia" w:hAnsi="Times New Roman" w:cs="Times New Roman"/>
+          <w:color w:val="000000" w:themeColor="text1"/>
+          <w:sz w:val="28"/>
+          <w:szCs w:val="28"/>
+        </w:rPr>
+        <w:t>InterviewManagementSystemAPI</w:t>
+      </w:r>
+      <w:proofErr w:type="spellEnd"/>
+      <w:r>
+        <w:rPr>
+          <w:rFonts w:ascii="Times New Roman" w:eastAsiaTheme="majorEastAsia" w:hAnsi="Times New Roman" w:cs="Times New Roman"/>
+          <w:color w:val="000000" w:themeColor="text1"/>
+          <w:sz w:val="28"/>
+          <w:szCs w:val="28"/>
+        </w:rPr>
+        <w:t xml:space="preserve">        </w:t>
+      </w:r>
+      <w:r>
+        <w:rPr>
+          <w:rFonts w:ascii="Times New Roman" w:eastAsiaTheme="majorEastAsia" w:hAnsi="Times New Roman" w:cs="Times New Roman"/>
+          <w:color w:val="000000" w:themeColor="text1"/>
+          <w:sz w:val="28"/>
+          <w:szCs w:val="28"/>
+        </w:rPr>
+        <w:t xml:space="preserve">IMS.API, It will open the Project in </w:t>
+      </w:r>
+      <w:proofErr w:type="spellStart"/>
+      <w:r>
+        <w:rPr>
+          <w:rFonts w:ascii="Times New Roman" w:eastAsiaTheme="majorEastAsia" w:hAnsi="Times New Roman" w:cs="Times New Roman"/>
+          <w:color w:val="000000" w:themeColor="text1"/>
+          <w:sz w:val="28"/>
+          <w:szCs w:val="28"/>
+        </w:rPr>
+        <w:t>VScode</w:t>
+      </w:r>
+      <w:proofErr w:type="spellEnd"/>
+      <w:r>
+        <w:rPr>
+          <w:rFonts w:ascii="Times New Roman" w:eastAsiaTheme="majorEastAsia" w:hAnsi="Times New Roman" w:cs="Times New Roman"/>
+          <w:color w:val="000000" w:themeColor="text1"/>
+          <w:sz w:val="28"/>
+          <w:szCs w:val="28"/>
+        </w:rPr>
+        <w:t>.</w:t>
       </w:r>
     </w:p>
     <w:p>
       <w:pPr>
+        <w:pStyle w:val="ListParagraph"/>
+        <w:spacing w:line="276" w:lineRule="auto"/>
         <w:rPr>
           <w:rFonts w:ascii="Times New Roman" w:eastAsiaTheme="majorEastAsia" w:hAnsi="Times New Roman" w:cs="Times New Roman"/>
           <w:color w:val="000000" w:themeColor="text1"/>
@@ -1429,6 +2666,2691 @@
     </w:p>
     <w:p>
       <w:pPr>
+        <w:pStyle w:val="ListParagraph"/>
+        <w:numPr>
+          <w:ilvl w:val="0"/>
+          <w:numId w:val="11"/>
+        </w:numPr>
+        <w:spacing w:line="276" w:lineRule="auto"/>
+        <w:rPr>
+          <w:rFonts w:ascii="Times New Roman" w:eastAsiaTheme="majorEastAsia" w:hAnsi="Times New Roman" w:cs="Times New Roman"/>
+          <w:color w:val="000000" w:themeColor="text1"/>
+          <w:sz w:val="28"/>
+          <w:szCs w:val="28"/>
+        </w:rPr>
+      </w:pPr>
+      <w:r>
+        <w:rPr>
+          <w:rFonts w:ascii="Times New Roman" w:eastAsiaTheme="majorEastAsia" w:hAnsi="Times New Roman" w:cs="Times New Roman"/>
+          <w:color w:val="000000" w:themeColor="text1"/>
+          <w:sz w:val="28"/>
+          <w:szCs w:val="28"/>
+        </w:rPr>
+        <w:t xml:space="preserve">In </w:t>
+      </w:r>
+      <w:proofErr w:type="spellStart"/>
+      <w:r>
+        <w:rPr>
+          <w:rFonts w:ascii="Times New Roman" w:eastAsiaTheme="majorEastAsia" w:hAnsi="Times New Roman" w:cs="Times New Roman"/>
+          <w:b/>
+          <w:bCs/>
+          <w:color w:val="000000" w:themeColor="text1"/>
+          <w:sz w:val="28"/>
+          <w:szCs w:val="28"/>
+        </w:rPr>
+        <w:t>appsetting.json</w:t>
+      </w:r>
+      <w:proofErr w:type="spellEnd"/>
+      <w:r>
+        <w:rPr>
+          <w:rFonts w:ascii="Times New Roman" w:eastAsiaTheme="majorEastAsia" w:hAnsi="Times New Roman" w:cs="Times New Roman"/>
+          <w:color w:val="000000" w:themeColor="text1"/>
+          <w:sz w:val="28"/>
+          <w:szCs w:val="28"/>
+        </w:rPr>
+        <w:t xml:space="preserve"> ,change the server name in the </w:t>
+      </w:r>
+      <w:proofErr w:type="spellStart"/>
+      <w:r>
+        <w:rPr>
+          <w:rFonts w:ascii="Times New Roman" w:eastAsiaTheme="majorEastAsia" w:hAnsi="Times New Roman" w:cs="Times New Roman"/>
+          <w:b/>
+          <w:bCs/>
+          <w:color w:val="000000" w:themeColor="text1"/>
+          <w:sz w:val="28"/>
+          <w:szCs w:val="28"/>
+        </w:rPr>
+        <w:t>ConnectionString</w:t>
+      </w:r>
+      <w:proofErr w:type="spellEnd"/>
+      <w:r>
+        <w:rPr>
+          <w:rFonts w:ascii="Times New Roman" w:eastAsiaTheme="majorEastAsia" w:hAnsi="Times New Roman" w:cs="Times New Roman"/>
+          <w:color w:val="000000" w:themeColor="text1"/>
+          <w:sz w:val="28"/>
+          <w:szCs w:val="28"/>
+        </w:rPr>
+        <w:t xml:space="preserve"> with the server name of the local SQL Server.</w:t>
+      </w:r>
+    </w:p>
+    <w:p>
+      <w:pPr>
+        <w:pStyle w:val="ListParagraph"/>
+        <w:rPr>
+          <w:rFonts w:ascii="Times New Roman" w:eastAsiaTheme="majorEastAsia" w:hAnsi="Times New Roman" w:cs="Times New Roman"/>
+          <w:color w:val="000000" w:themeColor="text1"/>
+          <w:sz w:val="28"/>
+          <w:szCs w:val="28"/>
+        </w:rPr>
+      </w:pPr>
+    </w:p>
+    <w:p>
+      <w:pPr>
+        <w:pStyle w:val="ListParagraph"/>
+        <w:numPr>
+          <w:ilvl w:val="0"/>
+          <w:numId w:val="11"/>
+        </w:numPr>
+        <w:spacing w:line="276" w:lineRule="auto"/>
+        <w:rPr>
+          <w:rFonts w:ascii="Times New Roman" w:eastAsiaTheme="majorEastAsia" w:hAnsi="Times New Roman" w:cs="Times New Roman"/>
+          <w:color w:val="000000" w:themeColor="text1"/>
+          <w:sz w:val="28"/>
+          <w:szCs w:val="28"/>
+        </w:rPr>
+      </w:pPr>
+      <w:r>
+        <w:rPr>
+          <w:rFonts w:ascii="Times New Roman" w:eastAsiaTheme="majorEastAsia" w:hAnsi="Times New Roman" w:cs="Times New Roman"/>
+          <w:noProof/>
+          <w:color w:val="000000" w:themeColor="text1"/>
+          <w:sz w:val="28"/>
+          <w:szCs w:val="28"/>
+        </w:rPr>
+        <mc:AlternateContent>
+          <mc:Choice Requires="wps">
+            <w:drawing>
+              <wp:anchor distT="0" distB="0" distL="114300" distR="114300" simplePos="0" relativeHeight="251708416" behindDoc="0" locked="0" layoutInCell="1" allowOverlap="1" wp14:anchorId="5AC0BA42" wp14:editId="64F4D008">
+                <wp:simplePos x="0" y="0"/>
+                <wp:positionH relativeFrom="column">
+                  <wp:posOffset>4686300</wp:posOffset>
+                </wp:positionH>
+                <wp:positionV relativeFrom="paragraph">
+                  <wp:posOffset>75565</wp:posOffset>
+                </wp:positionV>
+                <wp:extent cx="273050" cy="88900"/>
+                <wp:effectExtent l="0" t="19050" r="31750" b="44450"/>
+                <wp:wrapNone/>
+                <wp:docPr id="23" name="Arrow: Right 23"/>
+                <wp:cNvGraphicFramePr/>
+                <a:graphic xmlns:a="http://schemas.openxmlformats.org/drawingml/2006/main">
+                  <a:graphicData uri="http://schemas.microsoft.com/office/word/2010/wordprocessingShape">
+                    <wps:wsp>
+                      <wps:cNvSpPr/>
+                      <wps:spPr>
+                        <a:xfrm>
+                          <a:off x="0" y="0"/>
+                          <a:ext cx="273050" cy="88900"/>
+                        </a:xfrm>
+                        <a:prstGeom prst="rightArrow">
+                          <a:avLst/>
+                        </a:prstGeom>
+                      </wps:spPr>
+                      <wps:style>
+                        <a:lnRef idx="2">
+                          <a:schemeClr val="dk1">
+                            <a:shade val="50000"/>
+                          </a:schemeClr>
+                        </a:lnRef>
+                        <a:fillRef idx="1">
+                          <a:schemeClr val="dk1"/>
+                        </a:fillRef>
+                        <a:effectRef idx="0">
+                          <a:schemeClr val="dk1"/>
+                        </a:effectRef>
+                        <a:fontRef idx="minor">
+                          <a:schemeClr val="lt1"/>
+                        </a:fontRef>
+                      </wps:style>
+                      <wps:txbx>
+                        <w:txbxContent>
+                          <w:p>
+                            <w:pPr>
+                              <w:jc w:val="center"/>
+                            </w:pPr>
+                            <w:r>
+                              <w:t xml:space="preserve"> </w:t>
+                            </w:r>
+                          </w:p>
+                        </w:txbxContent>
+                      </wps:txbx>
+                      <wps:bodyPr rot="0" spcFirstLastPara="0" vertOverflow="overflow" horzOverflow="overflow" vert="horz" wrap="square" lIns="91440" tIns="45720" rIns="91440" bIns="45720" numCol="1" spcCol="0" rtlCol="0" fromWordArt="0" anchor="ctr" anchorCtr="0" forceAA="0" compatLnSpc="1">
+                        <a:prstTxWarp prst="textNoShape">
+                          <a:avLst/>
+                        </a:prstTxWarp>
+                        <a:noAutofit/>
+                      </wps:bodyPr>
+                    </wps:wsp>
+                  </a:graphicData>
+                </a:graphic>
+                <wp14:sizeRelH relativeFrom="margin">
+                  <wp14:pctWidth>0</wp14:pctWidth>
+                </wp14:sizeRelH>
+                <wp14:sizeRelV relativeFrom="margin">
+                  <wp14:pctHeight>0</wp14:pctHeight>
+                </wp14:sizeRelV>
+              </wp:anchor>
+            </w:drawing>
+          </mc:Choice>
+          <mc:Fallback>
+            <w:pict>
+              <v:shape w14:anchorId="5AC0BA42" id="Arrow: Right 23" o:spid="_x0000_s1039" type="#_x0000_t13" style="position:absolute;left:0;text-align:left;margin-left:369pt;margin-top:5.95pt;width:21.5pt;height:7pt;z-index:251708416;visibility:visible;mso-wrap-style:square;mso-width-percent:0;mso-height-percent:0;mso-wrap-distance-left:9pt;mso-wrap-distance-top:0;mso-wrap-distance-right:9pt;mso-wrap-distance-bottom:0;mso-position-horizontal:absolute;mso-position-horizontal-relative:text;mso-position-vertical:absolute;mso-position-vertical-relative:text;mso-width-percent:0;mso-height-percent:0;mso-width-relative:margin;mso-height-relative:margin;v-text-anchor:middle" o:gfxdata="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" adj="18084" fillcolor="black [3200]" strokecolor="black [1600]" strokeweight="1pt">
+                <v:textbox>
+                  <w:txbxContent>
+                    <w:p>
+                      <w:pPr>
+                        <w:jc w:val="center"/>
+                      </w:pPr>
+                      <w:r>
+                        <w:t xml:space="preserve"> </w:t>
+                      </w:r>
+                    </w:p>
+                  </w:txbxContent>
+                </v:textbox>
+              </v:shape>
+            </w:pict>
+          </mc:Fallback>
+        </mc:AlternateContent>
+      </w:r>
+      <w:r>
+        <w:rPr>
+          <w:rFonts w:ascii="Times New Roman" w:eastAsiaTheme="majorEastAsia" w:hAnsi="Times New Roman" w:cs="Times New Roman"/>
+          <w:color w:val="000000" w:themeColor="text1"/>
+          <w:sz w:val="28"/>
+          <w:szCs w:val="28"/>
+        </w:rPr>
+        <w:t>Then open terminal.</w:t>
+      </w:r>
+      <w:r>
+        <w:rPr>
+          <w:rFonts w:ascii="Times New Roman" w:eastAsiaTheme="majorEastAsia" w:hAnsi="Times New Roman" w:cs="Times New Roman"/>
+          <w:color w:val="000000" w:themeColor="text1"/>
+          <w:sz w:val="28"/>
+          <w:szCs w:val="28"/>
+        </w:rPr>
+        <w:t xml:space="preserve"> </w:t>
+      </w:r>
+      <w:r>
+        <w:rPr>
+          <w:rFonts w:ascii="Times New Roman" w:eastAsiaTheme="majorEastAsia" w:hAnsi="Times New Roman" w:cs="Times New Roman"/>
+          <w:color w:val="000000" w:themeColor="text1"/>
+          <w:sz w:val="28"/>
+          <w:szCs w:val="28"/>
+        </w:rPr>
+        <w:t xml:space="preserve">To open terminal either use </w:t>
+      </w:r>
+      <w:r>
+        <w:rPr>
+          <w:rFonts w:ascii="Times New Roman" w:eastAsiaTheme="majorEastAsia" w:hAnsi="Times New Roman" w:cs="Times New Roman"/>
+          <w:b/>
+          <w:bCs/>
+          <w:color w:val="000000" w:themeColor="text1"/>
+          <w:sz w:val="28"/>
+          <w:szCs w:val="28"/>
+        </w:rPr>
+        <w:t>Terminal</w:t>
+      </w:r>
+      <w:r>
+        <w:rPr>
+          <w:rFonts w:ascii="Times New Roman" w:eastAsiaTheme="majorEastAsia" w:hAnsi="Times New Roman" w:cs="Times New Roman"/>
+          <w:b/>
+          <w:bCs/>
+          <w:color w:val="000000" w:themeColor="text1"/>
+          <w:sz w:val="28"/>
+          <w:szCs w:val="28"/>
+        </w:rPr>
+        <w:t xml:space="preserve">        </w:t>
+      </w:r>
+      <w:r>
+        <w:rPr>
+          <w:rFonts w:ascii="Times New Roman" w:eastAsiaTheme="majorEastAsia" w:hAnsi="Times New Roman" w:cs="Times New Roman"/>
+          <w:b/>
+          <w:bCs/>
+          <w:color w:val="000000" w:themeColor="text1"/>
+          <w:sz w:val="28"/>
+          <w:szCs w:val="28"/>
+        </w:rPr>
+        <w:t>New Terminal</w:t>
+      </w:r>
+      <w:r>
+        <w:rPr>
+          <w:rFonts w:ascii="Times New Roman" w:eastAsiaTheme="majorEastAsia" w:hAnsi="Times New Roman" w:cs="Times New Roman"/>
+          <w:color w:val="000000" w:themeColor="text1"/>
+          <w:sz w:val="28"/>
+          <w:szCs w:val="28"/>
+        </w:rPr>
+        <w:t xml:space="preserve"> (or) </w:t>
+      </w:r>
+      <w:proofErr w:type="spellStart"/>
+      <w:r>
+        <w:rPr>
+          <w:rFonts w:ascii="Times New Roman" w:eastAsiaTheme="majorEastAsia" w:hAnsi="Times New Roman" w:cs="Times New Roman"/>
+          <w:b/>
+          <w:bCs/>
+          <w:color w:val="000000" w:themeColor="text1"/>
+          <w:sz w:val="28"/>
+          <w:szCs w:val="28"/>
+        </w:rPr>
+        <w:t>control+shift</w:t>
+      </w:r>
+      <w:proofErr w:type="spellEnd"/>
+      <w:r>
+        <w:rPr>
+          <w:rFonts w:ascii="Times New Roman" w:eastAsiaTheme="majorEastAsia" w:hAnsi="Times New Roman" w:cs="Times New Roman"/>
+          <w:b/>
+          <w:bCs/>
+          <w:color w:val="000000" w:themeColor="text1"/>
+          <w:sz w:val="28"/>
+          <w:szCs w:val="28"/>
+        </w:rPr>
+        <w:t>+ ~</w:t>
+      </w:r>
+      <w:r>
+        <w:rPr>
+          <w:rFonts w:ascii="Times New Roman" w:eastAsiaTheme="majorEastAsia" w:hAnsi="Times New Roman" w:cs="Times New Roman"/>
+          <w:color w:val="000000" w:themeColor="text1"/>
+          <w:sz w:val="28"/>
+          <w:szCs w:val="28"/>
+        </w:rPr>
+        <w:t xml:space="preserve"> </w:t>
+      </w:r>
+    </w:p>
+    <w:p>
+      <w:pPr>
+        <w:pStyle w:val="ListParagraph"/>
+        <w:rPr>
+          <w:rFonts w:ascii="Times New Roman" w:eastAsiaTheme="majorEastAsia" w:hAnsi="Times New Roman" w:cs="Times New Roman"/>
+          <w:color w:val="000000" w:themeColor="text1"/>
+          <w:sz w:val="28"/>
+          <w:szCs w:val="28"/>
+        </w:rPr>
+      </w:pPr>
+    </w:p>
+    <w:p>
+      <w:pPr>
+        <w:pStyle w:val="ListParagraph"/>
+        <w:numPr>
+          <w:ilvl w:val="0"/>
+          <w:numId w:val="11"/>
+        </w:numPr>
+        <w:spacing w:line="276" w:lineRule="auto"/>
+        <w:rPr>
+          <w:rFonts w:ascii="Times New Roman" w:eastAsiaTheme="majorEastAsia" w:hAnsi="Times New Roman" w:cs="Times New Roman"/>
+          <w:color w:val="000000" w:themeColor="text1"/>
+          <w:sz w:val="28"/>
+          <w:szCs w:val="28"/>
+        </w:rPr>
+      </w:pPr>
+      <w:r>
+        <w:rPr>
+          <w:rFonts w:ascii="Times New Roman" w:eastAsiaTheme="majorEastAsia" w:hAnsi="Times New Roman" w:cs="Times New Roman"/>
+          <w:color w:val="000000" w:themeColor="text1"/>
+          <w:sz w:val="28"/>
+          <w:szCs w:val="28"/>
+        </w:rPr>
+        <w:t>Then in terminal type "</w:t>
+      </w:r>
+      <w:proofErr w:type="spellStart"/>
+      <w:r>
+        <w:rPr>
+          <w:rFonts w:ascii="Times New Roman" w:eastAsiaTheme="majorEastAsia" w:hAnsi="Times New Roman" w:cs="Times New Roman"/>
+          <w:b/>
+          <w:bCs/>
+          <w:color w:val="000000" w:themeColor="text1"/>
+          <w:sz w:val="28"/>
+          <w:szCs w:val="28"/>
+        </w:rPr>
+        <w:t>dotnet</w:t>
+      </w:r>
+      <w:proofErr w:type="spellEnd"/>
+      <w:r>
+        <w:rPr>
+          <w:rFonts w:ascii="Times New Roman" w:eastAsiaTheme="majorEastAsia" w:hAnsi="Times New Roman" w:cs="Times New Roman"/>
+          <w:b/>
+          <w:bCs/>
+          <w:color w:val="000000" w:themeColor="text1"/>
+          <w:sz w:val="28"/>
+          <w:szCs w:val="28"/>
+        </w:rPr>
+        <w:t xml:space="preserve"> build</w:t>
+      </w:r>
+      <w:r>
+        <w:rPr>
+          <w:rFonts w:ascii="Times New Roman" w:eastAsiaTheme="majorEastAsia" w:hAnsi="Times New Roman" w:cs="Times New Roman"/>
+          <w:color w:val="000000" w:themeColor="text1"/>
+          <w:sz w:val="28"/>
+          <w:szCs w:val="28"/>
+        </w:rPr>
+        <w:t>"</w:t>
+      </w:r>
+      <w:r>
+        <w:rPr>
+          <w:rFonts w:ascii="Times New Roman" w:eastAsiaTheme="majorEastAsia" w:hAnsi="Times New Roman" w:cs="Times New Roman"/>
+          <w:color w:val="000000" w:themeColor="text1"/>
+          <w:sz w:val="28"/>
+          <w:szCs w:val="28"/>
+        </w:rPr>
+        <w:t>.</w:t>
+      </w:r>
+    </w:p>
+    <w:p>
+      <w:pPr>
+        <w:pStyle w:val="ListParagraph"/>
+        <w:rPr>
+          <w:rFonts w:ascii="Times New Roman" w:eastAsiaTheme="majorEastAsia" w:hAnsi="Times New Roman" w:cs="Times New Roman"/>
+          <w:color w:val="000000" w:themeColor="text1"/>
+          <w:sz w:val="28"/>
+          <w:szCs w:val="28"/>
+        </w:rPr>
+      </w:pPr>
+    </w:p>
+    <w:p>
+      <w:pPr>
+        <w:pStyle w:val="ListParagraph"/>
+        <w:numPr>
+          <w:ilvl w:val="0"/>
+          <w:numId w:val="11"/>
+        </w:numPr>
+        <w:spacing w:line="276" w:lineRule="auto"/>
+        <w:rPr>
+          <w:rFonts w:ascii="Times New Roman" w:eastAsiaTheme="majorEastAsia" w:hAnsi="Times New Roman" w:cs="Times New Roman"/>
+          <w:color w:val="000000" w:themeColor="text1"/>
+          <w:sz w:val="28"/>
+          <w:szCs w:val="28"/>
+        </w:rPr>
+      </w:pPr>
+      <w:r>
+        <w:rPr>
+          <w:rFonts w:ascii="Times New Roman" w:eastAsiaTheme="majorEastAsia" w:hAnsi="Times New Roman" w:cs="Times New Roman"/>
+          <w:color w:val="000000" w:themeColor="text1"/>
+          <w:sz w:val="28"/>
+          <w:szCs w:val="28"/>
+        </w:rPr>
+        <w:t>Then type "</w:t>
+      </w:r>
+      <w:proofErr w:type="spellStart"/>
+      <w:r>
+        <w:rPr>
+          <w:rFonts w:ascii="Times New Roman" w:eastAsiaTheme="majorEastAsia" w:hAnsi="Times New Roman" w:cs="Times New Roman"/>
+          <w:b/>
+          <w:bCs/>
+          <w:color w:val="000000" w:themeColor="text1"/>
+          <w:sz w:val="28"/>
+          <w:szCs w:val="28"/>
+        </w:rPr>
+        <w:t>dotnet</w:t>
+      </w:r>
+      <w:proofErr w:type="spellEnd"/>
+      <w:r>
+        <w:rPr>
+          <w:rFonts w:ascii="Times New Roman" w:eastAsiaTheme="majorEastAsia" w:hAnsi="Times New Roman" w:cs="Times New Roman"/>
+          <w:b/>
+          <w:bCs/>
+          <w:color w:val="000000" w:themeColor="text1"/>
+          <w:sz w:val="28"/>
+          <w:szCs w:val="28"/>
+        </w:rPr>
+        <w:t xml:space="preserve"> </w:t>
+      </w:r>
+      <w:proofErr w:type="spellStart"/>
+      <w:r>
+        <w:rPr>
+          <w:rFonts w:ascii="Times New Roman" w:eastAsiaTheme="majorEastAsia" w:hAnsi="Times New Roman" w:cs="Times New Roman"/>
+          <w:b/>
+          <w:bCs/>
+          <w:color w:val="000000" w:themeColor="text1"/>
+          <w:sz w:val="28"/>
+          <w:szCs w:val="28"/>
+        </w:rPr>
+        <w:t>ef</w:t>
+      </w:r>
+      <w:proofErr w:type="spellEnd"/>
+      <w:r>
+        <w:rPr>
+          <w:rFonts w:ascii="Times New Roman" w:eastAsiaTheme="majorEastAsia" w:hAnsi="Times New Roman" w:cs="Times New Roman"/>
+          <w:b/>
+          <w:bCs/>
+          <w:color w:val="000000" w:themeColor="text1"/>
+          <w:sz w:val="28"/>
+          <w:szCs w:val="28"/>
+        </w:rPr>
+        <w:t xml:space="preserve"> migrations add (migration name)</w:t>
+      </w:r>
+      <w:r>
+        <w:rPr>
+          <w:rFonts w:ascii="Times New Roman" w:eastAsiaTheme="majorEastAsia" w:hAnsi="Times New Roman" w:cs="Times New Roman"/>
+          <w:color w:val="000000" w:themeColor="text1"/>
+          <w:sz w:val="28"/>
+          <w:szCs w:val="28"/>
+        </w:rPr>
+        <w:t xml:space="preserve">" </w:t>
+      </w:r>
+    </w:p>
+    <w:p>
+      <w:pPr>
+        <w:spacing w:line="276" w:lineRule="auto"/>
+        <w:rPr>
+          <w:rFonts w:ascii="Times New Roman" w:eastAsiaTheme="majorEastAsia" w:hAnsi="Times New Roman" w:cs="Times New Roman"/>
+          <w:color w:val="000000" w:themeColor="text1"/>
+          <w:sz w:val="28"/>
+          <w:szCs w:val="28"/>
+        </w:rPr>
+      </w:pPr>
+      <w:r>
+        <w:rPr>
+          <w:rFonts w:ascii="Times New Roman" w:eastAsiaTheme="majorEastAsia" w:hAnsi="Times New Roman" w:cs="Times New Roman"/>
+          <w:color w:val="000000" w:themeColor="text1"/>
+          <w:sz w:val="28"/>
+          <w:szCs w:val="28"/>
+        </w:rPr>
+        <w:t xml:space="preserve">                      Example:</w:t>
+      </w:r>
+      <w:r>
+        <w:rPr>
+          <w:rFonts w:ascii="Times New Roman" w:eastAsiaTheme="majorEastAsia" w:hAnsi="Times New Roman" w:cs="Times New Roman"/>
+          <w:color w:val="000000" w:themeColor="text1"/>
+          <w:sz w:val="28"/>
+          <w:szCs w:val="28"/>
+        </w:rPr>
+        <w:t xml:space="preserve"> </w:t>
+      </w:r>
+      <w:proofErr w:type="spellStart"/>
+      <w:r>
+        <w:rPr>
+          <w:rFonts w:ascii="Times New Roman" w:eastAsiaTheme="majorEastAsia" w:hAnsi="Times New Roman" w:cs="Times New Roman"/>
+          <w:color w:val="000000" w:themeColor="text1"/>
+          <w:sz w:val="28"/>
+          <w:szCs w:val="28"/>
+        </w:rPr>
+        <w:t>dotnet</w:t>
+      </w:r>
+      <w:proofErr w:type="spellEnd"/>
+      <w:r>
+        <w:rPr>
+          <w:rFonts w:ascii="Times New Roman" w:eastAsiaTheme="majorEastAsia" w:hAnsi="Times New Roman" w:cs="Times New Roman"/>
+          <w:color w:val="000000" w:themeColor="text1"/>
+          <w:sz w:val="28"/>
+          <w:szCs w:val="28"/>
+        </w:rPr>
+        <w:t xml:space="preserve"> </w:t>
+      </w:r>
+      <w:proofErr w:type="spellStart"/>
+      <w:r>
+        <w:rPr>
+          <w:rFonts w:ascii="Times New Roman" w:eastAsiaTheme="majorEastAsia" w:hAnsi="Times New Roman" w:cs="Times New Roman"/>
+          <w:color w:val="000000" w:themeColor="text1"/>
+          <w:sz w:val="28"/>
+          <w:szCs w:val="28"/>
+        </w:rPr>
+        <w:t>ef</w:t>
+      </w:r>
+      <w:proofErr w:type="spellEnd"/>
+      <w:r>
+        <w:rPr>
+          <w:rFonts w:ascii="Times New Roman" w:eastAsiaTheme="majorEastAsia" w:hAnsi="Times New Roman" w:cs="Times New Roman"/>
+          <w:color w:val="000000" w:themeColor="text1"/>
+          <w:sz w:val="28"/>
+          <w:szCs w:val="28"/>
+        </w:rPr>
+        <w:t xml:space="preserve"> migrations add initial</w:t>
+      </w:r>
+      <w:r>
+        <w:rPr>
+          <w:rFonts w:ascii="Times New Roman" w:eastAsiaTheme="majorEastAsia" w:hAnsi="Times New Roman" w:cs="Times New Roman"/>
+          <w:color w:val="000000" w:themeColor="text1"/>
+          <w:sz w:val="28"/>
+          <w:szCs w:val="28"/>
+        </w:rPr>
+        <w:t>.</w:t>
+      </w:r>
+    </w:p>
+    <w:p>
+      <w:pPr>
+        <w:pStyle w:val="ListParagraph"/>
+        <w:numPr>
+          <w:ilvl w:val="0"/>
+          <w:numId w:val="12"/>
+        </w:numPr>
+        <w:spacing w:line="276" w:lineRule="auto"/>
+        <w:rPr>
+          <w:rFonts w:ascii="Times New Roman" w:eastAsiaTheme="majorEastAsia" w:hAnsi="Times New Roman" w:cs="Times New Roman"/>
+          <w:color w:val="000000" w:themeColor="text1"/>
+          <w:sz w:val="28"/>
+          <w:szCs w:val="28"/>
+        </w:rPr>
+      </w:pPr>
+      <w:r>
+        <w:rPr>
+          <w:rFonts w:ascii="Times New Roman" w:eastAsiaTheme="majorEastAsia" w:hAnsi="Times New Roman" w:cs="Times New Roman"/>
+          <w:color w:val="000000" w:themeColor="text1"/>
+          <w:sz w:val="28"/>
+          <w:szCs w:val="28"/>
+        </w:rPr>
+        <w:t>To update database type "</w:t>
+      </w:r>
+      <w:proofErr w:type="spellStart"/>
+      <w:r>
+        <w:rPr>
+          <w:rFonts w:ascii="Times New Roman" w:eastAsiaTheme="majorEastAsia" w:hAnsi="Times New Roman" w:cs="Times New Roman"/>
+          <w:b/>
+          <w:bCs/>
+          <w:color w:val="000000" w:themeColor="text1"/>
+          <w:sz w:val="28"/>
+          <w:szCs w:val="28"/>
+        </w:rPr>
+        <w:t>dotnet</w:t>
+      </w:r>
+      <w:proofErr w:type="spellEnd"/>
+      <w:r>
+        <w:rPr>
+          <w:rFonts w:ascii="Times New Roman" w:eastAsiaTheme="majorEastAsia" w:hAnsi="Times New Roman" w:cs="Times New Roman"/>
+          <w:b/>
+          <w:bCs/>
+          <w:color w:val="000000" w:themeColor="text1"/>
+          <w:sz w:val="28"/>
+          <w:szCs w:val="28"/>
+        </w:rPr>
+        <w:t xml:space="preserve"> </w:t>
+      </w:r>
+      <w:proofErr w:type="spellStart"/>
+      <w:r>
+        <w:rPr>
+          <w:rFonts w:ascii="Times New Roman" w:eastAsiaTheme="majorEastAsia" w:hAnsi="Times New Roman" w:cs="Times New Roman"/>
+          <w:b/>
+          <w:bCs/>
+          <w:color w:val="000000" w:themeColor="text1"/>
+          <w:sz w:val="28"/>
+          <w:szCs w:val="28"/>
+        </w:rPr>
+        <w:t>ef</w:t>
+      </w:r>
+      <w:proofErr w:type="spellEnd"/>
+      <w:r>
+        <w:rPr>
+          <w:rFonts w:ascii="Times New Roman" w:eastAsiaTheme="majorEastAsia" w:hAnsi="Times New Roman" w:cs="Times New Roman"/>
+          <w:b/>
+          <w:bCs/>
+          <w:color w:val="000000" w:themeColor="text1"/>
+          <w:sz w:val="28"/>
+          <w:szCs w:val="28"/>
+        </w:rPr>
+        <w:t xml:space="preserve"> database update</w:t>
+      </w:r>
+      <w:r>
+        <w:rPr>
+          <w:rFonts w:ascii="Times New Roman" w:eastAsiaTheme="majorEastAsia" w:hAnsi="Times New Roman" w:cs="Times New Roman"/>
+          <w:color w:val="000000" w:themeColor="text1"/>
+          <w:sz w:val="28"/>
+          <w:szCs w:val="28"/>
+        </w:rPr>
+        <w:t>"</w:t>
+      </w:r>
+      <w:r>
+        <w:rPr>
+          <w:rFonts w:ascii="Times New Roman" w:eastAsiaTheme="majorEastAsia" w:hAnsi="Times New Roman" w:cs="Times New Roman"/>
+          <w:color w:val="000000" w:themeColor="text1"/>
+          <w:sz w:val="28"/>
+          <w:szCs w:val="28"/>
+        </w:rPr>
+        <w:t>.</w:t>
+      </w:r>
+    </w:p>
+    <w:p>
+      <w:pPr>
+        <w:pStyle w:val="ListParagraph"/>
+        <w:spacing w:line="276" w:lineRule="auto"/>
+        <w:rPr>
+          <w:rFonts w:ascii="Times New Roman" w:eastAsiaTheme="majorEastAsia" w:hAnsi="Times New Roman" w:cs="Times New Roman"/>
+          <w:color w:val="000000" w:themeColor="text1"/>
+          <w:sz w:val="28"/>
+          <w:szCs w:val="28"/>
+        </w:rPr>
+      </w:pPr>
+    </w:p>
+    <w:p>
+      <w:pPr>
+        <w:pStyle w:val="ListParagraph"/>
+        <w:numPr>
+          <w:ilvl w:val="0"/>
+          <w:numId w:val="12"/>
+        </w:numPr>
+        <w:spacing w:line="276" w:lineRule="auto"/>
+        <w:rPr>
+          <w:rFonts w:ascii="Times New Roman" w:eastAsiaTheme="majorEastAsia" w:hAnsi="Times New Roman" w:cs="Times New Roman"/>
+          <w:color w:val="000000" w:themeColor="text1"/>
+          <w:sz w:val="28"/>
+          <w:szCs w:val="28"/>
+        </w:rPr>
+      </w:pPr>
+      <w:r>
+        <w:rPr>
+          <w:rFonts w:ascii="Times New Roman" w:eastAsiaTheme="majorEastAsia" w:hAnsi="Times New Roman" w:cs="Times New Roman"/>
+          <w:color w:val="000000" w:themeColor="text1"/>
+          <w:sz w:val="28"/>
+          <w:szCs w:val="28"/>
+        </w:rPr>
+        <w:t>To run the project type "</w:t>
+      </w:r>
+      <w:proofErr w:type="spellStart"/>
+      <w:r>
+        <w:rPr>
+          <w:rFonts w:ascii="Times New Roman" w:eastAsiaTheme="majorEastAsia" w:hAnsi="Times New Roman" w:cs="Times New Roman"/>
+          <w:b/>
+          <w:bCs/>
+          <w:color w:val="000000" w:themeColor="text1"/>
+          <w:sz w:val="28"/>
+          <w:szCs w:val="28"/>
+        </w:rPr>
+        <w:t>dotnet</w:t>
+      </w:r>
+      <w:proofErr w:type="spellEnd"/>
+      <w:r>
+        <w:rPr>
+          <w:rFonts w:ascii="Times New Roman" w:eastAsiaTheme="majorEastAsia" w:hAnsi="Times New Roman" w:cs="Times New Roman"/>
+          <w:b/>
+          <w:bCs/>
+          <w:color w:val="000000" w:themeColor="text1"/>
+          <w:sz w:val="28"/>
+          <w:szCs w:val="28"/>
+        </w:rPr>
+        <w:t xml:space="preserve"> run</w:t>
+      </w:r>
+      <w:r>
+        <w:rPr>
+          <w:rFonts w:ascii="Times New Roman" w:eastAsiaTheme="majorEastAsia" w:hAnsi="Times New Roman" w:cs="Times New Roman"/>
+          <w:color w:val="000000" w:themeColor="text1"/>
+          <w:sz w:val="28"/>
+          <w:szCs w:val="28"/>
+        </w:rPr>
+        <w:t>"</w:t>
+      </w:r>
+      <w:r>
+        <w:rPr>
+          <w:rFonts w:ascii="Times New Roman" w:eastAsiaTheme="majorEastAsia" w:hAnsi="Times New Roman" w:cs="Times New Roman"/>
+          <w:color w:val="000000" w:themeColor="text1"/>
+          <w:sz w:val="28"/>
+          <w:szCs w:val="28"/>
+        </w:rPr>
+        <w:t xml:space="preserve"> .</w:t>
+      </w:r>
+    </w:p>
+    <w:p>
+      <w:pPr>
+        <w:pStyle w:val="ListParagraph"/>
+        <w:rPr>
+          <w:rFonts w:ascii="Times New Roman" w:eastAsiaTheme="majorEastAsia" w:hAnsi="Times New Roman" w:cs="Times New Roman"/>
+          <w:color w:val="000000" w:themeColor="text1"/>
+          <w:sz w:val="28"/>
+          <w:szCs w:val="28"/>
+        </w:rPr>
+      </w:pPr>
+    </w:p>
+    <w:p>
+      <w:pPr>
+        <w:pStyle w:val="ListParagraph"/>
+        <w:numPr>
+          <w:ilvl w:val="0"/>
+          <w:numId w:val="12"/>
+        </w:numPr>
+        <w:spacing w:line="276" w:lineRule="auto"/>
+        <w:rPr>
+          <w:rFonts w:ascii="Times New Roman" w:eastAsiaTheme="majorEastAsia" w:hAnsi="Times New Roman" w:cs="Times New Roman"/>
+          <w:color w:val="000000" w:themeColor="text1"/>
+          <w:sz w:val="28"/>
+          <w:szCs w:val="28"/>
+        </w:rPr>
+      </w:pPr>
+      <w:r>
+        <w:rPr>
+          <w:rFonts w:ascii="Times New Roman" w:eastAsiaTheme="majorEastAsia" w:hAnsi="Times New Roman" w:cs="Times New Roman"/>
+          <w:color w:val="000000" w:themeColor="text1"/>
+          <w:sz w:val="28"/>
+          <w:szCs w:val="28"/>
+        </w:rPr>
+        <w:t>A localhost link will be generated (</w:t>
+      </w:r>
+      <w:r>
+        <w:rPr>
+          <w:rFonts w:ascii="Times New Roman" w:eastAsiaTheme="majorEastAsia" w:hAnsi="Times New Roman" w:cs="Times New Roman"/>
+          <w:b/>
+          <w:bCs/>
+          <w:color w:val="000000" w:themeColor="text1"/>
+          <w:sz w:val="28"/>
+          <w:szCs w:val="28"/>
+        </w:rPr>
+        <w:t>Ex: https://localhost:7072</w:t>
+      </w:r>
+      <w:r>
+        <w:rPr>
+          <w:rFonts w:ascii="Times New Roman" w:eastAsiaTheme="majorEastAsia" w:hAnsi="Times New Roman" w:cs="Times New Roman"/>
+          <w:color w:val="000000" w:themeColor="text1"/>
+          <w:sz w:val="28"/>
+          <w:szCs w:val="28"/>
+        </w:rPr>
+        <w:t xml:space="preserve">) , Click that link and it will navigate to chrome page and in </w:t>
+      </w:r>
+      <w:proofErr w:type="spellStart"/>
+      <w:r>
+        <w:rPr>
+          <w:rFonts w:ascii="Times New Roman" w:eastAsiaTheme="majorEastAsia" w:hAnsi="Times New Roman" w:cs="Times New Roman"/>
+          <w:color w:val="000000" w:themeColor="text1"/>
+          <w:sz w:val="28"/>
+          <w:szCs w:val="28"/>
+        </w:rPr>
+        <w:t>url</w:t>
+      </w:r>
+      <w:proofErr w:type="spellEnd"/>
+      <w:r>
+        <w:rPr>
+          <w:rFonts w:ascii="Times New Roman" w:eastAsiaTheme="majorEastAsia" w:hAnsi="Times New Roman" w:cs="Times New Roman"/>
+          <w:color w:val="000000" w:themeColor="text1"/>
+          <w:sz w:val="28"/>
+          <w:szCs w:val="28"/>
+        </w:rPr>
+        <w:t xml:space="preserve"> we have to type " /swagger"</w:t>
+      </w:r>
+      <w:r>
+        <w:rPr>
+          <w:rFonts w:ascii="Times New Roman" w:eastAsiaTheme="majorEastAsia" w:hAnsi="Times New Roman" w:cs="Times New Roman"/>
+          <w:color w:val="000000" w:themeColor="text1"/>
+          <w:sz w:val="28"/>
+          <w:szCs w:val="28"/>
+        </w:rPr>
+        <w:t xml:space="preserve"> </w:t>
+      </w:r>
+      <w:r>
+        <w:rPr>
+          <w:rFonts w:ascii="Times New Roman" w:eastAsiaTheme="majorEastAsia" w:hAnsi="Times New Roman" w:cs="Times New Roman"/>
+          <w:color w:val="000000" w:themeColor="text1"/>
+          <w:sz w:val="28"/>
+          <w:szCs w:val="28"/>
+        </w:rPr>
+        <w:t>next to the available link. (</w:t>
+      </w:r>
+      <w:r>
+        <w:rPr>
+          <w:rFonts w:ascii="Times New Roman" w:eastAsiaTheme="majorEastAsia" w:hAnsi="Times New Roman" w:cs="Times New Roman"/>
+          <w:b/>
+          <w:bCs/>
+          <w:color w:val="000000" w:themeColor="text1"/>
+          <w:sz w:val="28"/>
+          <w:szCs w:val="28"/>
+        </w:rPr>
+        <w:t>Ex : https://localhost:7072/swagger</w:t>
+      </w:r>
+      <w:r>
+        <w:rPr>
+          <w:rFonts w:ascii="Times New Roman" w:eastAsiaTheme="majorEastAsia" w:hAnsi="Times New Roman" w:cs="Times New Roman"/>
+          <w:color w:val="000000" w:themeColor="text1"/>
+          <w:sz w:val="28"/>
+          <w:szCs w:val="28"/>
+        </w:rPr>
+        <w:t>).</w:t>
+      </w:r>
+    </w:p>
+    <w:p>
+      <w:pPr>
+        <w:rPr>
+          <w:rFonts w:ascii="Times New Roman" w:eastAsiaTheme="majorEastAsia" w:hAnsi="Times New Roman" w:cs="Times New Roman"/>
+          <w:color w:val="000000" w:themeColor="text1"/>
+          <w:sz w:val="28"/>
+          <w:szCs w:val="28"/>
+        </w:rPr>
+      </w:pPr>
+    </w:p>
+    <w:p>
+      <w:pPr>
+        <w:rPr>
+          <w:rFonts w:ascii="Times New Roman" w:eastAsiaTheme="majorEastAsia" w:hAnsi="Times New Roman" w:cs="Times New Roman"/>
+          <w:color w:val="000000" w:themeColor="text1"/>
+          <w:sz w:val="28"/>
+          <w:szCs w:val="28"/>
+        </w:rPr>
+      </w:pPr>
+    </w:p>
+    <w:p>
+      <w:pPr>
+        <w:rPr>
+          <w:rFonts w:ascii="Times New Roman" w:eastAsiaTheme="majorEastAsia" w:hAnsi="Times New Roman" w:cs="Times New Roman"/>
+          <w:color w:val="000000" w:themeColor="text1"/>
+          <w:sz w:val="28"/>
+          <w:szCs w:val="28"/>
+        </w:rPr>
+      </w:pPr>
+      <w:r>
+        <w:rPr>
+          <w:rFonts w:ascii="Times New Roman" w:eastAsiaTheme="majorEastAsia" w:hAnsi="Times New Roman" w:cs="Times New Roman"/>
+          <w:color w:val="000000" w:themeColor="text1"/>
+          <w:sz w:val="28"/>
+          <w:szCs w:val="28"/>
+        </w:rPr>
+        <w:lastRenderedPageBreak/>
+        <w:t>2. Angular (Front</w:t>
+      </w:r>
+      <w:r>
+        <w:rPr>
+          <w:rFonts w:ascii="Times New Roman" w:eastAsiaTheme="majorEastAsia" w:hAnsi="Times New Roman" w:cs="Times New Roman"/>
+          <w:color w:val="000000" w:themeColor="text1"/>
+          <w:sz w:val="28"/>
+          <w:szCs w:val="28"/>
+        </w:rPr>
+        <w:t>-E</w:t>
+      </w:r>
+      <w:r>
+        <w:rPr>
+          <w:rFonts w:ascii="Times New Roman" w:eastAsiaTheme="majorEastAsia" w:hAnsi="Times New Roman" w:cs="Times New Roman"/>
+          <w:color w:val="000000" w:themeColor="text1"/>
+          <w:sz w:val="28"/>
+          <w:szCs w:val="28"/>
+        </w:rPr>
+        <w:t>nd)</w:t>
+      </w:r>
+    </w:p>
+    <w:p>
+      <w:pPr>
+        <w:rPr>
+          <w:rFonts w:ascii="Times New Roman" w:eastAsiaTheme="majorEastAsia" w:hAnsi="Times New Roman" w:cs="Times New Roman"/>
+          <w:color w:val="000000" w:themeColor="text1"/>
+          <w:sz w:val="28"/>
+          <w:szCs w:val="28"/>
+        </w:rPr>
+      </w:pPr>
+    </w:p>
+    <w:p>
+      <w:pPr>
+        <w:rPr>
+          <w:rFonts w:ascii="Times New Roman" w:eastAsiaTheme="majorEastAsia" w:hAnsi="Times New Roman" w:cs="Times New Roman"/>
+          <w:color w:val="000000" w:themeColor="text1"/>
+          <w:sz w:val="28"/>
+          <w:szCs w:val="28"/>
+        </w:rPr>
+      </w:pPr>
+      <w:r>
+        <w:rPr>
+          <w:rFonts w:ascii="Times New Roman" w:eastAsiaTheme="majorEastAsia" w:hAnsi="Times New Roman" w:cs="Times New Roman"/>
+          <w:color w:val="000000" w:themeColor="text1"/>
+          <w:sz w:val="28"/>
+          <w:szCs w:val="28"/>
+        </w:rPr>
+        <w:t>2.1 Steps to be Taken to run the Angular</w:t>
+      </w:r>
+    </w:p>
+    <w:p>
+      <w:pPr>
+        <w:rPr>
+          <w:rFonts w:ascii="Times New Roman" w:eastAsiaTheme="majorEastAsia" w:hAnsi="Times New Roman" w:cs="Times New Roman"/>
+          <w:color w:val="000000" w:themeColor="text1"/>
+          <w:sz w:val="28"/>
+          <w:szCs w:val="28"/>
+        </w:rPr>
+      </w:pPr>
+    </w:p>
+    <w:p>
+      <w:pPr>
+        <w:pStyle w:val="ListParagraph"/>
+        <w:numPr>
+          <w:ilvl w:val="0"/>
+          <w:numId w:val="13"/>
+        </w:numPr>
+        <w:rPr>
+          <w:rFonts w:ascii="Times New Roman" w:eastAsiaTheme="majorEastAsia" w:hAnsi="Times New Roman" w:cs="Times New Roman"/>
+          <w:color w:val="000000" w:themeColor="text1"/>
+          <w:sz w:val="28"/>
+          <w:szCs w:val="28"/>
+        </w:rPr>
+      </w:pPr>
+      <w:r>
+        <w:rPr>
+          <w:rFonts w:ascii="Times New Roman" w:eastAsiaTheme="majorEastAsia" w:hAnsi="Times New Roman" w:cs="Times New Roman"/>
+          <w:noProof/>
+          <w:color w:val="000000" w:themeColor="text1"/>
+          <w:sz w:val="28"/>
+          <w:szCs w:val="28"/>
+        </w:rPr>
+        <mc:AlternateContent>
+          <mc:Choice Requires="wps">
+            <w:drawing>
+              <wp:anchor distT="0" distB="0" distL="114300" distR="114300" simplePos="0" relativeHeight="251681792" behindDoc="0" locked="0" layoutInCell="1" allowOverlap="1" wp14:anchorId="4762A3A7" wp14:editId="1E0B0B9C">
+                <wp:simplePos x="0" y="0"/>
+                <wp:positionH relativeFrom="column">
+                  <wp:posOffset>3752850</wp:posOffset>
+                </wp:positionH>
+                <wp:positionV relativeFrom="paragraph">
+                  <wp:posOffset>69850</wp:posOffset>
+                </wp:positionV>
+                <wp:extent cx="273050" cy="88900"/>
+                <wp:effectExtent l="0" t="19050" r="31750" b="44450"/>
+                <wp:wrapNone/>
+                <wp:docPr id="4" name="Arrow: Right 4"/>
+                <wp:cNvGraphicFramePr/>
+                <a:graphic xmlns:a="http://schemas.openxmlformats.org/drawingml/2006/main">
+                  <a:graphicData uri="http://schemas.microsoft.com/office/word/2010/wordprocessingShape">
+                    <wps:wsp>
+                      <wps:cNvSpPr/>
+                      <wps:spPr>
+                        <a:xfrm>
+                          <a:off x="0" y="0"/>
+                          <a:ext cx="273050" cy="88900"/>
+                        </a:xfrm>
+                        <a:prstGeom prst="rightArrow">
+                          <a:avLst/>
+                        </a:prstGeom>
+                      </wps:spPr>
+                      <wps:style>
+                        <a:lnRef idx="2">
+                          <a:schemeClr val="dk1">
+                            <a:shade val="50000"/>
+                          </a:schemeClr>
+                        </a:lnRef>
+                        <a:fillRef idx="1">
+                          <a:schemeClr val="dk1"/>
+                        </a:fillRef>
+                        <a:effectRef idx="0">
+                          <a:schemeClr val="dk1"/>
+                        </a:effectRef>
+                        <a:fontRef idx="minor">
+                          <a:schemeClr val="lt1"/>
+                        </a:fontRef>
+                      </wps:style>
+                      <wps:txbx>
+                        <w:txbxContent>
+                          <w:p>
+                            <w:pPr>
+                              <w:jc w:val="center"/>
+                            </w:pPr>
+                            <w:r>
+                              <w:t xml:space="preserve"> </w:t>
+                            </w:r>
+                          </w:p>
+                        </w:txbxContent>
+                      </wps:txbx>
+                      <wps:bodyPr rot="0" spcFirstLastPara="0" vertOverflow="overflow" horzOverflow="overflow" vert="horz" wrap="square" lIns="91440" tIns="45720" rIns="91440" bIns="45720" numCol="1" spcCol="0" rtlCol="0" fromWordArt="0" anchor="ctr" anchorCtr="0" forceAA="0" compatLnSpc="1">
+                        <a:prstTxWarp prst="textNoShape">
+                          <a:avLst/>
+                        </a:prstTxWarp>
+                        <a:noAutofit/>
+                      </wps:bodyPr>
+                    </wps:wsp>
+                  </a:graphicData>
+                </a:graphic>
+                <wp14:sizeRelH relativeFrom="margin">
+                  <wp14:pctWidth>0</wp14:pctWidth>
+                </wp14:sizeRelH>
+                <wp14:sizeRelV relativeFrom="margin">
+                  <wp14:pctHeight>0</wp14:pctHeight>
+                </wp14:sizeRelV>
+              </wp:anchor>
+            </w:drawing>
+          </mc:Choice>
+          <mc:Fallback>
+            <w:pict>
+              <v:shape w14:anchorId="4762A3A7" id="Arrow: Right 4" o:spid="_x0000_s1040" type="#_x0000_t13" style="position:absolute;left:0;text-align:left;margin-left:295.5pt;margin-top:5.5pt;width:21.5pt;height:7pt;z-index:251681792;visibility:visible;mso-wrap-style:square;mso-width-percent:0;mso-height-percent:0;mso-wrap-distance-left:9pt;mso-wrap-distance-top:0;mso-wrap-distance-right:9pt;mso-wrap-distance-bottom:0;mso-position-horizontal:absolute;mso-position-horizontal-relative:text;mso-position-vertical:absolute;mso-position-vertical-relative:text;mso-width-percent:0;mso-height-percent:0;mso-width-relative:margin;mso-height-relative:margin;v-text-anchor:middle" o:gfxdata="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" adj="18084" fillcolor="black [3200]" strokecolor="black [1600]" strokeweight="1pt">
+                <v:textbox>
+                  <w:txbxContent>
+                    <w:p>
+                      <w:pPr>
+                        <w:jc w:val="center"/>
+                      </w:pPr>
+                      <w:r>
+                        <w:t xml:space="preserve"> </w:t>
+                      </w:r>
+                    </w:p>
+                  </w:txbxContent>
+                </v:textbox>
+              </v:shape>
+            </w:pict>
+          </mc:Fallback>
+        </mc:AlternateContent>
+      </w:r>
+      <w:r>
+        <w:rPr>
+          <w:rFonts w:ascii="Times New Roman" w:eastAsiaTheme="majorEastAsia" w:hAnsi="Times New Roman" w:cs="Times New Roman"/>
+          <w:noProof/>
+          <w:color w:val="000000" w:themeColor="text1"/>
+          <w:sz w:val="28"/>
+          <w:szCs w:val="28"/>
+        </w:rPr>
+        <mc:AlternateContent>
+          <mc:Choice Requires="wps">
+            <w:drawing>
+              <wp:anchor distT="0" distB="0" distL="114300" distR="114300" simplePos="0" relativeHeight="251679744" behindDoc="0" locked="0" layoutInCell="1" allowOverlap="1" wp14:anchorId="4B208B89" wp14:editId="26D781C4">
+                <wp:simplePos x="0" y="0"/>
+                <wp:positionH relativeFrom="column">
+                  <wp:posOffset>2825750</wp:posOffset>
+                </wp:positionH>
+                <wp:positionV relativeFrom="paragraph">
+                  <wp:posOffset>63500</wp:posOffset>
+                </wp:positionV>
+                <wp:extent cx="273050" cy="88900"/>
+                <wp:effectExtent l="0" t="19050" r="31750" b="44450"/>
+                <wp:wrapNone/>
+                <wp:docPr id="3" name="Arrow: Right 3"/>
+                <wp:cNvGraphicFramePr/>
+                <a:graphic xmlns:a="http://schemas.openxmlformats.org/drawingml/2006/main">
+                  <a:graphicData uri="http://schemas.microsoft.com/office/word/2010/wordprocessingShape">
+                    <wps:wsp>
+                      <wps:cNvSpPr/>
+                      <wps:spPr>
+                        <a:xfrm>
+                          <a:off x="0" y="0"/>
+                          <a:ext cx="273050" cy="88900"/>
+                        </a:xfrm>
+                        <a:prstGeom prst="rightArrow">
+                          <a:avLst/>
+                        </a:prstGeom>
+                      </wps:spPr>
+                      <wps:style>
+                        <a:lnRef idx="2">
+                          <a:schemeClr val="dk1">
+                            <a:shade val="50000"/>
+                          </a:schemeClr>
+                        </a:lnRef>
+                        <a:fillRef idx="1">
+                          <a:schemeClr val="dk1"/>
+                        </a:fillRef>
+                        <a:effectRef idx="0">
+                          <a:schemeClr val="dk1"/>
+                        </a:effectRef>
+                        <a:fontRef idx="minor">
+                          <a:schemeClr val="lt1"/>
+                        </a:fontRef>
+                      </wps:style>
+                      <wps:txbx>
+                        <w:txbxContent>
+                          <w:p>
+                            <w:pPr>
+                              <w:jc w:val="center"/>
+                            </w:pPr>
+                            <w:r>
+                              <w:t xml:space="preserve"> </w:t>
+                            </w:r>
+                          </w:p>
+                        </w:txbxContent>
+                      </wps:txbx>
+                      <wps:bodyPr rot="0" spcFirstLastPara="0" vertOverflow="overflow" horzOverflow="overflow" vert="horz" wrap="square" lIns="91440" tIns="45720" rIns="91440" bIns="45720" numCol="1" spcCol="0" rtlCol="0" fromWordArt="0" anchor="ctr" anchorCtr="0" forceAA="0" compatLnSpc="1">
+                        <a:prstTxWarp prst="textNoShape">
+                          <a:avLst/>
+                        </a:prstTxWarp>
+                        <a:noAutofit/>
+                      </wps:bodyPr>
+                    </wps:wsp>
+                  </a:graphicData>
+                </a:graphic>
+                <wp14:sizeRelH relativeFrom="margin">
+                  <wp14:pctWidth>0</wp14:pctWidth>
+                </wp14:sizeRelH>
+                <wp14:sizeRelV relativeFrom="margin">
+                  <wp14:pctHeight>0</wp14:pctHeight>
+                </wp14:sizeRelV>
+              </wp:anchor>
+            </w:drawing>
+          </mc:Choice>
+          <mc:Fallback>
+            <w:pict>
+              <v:shape w14:anchorId="4B208B89" id="Arrow: Right 3" o:spid="_x0000_s1041" type="#_x0000_t13" style="position:absolute;left:0;text-align:left;margin-left:222.5pt;margin-top:5pt;width:21.5pt;height:7pt;z-index:251679744;visibility:visible;mso-wrap-style:square;mso-width-percent:0;mso-height-percent:0;mso-wrap-distance-left:9pt;mso-wrap-distance-top:0;mso-wrap-distance-right:9pt;mso-wrap-distance-bottom:0;mso-position-horizontal:absolute;mso-position-horizontal-relative:text;mso-position-vertical:absolute;mso-position-vertical-relative:text;mso-width-percent:0;mso-height-percent:0;mso-width-relative:margin;mso-height-relative:margin;v-text-anchor:middle" o:gfxdata="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" adj="18084" fillcolor="black [3200]" strokecolor="black [1600]" strokeweight="1pt">
+                <v:textbox>
+                  <w:txbxContent>
+                    <w:p>
+                      <w:pPr>
+                        <w:jc w:val="center"/>
+                      </w:pPr>
+                      <w:r>
+                        <w:t xml:space="preserve"> </w:t>
+                      </w:r>
+                    </w:p>
+                  </w:txbxContent>
+                </v:textbox>
+              </v:shape>
+            </w:pict>
+          </mc:Fallback>
+        </mc:AlternateContent>
+      </w:r>
+      <w:r>
+        <w:rPr>
+          <w:rFonts w:ascii="Times New Roman" w:eastAsiaTheme="majorEastAsia" w:hAnsi="Times New Roman" w:cs="Times New Roman"/>
+          <w:noProof/>
+          <w:color w:val="000000" w:themeColor="text1"/>
+          <w:sz w:val="28"/>
+          <w:szCs w:val="28"/>
+        </w:rPr>
+        <mc:AlternateContent>
+          <mc:Choice Requires="wps">
+            <w:drawing>
+              <wp:anchor distT="0" distB="0" distL="114300" distR="114300" simplePos="0" relativeHeight="251677696" behindDoc="0" locked="0" layoutInCell="1" allowOverlap="1" wp14:anchorId="0C084499" wp14:editId="2EDC3850">
+                <wp:simplePos x="0" y="0"/>
+                <wp:positionH relativeFrom="column">
+                  <wp:posOffset>1955800</wp:posOffset>
+                </wp:positionH>
+                <wp:positionV relativeFrom="paragraph">
+                  <wp:posOffset>58420</wp:posOffset>
+                </wp:positionV>
+                <wp:extent cx="273050" cy="88900"/>
+                <wp:effectExtent l="0" t="19050" r="31750" b="44450"/>
+                <wp:wrapNone/>
+                <wp:docPr id="1" name="Arrow: Right 1"/>
+                <wp:cNvGraphicFramePr/>
+                <a:graphic xmlns:a="http://schemas.openxmlformats.org/drawingml/2006/main">
+                  <a:graphicData uri="http://schemas.microsoft.com/office/word/2010/wordprocessingShape">
+                    <wps:wsp>
+                      <wps:cNvSpPr/>
+                      <wps:spPr>
+                        <a:xfrm>
+                          <a:off x="0" y="0"/>
+                          <a:ext cx="273050" cy="88900"/>
+                        </a:xfrm>
+                        <a:prstGeom prst="rightArrow">
+                          <a:avLst/>
+                        </a:prstGeom>
+                      </wps:spPr>
+                      <wps:style>
+                        <a:lnRef idx="2">
+                          <a:schemeClr val="dk1">
+                            <a:shade val="50000"/>
+                          </a:schemeClr>
+                        </a:lnRef>
+                        <a:fillRef idx="1">
+                          <a:schemeClr val="dk1"/>
+                        </a:fillRef>
+                        <a:effectRef idx="0">
+                          <a:schemeClr val="dk1"/>
+                        </a:effectRef>
+                        <a:fontRef idx="minor">
+                          <a:schemeClr val="lt1"/>
+                        </a:fontRef>
+                      </wps:style>
+                      <wps:txbx>
+                        <w:txbxContent>
+                          <w:p>
+                            <w:pPr>
+                              <w:jc w:val="center"/>
+                            </w:pPr>
+                            <w:r>
+                              <w:t xml:space="preserve"> </w:t>
+                            </w:r>
+                          </w:p>
+                        </w:txbxContent>
+                      </wps:txbx>
+                      <wps:bodyPr rot="0" spcFirstLastPara="0" vertOverflow="overflow" horzOverflow="overflow" vert="horz" wrap="square" lIns="91440" tIns="45720" rIns="91440" bIns="45720" numCol="1" spcCol="0" rtlCol="0" fromWordArt="0" anchor="ctr" anchorCtr="0" forceAA="0" compatLnSpc="1">
+                        <a:prstTxWarp prst="textNoShape">
+                          <a:avLst/>
+                        </a:prstTxWarp>
+                        <a:noAutofit/>
+                      </wps:bodyPr>
+                    </wps:wsp>
+                  </a:graphicData>
+                </a:graphic>
+                <wp14:sizeRelH relativeFrom="margin">
+                  <wp14:pctWidth>0</wp14:pctWidth>
+                </wp14:sizeRelH>
+                <wp14:sizeRelV relativeFrom="margin">
+                  <wp14:pctHeight>0</wp14:pctHeight>
+                </wp14:sizeRelV>
+              </wp:anchor>
+            </w:drawing>
+          </mc:Choice>
+          <mc:Fallback>
+            <w:pict>
+              <v:shape w14:anchorId="0C084499" id="Arrow: Right 1" o:spid="_x0000_s1042" type="#_x0000_t13" style="position:absolute;left:0;text-align:left;margin-left:154pt;margin-top:4.6pt;width:21.5pt;height:7pt;z-index:251677696;visibility:visible;mso-wrap-style:square;mso-width-percent:0;mso-height-percent:0;mso-wrap-distance-left:9pt;mso-wrap-distance-top:0;mso-wrap-distance-right:9pt;mso-wrap-distance-bottom:0;mso-position-horizontal:absolute;mso-position-horizontal-relative:text;mso-position-vertical:absolute;mso-position-vertical-relative:text;mso-width-percent:0;mso-height-percent:0;mso-width-relative:margin;mso-height-relative:margin;v-text-anchor:middle" o:gfxdata="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" adj="18084" fillcolor="black [3200]" strokecolor="black [1600]" strokeweight="1pt">
+                <v:textbox>
+                  <w:txbxContent>
+                    <w:p>
+                      <w:pPr>
+                        <w:jc w:val="center"/>
+                      </w:pPr>
+                      <w:r>
+                        <w:t xml:space="preserve"> </w:t>
+                      </w:r>
+                    </w:p>
+                  </w:txbxContent>
+                </v:textbox>
+              </v:shape>
+            </w:pict>
+          </mc:Fallback>
+        </mc:AlternateContent>
+      </w:r>
+      <w:r>
+        <w:rPr>
+          <w:rFonts w:ascii="Times New Roman" w:eastAsiaTheme="majorEastAsia" w:hAnsi="Times New Roman" w:cs="Times New Roman"/>
+          <w:color w:val="000000" w:themeColor="text1"/>
+          <w:sz w:val="28"/>
+          <w:szCs w:val="28"/>
+        </w:rPr>
+        <w:t>In Extracted Project</w:t>
+      </w:r>
+      <w:r>
+        <w:rPr>
+          <w:rFonts w:ascii="Times New Roman" w:eastAsiaTheme="majorEastAsia" w:hAnsi="Times New Roman" w:cs="Times New Roman"/>
+          <w:color w:val="000000" w:themeColor="text1"/>
+          <w:sz w:val="28"/>
+          <w:szCs w:val="28"/>
+        </w:rPr>
+        <w:t xml:space="preserve">         </w:t>
+      </w:r>
+      <w:r>
+        <w:rPr>
+          <w:rFonts w:ascii="Times New Roman" w:eastAsiaTheme="majorEastAsia" w:hAnsi="Times New Roman" w:cs="Times New Roman"/>
+          <w:color w:val="000000" w:themeColor="text1"/>
+          <w:sz w:val="28"/>
+          <w:szCs w:val="28"/>
+        </w:rPr>
+        <w:t>Source</w:t>
+      </w:r>
+      <w:r>
+        <w:rPr>
+          <w:rFonts w:ascii="Times New Roman" w:eastAsiaTheme="majorEastAsia" w:hAnsi="Times New Roman" w:cs="Times New Roman"/>
+          <w:color w:val="000000" w:themeColor="text1"/>
+          <w:sz w:val="28"/>
+          <w:szCs w:val="28"/>
+        </w:rPr>
+        <w:t xml:space="preserve">        </w:t>
+      </w:r>
+      <w:r>
+        <w:rPr>
+          <w:rFonts w:ascii="Times New Roman" w:eastAsiaTheme="majorEastAsia" w:hAnsi="Times New Roman" w:cs="Times New Roman"/>
+          <w:color w:val="000000" w:themeColor="text1"/>
+          <w:sz w:val="28"/>
+          <w:szCs w:val="28"/>
+        </w:rPr>
+        <w:t>Angular</w:t>
+      </w:r>
+      <w:r>
+        <w:rPr>
+          <w:rFonts w:ascii="Times New Roman" w:eastAsiaTheme="majorEastAsia" w:hAnsi="Times New Roman" w:cs="Times New Roman"/>
+          <w:color w:val="000000" w:themeColor="text1"/>
+          <w:sz w:val="28"/>
+          <w:szCs w:val="28"/>
+        </w:rPr>
+        <w:t xml:space="preserve">        </w:t>
+      </w:r>
+      <w:r>
+        <w:rPr>
+          <w:rFonts w:ascii="Times New Roman" w:eastAsiaTheme="majorEastAsia" w:hAnsi="Times New Roman" w:cs="Times New Roman"/>
+          <w:color w:val="000000" w:themeColor="text1"/>
+          <w:sz w:val="28"/>
+          <w:szCs w:val="28"/>
+        </w:rPr>
+        <w:t>IMS, and in path type "</w:t>
+      </w:r>
+      <w:proofErr w:type="spellStart"/>
+      <w:r>
+        <w:rPr>
+          <w:rFonts w:ascii="Times New Roman" w:eastAsiaTheme="majorEastAsia" w:hAnsi="Times New Roman" w:cs="Times New Roman"/>
+          <w:b/>
+          <w:bCs/>
+          <w:color w:val="000000" w:themeColor="text1"/>
+          <w:sz w:val="28"/>
+          <w:szCs w:val="28"/>
+        </w:rPr>
+        <w:t>cmd</w:t>
+      </w:r>
+      <w:proofErr w:type="spellEnd"/>
+      <w:r>
+        <w:rPr>
+          <w:rFonts w:ascii="Times New Roman" w:eastAsiaTheme="majorEastAsia" w:hAnsi="Times New Roman" w:cs="Times New Roman"/>
+          <w:color w:val="000000" w:themeColor="text1"/>
+          <w:sz w:val="28"/>
+          <w:szCs w:val="28"/>
+        </w:rPr>
+        <w:t>", and it will open Command prompt and type "</w:t>
+      </w:r>
+      <w:r>
+        <w:rPr>
+          <w:rFonts w:ascii="Times New Roman" w:eastAsiaTheme="majorEastAsia" w:hAnsi="Times New Roman" w:cs="Times New Roman"/>
+          <w:b/>
+          <w:bCs/>
+          <w:color w:val="000000" w:themeColor="text1"/>
+          <w:sz w:val="28"/>
+          <w:szCs w:val="28"/>
+        </w:rPr>
+        <w:t>code .</w:t>
+      </w:r>
+      <w:r>
+        <w:rPr>
+          <w:rFonts w:ascii="Times New Roman" w:eastAsiaTheme="majorEastAsia" w:hAnsi="Times New Roman" w:cs="Times New Roman"/>
+          <w:color w:val="000000" w:themeColor="text1"/>
+          <w:sz w:val="28"/>
+          <w:szCs w:val="28"/>
+        </w:rPr>
+        <w:t>" .</w:t>
+      </w:r>
+      <w:r>
+        <w:rPr>
+          <w:rFonts w:ascii="Times New Roman" w:eastAsiaTheme="majorEastAsia" w:hAnsi="Times New Roman" w:cs="Times New Roman"/>
+          <w:color w:val="000000" w:themeColor="text1"/>
+          <w:sz w:val="28"/>
+          <w:szCs w:val="28"/>
+        </w:rPr>
+        <w:t xml:space="preserve"> </w:t>
+      </w:r>
+      <w:r>
+        <w:rPr>
+          <w:rFonts w:ascii="Times New Roman" w:eastAsiaTheme="majorEastAsia" w:hAnsi="Times New Roman" w:cs="Times New Roman"/>
+          <w:color w:val="000000" w:themeColor="text1"/>
+          <w:sz w:val="28"/>
+          <w:szCs w:val="28"/>
+        </w:rPr>
+        <w:t xml:space="preserve">It will open </w:t>
+      </w:r>
+      <w:proofErr w:type="spellStart"/>
+      <w:r>
+        <w:rPr>
+          <w:rFonts w:ascii="Times New Roman" w:eastAsiaTheme="majorEastAsia" w:hAnsi="Times New Roman" w:cs="Times New Roman"/>
+          <w:b/>
+          <w:bCs/>
+          <w:color w:val="000000" w:themeColor="text1"/>
+          <w:sz w:val="28"/>
+          <w:szCs w:val="28"/>
+        </w:rPr>
+        <w:t>VScode</w:t>
+      </w:r>
+      <w:proofErr w:type="spellEnd"/>
+      <w:r>
+        <w:rPr>
+          <w:rFonts w:ascii="Times New Roman" w:eastAsiaTheme="majorEastAsia" w:hAnsi="Times New Roman" w:cs="Times New Roman"/>
+          <w:b/>
+          <w:bCs/>
+          <w:color w:val="000000" w:themeColor="text1"/>
+          <w:sz w:val="28"/>
+          <w:szCs w:val="28"/>
+        </w:rPr>
+        <w:t xml:space="preserve"> .</w:t>
+      </w:r>
+    </w:p>
+    <w:p>
+      <w:pPr>
+        <w:rPr>
+          <w:rFonts w:ascii="Times New Roman" w:eastAsiaTheme="majorEastAsia" w:hAnsi="Times New Roman" w:cs="Times New Roman"/>
+          <w:color w:val="000000" w:themeColor="text1"/>
+          <w:sz w:val="28"/>
+          <w:szCs w:val="28"/>
+        </w:rPr>
+      </w:pPr>
+      <w:r>
+        <w:rPr>
+          <w:rFonts w:ascii="Times New Roman" w:eastAsiaTheme="majorEastAsia" w:hAnsi="Times New Roman" w:cs="Times New Roman"/>
+          <w:color w:val="000000" w:themeColor="text1"/>
+          <w:sz w:val="28"/>
+          <w:szCs w:val="28"/>
+        </w:rPr>
+        <w:t xml:space="preserve">                                                 (or)</w:t>
+      </w:r>
+    </w:p>
+    <w:p>
+      <w:pPr>
+        <w:pStyle w:val="ListParagraph"/>
+        <w:numPr>
+          <w:ilvl w:val="0"/>
+          <w:numId w:val="13"/>
+        </w:numPr>
+        <w:rPr>
+          <w:rFonts w:ascii="Times New Roman" w:eastAsiaTheme="majorEastAsia" w:hAnsi="Times New Roman" w:cs="Times New Roman"/>
+          <w:color w:val="000000" w:themeColor="text1"/>
+          <w:sz w:val="28"/>
+          <w:szCs w:val="28"/>
+        </w:rPr>
+      </w:pPr>
+      <w:r>
+        <w:rPr>
+          <w:rFonts w:ascii="Times New Roman" w:eastAsiaTheme="majorEastAsia" w:hAnsi="Times New Roman" w:cs="Times New Roman"/>
+          <w:noProof/>
+          <w:color w:val="000000" w:themeColor="text1"/>
+          <w:sz w:val="28"/>
+          <w:szCs w:val="28"/>
+        </w:rPr>
+        <mc:AlternateContent>
+          <mc:Choice Requires="wps">
+            <w:drawing>
+              <wp:anchor distT="0" distB="0" distL="114300" distR="114300" simplePos="0" relativeHeight="251685888" behindDoc="0" locked="0" layoutInCell="1" allowOverlap="1" wp14:anchorId="30D9B1F0" wp14:editId="4AA7DB71">
+                <wp:simplePos x="0" y="0"/>
+                <wp:positionH relativeFrom="column">
+                  <wp:posOffset>1092200</wp:posOffset>
+                </wp:positionH>
+                <wp:positionV relativeFrom="paragraph">
+                  <wp:posOffset>298450</wp:posOffset>
+                </wp:positionV>
+                <wp:extent cx="273050" cy="88900"/>
+                <wp:effectExtent l="0" t="19050" r="31750" b="44450"/>
+                <wp:wrapNone/>
+                <wp:docPr id="9" name="Arrow: Right 9"/>
+                <wp:cNvGraphicFramePr/>
+                <a:graphic xmlns:a="http://schemas.openxmlformats.org/drawingml/2006/main">
+                  <a:graphicData uri="http://schemas.microsoft.com/office/word/2010/wordprocessingShape">
+                    <wps:wsp>
+                      <wps:cNvSpPr/>
+                      <wps:spPr>
+                        <a:xfrm>
+                          <a:off x="0" y="0"/>
+                          <a:ext cx="273050" cy="88900"/>
+                        </a:xfrm>
+                        <a:prstGeom prst="rightArrow">
+                          <a:avLst/>
+                        </a:prstGeom>
+                      </wps:spPr>
+                      <wps:style>
+                        <a:lnRef idx="2">
+                          <a:schemeClr val="dk1">
+                            <a:shade val="50000"/>
+                          </a:schemeClr>
+                        </a:lnRef>
+                        <a:fillRef idx="1">
+                          <a:schemeClr val="dk1"/>
+                        </a:fillRef>
+                        <a:effectRef idx="0">
+                          <a:schemeClr val="dk1"/>
+                        </a:effectRef>
+                        <a:fontRef idx="minor">
+                          <a:schemeClr val="lt1"/>
+                        </a:fontRef>
+                      </wps:style>
+                      <wps:txbx>
+                        <w:txbxContent>
+                          <w:p>
+                            <w:pPr>
+                              <w:jc w:val="center"/>
+                            </w:pPr>
+                            <w:r>
+                              <w:t xml:space="preserve"> </w:t>
+                            </w:r>
+                          </w:p>
+                        </w:txbxContent>
+                      </wps:txbx>
+                      <wps:bodyPr rot="0" spcFirstLastPara="0" vertOverflow="overflow" horzOverflow="overflow" vert="horz" wrap="square" lIns="91440" tIns="45720" rIns="91440" bIns="45720" numCol="1" spcCol="0" rtlCol="0" fromWordArt="0" anchor="ctr" anchorCtr="0" forceAA="0" compatLnSpc="1">
+                        <a:prstTxWarp prst="textNoShape">
+                          <a:avLst/>
+                        </a:prstTxWarp>
+                        <a:noAutofit/>
+                      </wps:bodyPr>
+                    </wps:wsp>
+                  </a:graphicData>
+                </a:graphic>
+                <wp14:sizeRelH relativeFrom="margin">
+                  <wp14:pctWidth>0</wp14:pctWidth>
+                </wp14:sizeRelH>
+                <wp14:sizeRelV relativeFrom="margin">
+                  <wp14:pctHeight>0</wp14:pctHeight>
+                </wp14:sizeRelV>
+              </wp:anchor>
+            </w:drawing>
+          </mc:Choice>
+          <mc:Fallback>
+            <w:pict>
+              <v:shape w14:anchorId="30D9B1F0" id="Arrow: Right 9" o:spid="_x0000_s1043" type="#_x0000_t13" style="position:absolute;left:0;text-align:left;margin-left:86pt;margin-top:23.5pt;width:21.5pt;height:7pt;z-index:251685888;visibility:visible;mso-wrap-style:square;mso-width-percent:0;mso-height-percent:0;mso-wrap-distance-left:9pt;mso-wrap-distance-top:0;mso-wrap-distance-right:9pt;mso-wrap-distance-bottom:0;mso-position-horizontal:absolute;mso-position-horizontal-relative:text;mso-position-vertical:absolute;mso-position-vertical-relative:text;mso-width-percent:0;mso-height-percent:0;mso-width-relative:margin;mso-height-relative:margin;v-text-anchor:middle" o:gfxdata="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" adj="18084" fillcolor="black [3200]" strokecolor="black [1600]" strokeweight="1pt">
+                <v:textbox>
+                  <w:txbxContent>
+                    <w:p>
+                      <w:pPr>
+                        <w:jc w:val="center"/>
+                      </w:pPr>
+                      <w:r>
+                        <w:t xml:space="preserve"> </w:t>
+                      </w:r>
+                    </w:p>
+                  </w:txbxContent>
+                </v:textbox>
+              </v:shape>
+            </w:pict>
+          </mc:Fallback>
+        </mc:AlternateContent>
+      </w:r>
+      <w:r>
+        <w:rPr>
+          <w:rFonts w:ascii="Times New Roman" w:eastAsiaTheme="majorEastAsia" w:hAnsi="Times New Roman" w:cs="Times New Roman"/>
+          <w:noProof/>
+          <w:color w:val="000000" w:themeColor="text1"/>
+          <w:sz w:val="28"/>
+          <w:szCs w:val="28"/>
+        </w:rPr>
+        <mc:AlternateContent>
+          <mc:Choice Requires="wps">
+            <w:drawing>
+              <wp:anchor distT="0" distB="0" distL="114300" distR="114300" simplePos="0" relativeHeight="251687936" behindDoc="0" locked="0" layoutInCell="1" allowOverlap="1" wp14:anchorId="01D9629B" wp14:editId="4FF307EA">
+                <wp:simplePos x="0" y="0"/>
+                <wp:positionH relativeFrom="column">
+                  <wp:posOffset>5575300</wp:posOffset>
+                </wp:positionH>
+                <wp:positionV relativeFrom="paragraph">
+                  <wp:posOffset>76200</wp:posOffset>
+                </wp:positionV>
+                <wp:extent cx="273050" cy="88900"/>
+                <wp:effectExtent l="0" t="19050" r="31750" b="44450"/>
+                <wp:wrapNone/>
+                <wp:docPr id="10" name="Arrow: Right 10"/>
+                <wp:cNvGraphicFramePr/>
+                <a:graphic xmlns:a="http://schemas.openxmlformats.org/drawingml/2006/main">
+                  <a:graphicData uri="http://schemas.microsoft.com/office/word/2010/wordprocessingShape">
+                    <wps:wsp>
+                      <wps:cNvSpPr/>
+                      <wps:spPr>
+                        <a:xfrm>
+                          <a:off x="0" y="0"/>
+                          <a:ext cx="273050" cy="88900"/>
+                        </a:xfrm>
+                        <a:prstGeom prst="rightArrow">
+                          <a:avLst/>
+                        </a:prstGeom>
+                      </wps:spPr>
+                      <wps:style>
+                        <a:lnRef idx="2">
+                          <a:schemeClr val="dk1">
+                            <a:shade val="50000"/>
+                          </a:schemeClr>
+                        </a:lnRef>
+                        <a:fillRef idx="1">
+                          <a:schemeClr val="dk1"/>
+                        </a:fillRef>
+                        <a:effectRef idx="0">
+                          <a:schemeClr val="dk1"/>
+                        </a:effectRef>
+                        <a:fontRef idx="minor">
+                          <a:schemeClr val="lt1"/>
+                        </a:fontRef>
+                      </wps:style>
+                      <wps:txbx>
+                        <w:txbxContent>
+                          <w:p>
+                            <w:pPr>
+                              <w:jc w:val="center"/>
+                            </w:pPr>
+                            <w:r>
+                              <w:t xml:space="preserve"> </w:t>
+                            </w:r>
+                          </w:p>
+                        </w:txbxContent>
+                      </wps:txbx>
+                      <wps:bodyPr rot="0" spcFirstLastPara="0" vertOverflow="overflow" horzOverflow="overflow" vert="horz" wrap="square" lIns="91440" tIns="45720" rIns="91440" bIns="45720" numCol="1" spcCol="0" rtlCol="0" fromWordArt="0" anchor="ctr" anchorCtr="0" forceAA="0" compatLnSpc="1">
+                        <a:prstTxWarp prst="textNoShape">
+                          <a:avLst/>
+                        </a:prstTxWarp>
+                        <a:noAutofit/>
+                      </wps:bodyPr>
+                    </wps:wsp>
+                  </a:graphicData>
+                </a:graphic>
+                <wp14:sizeRelH relativeFrom="margin">
+                  <wp14:pctWidth>0</wp14:pctWidth>
+                </wp14:sizeRelH>
+                <wp14:sizeRelV relativeFrom="margin">
+                  <wp14:pctHeight>0</wp14:pctHeight>
+                </wp14:sizeRelV>
+              </wp:anchor>
+            </w:drawing>
+          </mc:Choice>
+          <mc:Fallback>
+            <w:pict>
+              <v:shape w14:anchorId="01D9629B" id="Arrow: Right 10" o:spid="_x0000_s1044" type="#_x0000_t13" style="position:absolute;left:0;text-align:left;margin-left:439pt;margin-top:6pt;width:21.5pt;height:7pt;z-index:251687936;visibility:visible;mso-wrap-style:square;mso-width-percent:0;mso-height-percent:0;mso-wrap-distance-left:9pt;mso-wrap-distance-top:0;mso-wrap-distance-right:9pt;mso-wrap-distance-bottom:0;mso-position-horizontal:absolute;mso-position-horizontal-relative:text;mso-position-vertical:absolute;mso-position-vertical-relative:text;mso-width-percent:0;mso-height-percent:0;mso-width-relative:margin;mso-height-relative:margin;v-text-anchor:middle" o:gfxdata="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" adj="18084" fillcolor="black [3200]" strokecolor="black [1600]" strokeweight="1pt">
+                <v:textbox>
+                  <w:txbxContent>
+                    <w:p>
+                      <w:pPr>
+                        <w:jc w:val="center"/>
+                      </w:pPr>
+                      <w:r>
+                        <w:t xml:space="preserve"> </w:t>
+                      </w:r>
+                    </w:p>
+                  </w:txbxContent>
+                </v:textbox>
+              </v:shape>
+            </w:pict>
+          </mc:Fallback>
+        </mc:AlternateContent>
+      </w:r>
+      <w:r>
+        <w:rPr>
+          <w:rFonts w:ascii="Times New Roman" w:eastAsiaTheme="majorEastAsia" w:hAnsi="Times New Roman" w:cs="Times New Roman"/>
+          <w:noProof/>
+          <w:color w:val="000000" w:themeColor="text1"/>
+          <w:sz w:val="28"/>
+          <w:szCs w:val="28"/>
+        </w:rPr>
+        <mc:AlternateContent>
+          <mc:Choice Requires="wps">
+            <w:drawing>
+              <wp:anchor distT="0" distB="0" distL="114300" distR="114300" simplePos="0" relativeHeight="251689984" behindDoc="0" locked="0" layoutInCell="1" allowOverlap="1" wp14:anchorId="7E36CA35" wp14:editId="6A53498A">
+                <wp:simplePos x="0" y="0"/>
+                <wp:positionH relativeFrom="column">
+                  <wp:posOffset>4737100</wp:posOffset>
+                </wp:positionH>
+                <wp:positionV relativeFrom="paragraph">
+                  <wp:posOffset>63500</wp:posOffset>
+                </wp:positionV>
+                <wp:extent cx="273050" cy="88900"/>
+                <wp:effectExtent l="0" t="19050" r="31750" b="44450"/>
+                <wp:wrapNone/>
+                <wp:docPr id="14" name="Arrow: Right 14"/>
+                <wp:cNvGraphicFramePr/>
+                <a:graphic xmlns:a="http://schemas.openxmlformats.org/drawingml/2006/main">
+                  <a:graphicData uri="http://schemas.microsoft.com/office/word/2010/wordprocessingShape">
+                    <wps:wsp>
+                      <wps:cNvSpPr/>
+                      <wps:spPr>
+                        <a:xfrm>
+                          <a:off x="0" y="0"/>
+                          <a:ext cx="273050" cy="88900"/>
+                        </a:xfrm>
+                        <a:prstGeom prst="rightArrow">
+                          <a:avLst/>
+                        </a:prstGeom>
+                      </wps:spPr>
+                      <wps:style>
+                        <a:lnRef idx="2">
+                          <a:schemeClr val="dk1">
+                            <a:shade val="50000"/>
+                          </a:schemeClr>
+                        </a:lnRef>
+                        <a:fillRef idx="1">
+                          <a:schemeClr val="dk1"/>
+                        </a:fillRef>
+                        <a:effectRef idx="0">
+                          <a:schemeClr val="dk1"/>
+                        </a:effectRef>
+                        <a:fontRef idx="minor">
+                          <a:schemeClr val="lt1"/>
+                        </a:fontRef>
+                      </wps:style>
+                      <wps:txbx>
+                        <w:txbxContent>
+                          <w:p>
+                            <w:pPr>
+                              <w:jc w:val="center"/>
+                            </w:pPr>
+                            <w:r>
+                              <w:t xml:space="preserve"> </w:t>
+                            </w:r>
+                          </w:p>
+                        </w:txbxContent>
+                      </wps:txbx>
+                      <wps:bodyPr rot="0" spcFirstLastPara="0" vertOverflow="overflow" horzOverflow="overflow" vert="horz" wrap="square" lIns="91440" tIns="45720" rIns="91440" bIns="45720" numCol="1" spcCol="0" rtlCol="0" fromWordArt="0" anchor="ctr" anchorCtr="0" forceAA="0" compatLnSpc="1">
+                        <a:prstTxWarp prst="textNoShape">
+                          <a:avLst/>
+                        </a:prstTxWarp>
+                        <a:noAutofit/>
+                      </wps:bodyPr>
+                    </wps:wsp>
+                  </a:graphicData>
+                </a:graphic>
+                <wp14:sizeRelH relativeFrom="margin">
+                  <wp14:pctWidth>0</wp14:pctWidth>
+                </wp14:sizeRelH>
+                <wp14:sizeRelV relativeFrom="margin">
+                  <wp14:pctHeight>0</wp14:pctHeight>
+                </wp14:sizeRelV>
+              </wp:anchor>
+            </w:drawing>
+          </mc:Choice>
+          <mc:Fallback>
+            <w:pict>
+              <v:shape w14:anchorId="7E36CA35" id="Arrow: Right 14" o:spid="_x0000_s1045" type="#_x0000_t13" style="position:absolute;left:0;text-align:left;margin-left:373pt;margin-top:5pt;width:21.5pt;height:7pt;z-index:251689984;visibility:visible;mso-wrap-style:square;mso-width-percent:0;mso-height-percent:0;mso-wrap-distance-left:9pt;mso-wrap-distance-top:0;mso-wrap-distance-right:9pt;mso-wrap-distance-bottom:0;mso-position-horizontal:absolute;mso-position-horizontal-relative:text;mso-position-vertical:absolute;mso-position-vertical-relative:text;mso-width-percent:0;mso-height-percent:0;mso-width-relative:margin;mso-height-relative:margin;v-text-anchor:middle" o:gfxdata="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" adj="18084" fillcolor="black [3200]" strokecolor="black [1600]" strokeweight="1pt">
+                <v:textbox>
+                  <w:txbxContent>
+                    <w:p>
+                      <w:pPr>
+                        <w:jc w:val="center"/>
+                      </w:pPr>
+                      <w:r>
+                        <w:t xml:space="preserve"> </w:t>
+                      </w:r>
+                    </w:p>
+                  </w:txbxContent>
+                </v:textbox>
+              </v:shape>
+            </w:pict>
+          </mc:Fallback>
+        </mc:AlternateContent>
+      </w:r>
+      <w:r>
+        <w:rPr>
+          <w:rFonts w:ascii="Times New Roman" w:eastAsiaTheme="majorEastAsia" w:hAnsi="Times New Roman" w:cs="Times New Roman"/>
+          <w:noProof/>
+          <w:color w:val="000000" w:themeColor="text1"/>
+          <w:sz w:val="28"/>
+          <w:szCs w:val="28"/>
+        </w:rPr>
+        <mc:AlternateContent>
+          <mc:Choice Requires="wps">
+            <w:drawing>
+              <wp:anchor distT="0" distB="0" distL="114300" distR="114300" simplePos="0" relativeHeight="251692032" behindDoc="0" locked="0" layoutInCell="1" allowOverlap="1" wp14:anchorId="3224BEEC" wp14:editId="2D2F6BA4">
+                <wp:simplePos x="0" y="0"/>
+                <wp:positionH relativeFrom="column">
+                  <wp:posOffset>3149600</wp:posOffset>
+                </wp:positionH>
+                <wp:positionV relativeFrom="paragraph">
+                  <wp:posOffset>63500</wp:posOffset>
+                </wp:positionV>
+                <wp:extent cx="273050" cy="88900"/>
+                <wp:effectExtent l="0" t="19050" r="31750" b="44450"/>
+                <wp:wrapNone/>
+                <wp:docPr id="15" name="Arrow: Right 15"/>
+                <wp:cNvGraphicFramePr/>
+                <a:graphic xmlns:a="http://schemas.openxmlformats.org/drawingml/2006/main">
+                  <a:graphicData uri="http://schemas.microsoft.com/office/word/2010/wordprocessingShape">
+                    <wps:wsp>
+                      <wps:cNvSpPr/>
+                      <wps:spPr>
+                        <a:xfrm>
+                          <a:off x="0" y="0"/>
+                          <a:ext cx="273050" cy="88900"/>
+                        </a:xfrm>
+                        <a:prstGeom prst="rightArrow">
+                          <a:avLst/>
+                        </a:prstGeom>
+                      </wps:spPr>
+                      <wps:style>
+                        <a:lnRef idx="2">
+                          <a:schemeClr val="dk1">
+                            <a:shade val="50000"/>
+                          </a:schemeClr>
+                        </a:lnRef>
+                        <a:fillRef idx="1">
+                          <a:schemeClr val="dk1"/>
+                        </a:fillRef>
+                        <a:effectRef idx="0">
+                          <a:schemeClr val="dk1"/>
+                        </a:effectRef>
+                        <a:fontRef idx="minor">
+                          <a:schemeClr val="lt1"/>
+                        </a:fontRef>
+                      </wps:style>
+                      <wps:txbx>
+                        <w:txbxContent>
+                          <w:p>
+                            <w:pPr>
+                              <w:jc w:val="center"/>
+                            </w:pPr>
+                            <w:r>
+                              <w:t xml:space="preserve"> </w:t>
+                            </w:r>
+                          </w:p>
+                        </w:txbxContent>
+                      </wps:txbx>
+                      <wps:bodyPr rot="0" spcFirstLastPara="0" vertOverflow="overflow" horzOverflow="overflow" vert="horz" wrap="square" lIns="91440" tIns="45720" rIns="91440" bIns="45720" numCol="1" spcCol="0" rtlCol="0" fromWordArt="0" anchor="ctr" anchorCtr="0" forceAA="0" compatLnSpc="1">
+                        <a:prstTxWarp prst="textNoShape">
+                          <a:avLst/>
+                        </a:prstTxWarp>
+                        <a:noAutofit/>
+                      </wps:bodyPr>
+                    </wps:wsp>
+                  </a:graphicData>
+                </a:graphic>
+                <wp14:sizeRelH relativeFrom="margin">
+                  <wp14:pctWidth>0</wp14:pctWidth>
+                </wp14:sizeRelH>
+                <wp14:sizeRelV relativeFrom="margin">
+                  <wp14:pctHeight>0</wp14:pctHeight>
+                </wp14:sizeRelV>
+              </wp:anchor>
+            </w:drawing>
+          </mc:Choice>
+          <mc:Fallback>
+            <w:pict>
+              <v:shape w14:anchorId="3224BEEC" id="Arrow: Right 15" o:spid="_x0000_s1046" type="#_x0000_t13" style="position:absolute;left:0;text-align:left;margin-left:248pt;margin-top:5pt;width:21.5pt;height:7pt;z-index:251692032;visibility:visible;mso-wrap-style:square;mso-width-percent:0;mso-height-percent:0;mso-wrap-distance-left:9pt;mso-wrap-distance-top:0;mso-wrap-distance-right:9pt;mso-wrap-distance-bottom:0;mso-position-horizontal:absolute;mso-position-horizontal-relative:text;mso-position-vertical:absolute;mso-position-vertical-relative:text;mso-width-percent:0;mso-height-percent:0;mso-width-relative:margin;mso-height-relative:margin;v-text-anchor:middle" o:gfxdata="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" adj="18084" fillcolor="black [3200]" strokecolor="black [1600]" strokeweight="1pt">
+                <v:textbox>
+                  <w:txbxContent>
+                    <w:p>
+                      <w:pPr>
+                        <w:jc w:val="center"/>
+                      </w:pPr>
+                      <w:r>
+                        <w:t xml:space="preserve"> </w:t>
+                      </w:r>
+                    </w:p>
+                  </w:txbxContent>
+                </v:textbox>
+              </v:shape>
+            </w:pict>
+          </mc:Fallback>
+        </mc:AlternateContent>
+      </w:r>
+      <w:r>
+        <w:rPr>
+          <w:rFonts w:ascii="Times New Roman" w:eastAsiaTheme="majorEastAsia" w:hAnsi="Times New Roman" w:cs="Times New Roman"/>
+          <w:noProof/>
+          <w:color w:val="000000" w:themeColor="text1"/>
+          <w:sz w:val="28"/>
+          <w:szCs w:val="28"/>
+        </w:rPr>
+        <mc:AlternateContent>
+          <mc:Choice Requires="wps">
+            <w:drawing>
+              <wp:anchor distT="0" distB="0" distL="114300" distR="114300" simplePos="0" relativeHeight="251683840" behindDoc="0" locked="0" layoutInCell="1" allowOverlap="1" wp14:anchorId="102A08B9" wp14:editId="369B43AC">
+                <wp:simplePos x="0" y="0"/>
+                <wp:positionH relativeFrom="column">
+                  <wp:posOffset>1911350</wp:posOffset>
+                </wp:positionH>
+                <wp:positionV relativeFrom="paragraph">
+                  <wp:posOffset>64770</wp:posOffset>
+                </wp:positionV>
+                <wp:extent cx="273050" cy="88900"/>
+                <wp:effectExtent l="0" t="19050" r="31750" b="44450"/>
+                <wp:wrapNone/>
+                <wp:docPr id="7" name="Arrow: Right 7"/>
+                <wp:cNvGraphicFramePr/>
+                <a:graphic xmlns:a="http://schemas.openxmlformats.org/drawingml/2006/main">
+                  <a:graphicData uri="http://schemas.microsoft.com/office/word/2010/wordprocessingShape">
+                    <wps:wsp>
+                      <wps:cNvSpPr/>
+                      <wps:spPr>
+                        <a:xfrm>
+                          <a:off x="0" y="0"/>
+                          <a:ext cx="273050" cy="88900"/>
+                        </a:xfrm>
+                        <a:prstGeom prst="rightArrow">
+                          <a:avLst/>
+                        </a:prstGeom>
+                      </wps:spPr>
+                      <wps:style>
+                        <a:lnRef idx="2">
+                          <a:schemeClr val="dk1">
+                            <a:shade val="50000"/>
+                          </a:schemeClr>
+                        </a:lnRef>
+                        <a:fillRef idx="1">
+                          <a:schemeClr val="dk1"/>
+                        </a:fillRef>
+                        <a:effectRef idx="0">
+                          <a:schemeClr val="dk1"/>
+                        </a:effectRef>
+                        <a:fontRef idx="minor">
+                          <a:schemeClr val="lt1"/>
+                        </a:fontRef>
+                      </wps:style>
+                      <wps:txbx>
+                        <w:txbxContent>
+                          <w:p>
+                            <w:pPr>
+                              <w:jc w:val="center"/>
+                            </w:pPr>
+                            <w:r>
+                              <w:t xml:space="preserve"> </w:t>
+                            </w:r>
+                          </w:p>
+                        </w:txbxContent>
+                      </wps:txbx>
+                      <wps:bodyPr rot="0" spcFirstLastPara="0" vertOverflow="overflow" horzOverflow="overflow" vert="horz" wrap="square" lIns="91440" tIns="45720" rIns="91440" bIns="45720" numCol="1" spcCol="0" rtlCol="0" fromWordArt="0" anchor="ctr" anchorCtr="0" forceAA="0" compatLnSpc="1">
+                        <a:prstTxWarp prst="textNoShape">
+                          <a:avLst/>
+                        </a:prstTxWarp>
+                        <a:noAutofit/>
+                      </wps:bodyPr>
+                    </wps:wsp>
+                  </a:graphicData>
+                </a:graphic>
+                <wp14:sizeRelH relativeFrom="margin">
+                  <wp14:pctWidth>0</wp14:pctWidth>
+                </wp14:sizeRelH>
+                <wp14:sizeRelV relativeFrom="margin">
+                  <wp14:pctHeight>0</wp14:pctHeight>
+                </wp14:sizeRelV>
+              </wp:anchor>
+            </w:drawing>
+          </mc:Choice>
+          <mc:Fallback>
+            <w:pict>
+              <v:shape w14:anchorId="102A08B9" id="Arrow: Right 7" o:spid="_x0000_s1047" type="#_x0000_t13" style="position:absolute;left:0;text-align:left;margin-left:150.5pt;margin-top:5.1pt;width:21.5pt;height:7pt;z-index:251683840;visibility:visible;mso-wrap-style:square;mso-width-percent:0;mso-height-percent:0;mso-wrap-distance-left:9pt;mso-wrap-distance-top:0;mso-wrap-distance-right:9pt;mso-wrap-distance-bottom:0;mso-position-horizontal:absolute;mso-position-horizontal-relative:text;mso-position-vertical:absolute;mso-position-vertical-relative:text;mso-width-percent:0;mso-height-percent:0;mso-width-relative:margin;mso-height-relative:margin;v-text-anchor:middle" o:gfxdata="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" adj="18084" fillcolor="black [3200]" strokecolor="black [1600]" strokeweight="1pt">
+                <v:textbox>
+                  <w:txbxContent>
+                    <w:p>
+                      <w:pPr>
+                        <w:jc w:val="center"/>
+                      </w:pPr>
+                      <w:r>
+                        <w:t xml:space="preserve"> </w:t>
+                      </w:r>
+                    </w:p>
+                  </w:txbxContent>
+                </v:textbox>
+              </v:shape>
+            </w:pict>
+          </mc:Fallback>
+        </mc:AlternateContent>
+      </w:r>
+      <w:r>
+        <w:rPr>
+          <w:rFonts w:ascii="Times New Roman" w:eastAsiaTheme="majorEastAsia" w:hAnsi="Times New Roman" w:cs="Times New Roman"/>
+          <w:color w:val="000000" w:themeColor="text1"/>
+          <w:sz w:val="28"/>
+          <w:szCs w:val="28"/>
+        </w:rPr>
+        <w:t>Open VS code, File</w:t>
+      </w:r>
+      <w:r>
+        <w:rPr>
+          <w:rFonts w:ascii="Times New Roman" w:eastAsiaTheme="majorEastAsia" w:hAnsi="Times New Roman" w:cs="Times New Roman"/>
+          <w:color w:val="000000" w:themeColor="text1"/>
+          <w:sz w:val="28"/>
+          <w:szCs w:val="28"/>
+        </w:rPr>
+        <w:t xml:space="preserve"> </w:t>
+      </w:r>
+      <w:r>
+        <w:rPr>
+          <w:rFonts w:ascii="Times New Roman" w:eastAsiaTheme="majorEastAsia" w:hAnsi="Times New Roman" w:cs="Times New Roman"/>
+          <w:color w:val="000000" w:themeColor="text1"/>
+          <w:sz w:val="28"/>
+          <w:szCs w:val="28"/>
+        </w:rPr>
+        <w:t xml:space="preserve"> </w:t>
+      </w:r>
+      <w:r>
+        <w:rPr>
+          <w:rFonts w:ascii="Times New Roman" w:eastAsiaTheme="majorEastAsia" w:hAnsi="Times New Roman" w:cs="Times New Roman"/>
+          <w:color w:val="000000" w:themeColor="text1"/>
+          <w:sz w:val="28"/>
+          <w:szCs w:val="28"/>
+        </w:rPr>
+        <w:t xml:space="preserve">   </w:t>
+      </w:r>
+      <w:r>
+        <w:rPr>
+          <w:rFonts w:ascii="Times New Roman" w:eastAsiaTheme="majorEastAsia" w:hAnsi="Times New Roman" w:cs="Times New Roman"/>
+          <w:color w:val="000000" w:themeColor="text1"/>
+          <w:sz w:val="28"/>
+          <w:szCs w:val="28"/>
+        </w:rPr>
+        <w:t xml:space="preserve"> </w:t>
+      </w:r>
+      <w:r>
+        <w:rPr>
+          <w:rFonts w:ascii="Times New Roman" w:eastAsiaTheme="majorEastAsia" w:hAnsi="Times New Roman" w:cs="Times New Roman"/>
+          <w:color w:val="000000" w:themeColor="text1"/>
+          <w:sz w:val="28"/>
+          <w:szCs w:val="28"/>
+        </w:rPr>
+        <w:t xml:space="preserve">  </w:t>
+      </w:r>
+      <w:r>
+        <w:rPr>
+          <w:rFonts w:ascii="Times New Roman" w:eastAsiaTheme="majorEastAsia" w:hAnsi="Times New Roman" w:cs="Times New Roman"/>
+          <w:color w:val="000000" w:themeColor="text1"/>
+          <w:sz w:val="28"/>
+          <w:szCs w:val="28"/>
+        </w:rPr>
+        <w:t xml:space="preserve">Open Folder </w:t>
+      </w:r>
+      <w:r>
+        <w:rPr>
+          <w:rFonts w:ascii="Times New Roman" w:eastAsiaTheme="majorEastAsia" w:hAnsi="Times New Roman" w:cs="Times New Roman"/>
+          <w:color w:val="000000" w:themeColor="text1"/>
+          <w:sz w:val="28"/>
+          <w:szCs w:val="28"/>
+        </w:rPr>
+        <w:t xml:space="preserve">       </w:t>
+      </w:r>
+      <w:r>
+        <w:rPr>
+          <w:rFonts w:ascii="Times New Roman" w:eastAsiaTheme="majorEastAsia" w:hAnsi="Times New Roman" w:cs="Times New Roman"/>
+          <w:color w:val="000000" w:themeColor="text1"/>
+          <w:sz w:val="28"/>
+          <w:szCs w:val="28"/>
+        </w:rPr>
+        <w:t xml:space="preserve">Extracted Project </w:t>
+      </w:r>
+      <w:r>
+        <w:rPr>
+          <w:rFonts w:ascii="Times New Roman" w:eastAsiaTheme="majorEastAsia" w:hAnsi="Times New Roman" w:cs="Times New Roman"/>
+          <w:color w:val="000000" w:themeColor="text1"/>
+          <w:sz w:val="28"/>
+          <w:szCs w:val="28"/>
+        </w:rPr>
+        <w:t xml:space="preserve">      </w:t>
+      </w:r>
+      <w:r>
+        <w:rPr>
+          <w:rFonts w:ascii="Times New Roman" w:eastAsiaTheme="majorEastAsia" w:hAnsi="Times New Roman" w:cs="Times New Roman"/>
+          <w:color w:val="000000" w:themeColor="text1"/>
+          <w:sz w:val="28"/>
+          <w:szCs w:val="28"/>
+        </w:rPr>
+        <w:t xml:space="preserve"> Source Angular</w:t>
+      </w:r>
+      <w:r>
+        <w:rPr>
+          <w:rFonts w:ascii="Times New Roman" w:eastAsiaTheme="majorEastAsia" w:hAnsi="Times New Roman" w:cs="Times New Roman"/>
+          <w:color w:val="000000" w:themeColor="text1"/>
+          <w:sz w:val="28"/>
+          <w:szCs w:val="28"/>
+        </w:rPr>
+        <w:t xml:space="preserve">        </w:t>
+      </w:r>
+      <w:r>
+        <w:rPr>
+          <w:rFonts w:ascii="Times New Roman" w:eastAsiaTheme="majorEastAsia" w:hAnsi="Times New Roman" w:cs="Times New Roman"/>
+          <w:color w:val="000000" w:themeColor="text1"/>
+          <w:sz w:val="28"/>
+          <w:szCs w:val="28"/>
+        </w:rPr>
+        <w:t xml:space="preserve">IMS, It will open the Project in </w:t>
+      </w:r>
+      <w:proofErr w:type="spellStart"/>
+      <w:r>
+        <w:rPr>
+          <w:rFonts w:ascii="Times New Roman" w:eastAsiaTheme="majorEastAsia" w:hAnsi="Times New Roman" w:cs="Times New Roman"/>
+          <w:b/>
+          <w:bCs/>
+          <w:color w:val="000000" w:themeColor="text1"/>
+          <w:sz w:val="28"/>
+          <w:szCs w:val="28"/>
+        </w:rPr>
+        <w:t>VScode</w:t>
+      </w:r>
+      <w:proofErr w:type="spellEnd"/>
+      <w:r>
+        <w:rPr>
+          <w:rFonts w:ascii="Times New Roman" w:eastAsiaTheme="majorEastAsia" w:hAnsi="Times New Roman" w:cs="Times New Roman"/>
+          <w:color w:val="000000" w:themeColor="text1"/>
+          <w:sz w:val="28"/>
+          <w:szCs w:val="28"/>
+        </w:rPr>
+        <w:t>.</w:t>
+      </w:r>
+    </w:p>
+    <w:p>
+      <w:pPr>
+        <w:pStyle w:val="ListParagraph"/>
+        <w:rPr>
+          <w:rFonts w:ascii="Times New Roman" w:eastAsiaTheme="majorEastAsia" w:hAnsi="Times New Roman" w:cs="Times New Roman"/>
+          <w:color w:val="000000" w:themeColor="text1"/>
+          <w:sz w:val="28"/>
+          <w:szCs w:val="28"/>
+        </w:rPr>
+      </w:pPr>
+    </w:p>
+    <w:p>
+      <w:pPr>
+        <w:pStyle w:val="ListParagraph"/>
+        <w:numPr>
+          <w:ilvl w:val="0"/>
+          <w:numId w:val="13"/>
+        </w:numPr>
+        <w:rPr>
+          <w:rFonts w:ascii="Times New Roman" w:eastAsiaTheme="majorEastAsia" w:hAnsi="Times New Roman" w:cs="Times New Roman"/>
+          <w:color w:val="000000" w:themeColor="text1"/>
+          <w:sz w:val="28"/>
+          <w:szCs w:val="28"/>
+        </w:rPr>
+      </w:pPr>
+      <w:r>
+        <w:rPr>
+          <w:rFonts w:ascii="Times New Roman" w:eastAsiaTheme="majorEastAsia" w:hAnsi="Times New Roman" w:cs="Times New Roman"/>
+          <w:noProof/>
+          <w:color w:val="000000" w:themeColor="text1"/>
+          <w:sz w:val="28"/>
+          <w:szCs w:val="28"/>
+        </w:rPr>
+        <mc:AlternateContent>
+          <mc:Choice Requires="wps">
+            <w:drawing>
+              <wp:anchor distT="0" distB="0" distL="114300" distR="114300" simplePos="0" relativeHeight="251694080" behindDoc="0" locked="0" layoutInCell="1" allowOverlap="1" wp14:anchorId="32872E9D" wp14:editId="607CF8B1">
+                <wp:simplePos x="0" y="0"/>
+                <wp:positionH relativeFrom="column">
+                  <wp:posOffset>1092200</wp:posOffset>
+                </wp:positionH>
+                <wp:positionV relativeFrom="paragraph">
+                  <wp:posOffset>297180</wp:posOffset>
+                </wp:positionV>
+                <wp:extent cx="273050" cy="88900"/>
+                <wp:effectExtent l="0" t="19050" r="31750" b="44450"/>
+                <wp:wrapNone/>
+                <wp:docPr id="16" name="Arrow: Right 16"/>
+                <wp:cNvGraphicFramePr/>
+                <a:graphic xmlns:a="http://schemas.openxmlformats.org/drawingml/2006/main">
+                  <a:graphicData uri="http://schemas.microsoft.com/office/word/2010/wordprocessingShape">
+                    <wps:wsp>
+                      <wps:cNvSpPr/>
+                      <wps:spPr>
+                        <a:xfrm>
+                          <a:off x="0" y="0"/>
+                          <a:ext cx="273050" cy="88900"/>
+                        </a:xfrm>
+                        <a:prstGeom prst="rightArrow">
+                          <a:avLst/>
+                        </a:prstGeom>
+                      </wps:spPr>
+                      <wps:style>
+                        <a:lnRef idx="2">
+                          <a:schemeClr val="dk1">
+                            <a:shade val="50000"/>
+                          </a:schemeClr>
+                        </a:lnRef>
+                        <a:fillRef idx="1">
+                          <a:schemeClr val="dk1"/>
+                        </a:fillRef>
+                        <a:effectRef idx="0">
+                          <a:schemeClr val="dk1"/>
+                        </a:effectRef>
+                        <a:fontRef idx="minor">
+                          <a:schemeClr val="lt1"/>
+                        </a:fontRef>
+                      </wps:style>
+                      <wps:txbx>
+                        <w:txbxContent>
+                          <w:p>
+                            <w:pPr>
+                              <w:jc w:val="center"/>
+                            </w:pPr>
+                            <w:r>
+                              <w:t xml:space="preserve"> </w:t>
+                            </w:r>
+                          </w:p>
+                        </w:txbxContent>
+                      </wps:txbx>
+                      <wps:bodyPr rot="0" spcFirstLastPara="0" vertOverflow="overflow" horzOverflow="overflow" vert="horz" wrap="square" lIns="91440" tIns="45720" rIns="91440" bIns="45720" numCol="1" spcCol="0" rtlCol="0" fromWordArt="0" anchor="ctr" anchorCtr="0" forceAA="0" compatLnSpc="1">
+                        <a:prstTxWarp prst="textNoShape">
+                          <a:avLst/>
+                        </a:prstTxWarp>
+                        <a:noAutofit/>
+                      </wps:bodyPr>
+                    </wps:wsp>
+                  </a:graphicData>
+                </a:graphic>
+                <wp14:sizeRelH relativeFrom="margin">
+                  <wp14:pctWidth>0</wp14:pctWidth>
+                </wp14:sizeRelH>
+                <wp14:sizeRelV relativeFrom="margin">
+                  <wp14:pctHeight>0</wp14:pctHeight>
+                </wp14:sizeRelV>
+              </wp:anchor>
+            </w:drawing>
+          </mc:Choice>
+          <mc:Fallback>
+            <w:pict>
+              <v:shape w14:anchorId="32872E9D" id="Arrow: Right 16" o:spid="_x0000_s1048" type="#_x0000_t13" style="position:absolute;left:0;text-align:left;margin-left:86pt;margin-top:23.4pt;width:21.5pt;height:7pt;z-index:251694080;visibility:visible;mso-wrap-style:square;mso-width-percent:0;mso-height-percent:0;mso-wrap-distance-left:9pt;mso-wrap-distance-top:0;mso-wrap-distance-right:9pt;mso-wrap-distance-bottom:0;mso-position-horizontal:absolute;mso-position-horizontal-relative:text;mso-position-vertical:absolute;mso-position-vertical-relative:text;mso-width-percent:0;mso-height-percent:0;mso-width-relative:margin;mso-height-relative:margin;v-text-anchor:middle" o:gfxdata="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" adj="18084" fillcolor="black [3200]" strokecolor="black [1600]" strokeweight="1pt">
+                <v:textbox>
+                  <w:txbxContent>
+                    <w:p>
+                      <w:pPr>
+                        <w:jc w:val="center"/>
+                      </w:pPr>
+                      <w:r>
+                        <w:t xml:space="preserve"> </w:t>
+                      </w:r>
+                    </w:p>
+                  </w:txbxContent>
+                </v:textbox>
+              </v:shape>
+            </w:pict>
+          </mc:Fallback>
+        </mc:AlternateContent>
+      </w:r>
+      <w:r>
+        <w:rPr>
+          <w:rFonts w:ascii="Times New Roman" w:eastAsiaTheme="majorEastAsia" w:hAnsi="Times New Roman" w:cs="Times New Roman"/>
+          <w:noProof/>
+          <w:color w:val="000000" w:themeColor="text1"/>
+          <w:sz w:val="28"/>
+          <w:szCs w:val="28"/>
+        </w:rPr>
+        <mc:AlternateContent>
+          <mc:Choice Requires="wps">
+            <w:drawing>
+              <wp:anchor distT="0" distB="0" distL="114300" distR="114300" simplePos="0" relativeHeight="251696128" behindDoc="0" locked="0" layoutInCell="1" allowOverlap="1" wp14:anchorId="6162750F" wp14:editId="6D096F5C">
+                <wp:simplePos x="0" y="0"/>
+                <wp:positionH relativeFrom="column">
+                  <wp:posOffset>5194300</wp:posOffset>
+                </wp:positionH>
+                <wp:positionV relativeFrom="paragraph">
+                  <wp:posOffset>68580</wp:posOffset>
+                </wp:positionV>
+                <wp:extent cx="273050" cy="88900"/>
+                <wp:effectExtent l="0" t="19050" r="31750" b="44450"/>
+                <wp:wrapNone/>
+                <wp:docPr id="17" name="Arrow: Right 17"/>
+                <wp:cNvGraphicFramePr/>
+                <a:graphic xmlns:a="http://schemas.openxmlformats.org/drawingml/2006/main">
+                  <a:graphicData uri="http://schemas.microsoft.com/office/word/2010/wordprocessingShape">
+                    <wps:wsp>
+                      <wps:cNvSpPr/>
+                      <wps:spPr>
+                        <a:xfrm>
+                          <a:off x="0" y="0"/>
+                          <a:ext cx="273050" cy="88900"/>
+                        </a:xfrm>
+                        <a:prstGeom prst="rightArrow">
+                          <a:avLst/>
+                        </a:prstGeom>
+                      </wps:spPr>
+                      <wps:style>
+                        <a:lnRef idx="2">
+                          <a:schemeClr val="dk1">
+                            <a:shade val="50000"/>
+                          </a:schemeClr>
+                        </a:lnRef>
+                        <a:fillRef idx="1">
+                          <a:schemeClr val="dk1"/>
+                        </a:fillRef>
+                        <a:effectRef idx="0">
+                          <a:schemeClr val="dk1"/>
+                        </a:effectRef>
+                        <a:fontRef idx="minor">
+                          <a:schemeClr val="lt1"/>
+                        </a:fontRef>
+                      </wps:style>
+                      <wps:txbx>
+                        <w:txbxContent>
+                          <w:p>
+                            <w:pPr>
+                              <w:jc w:val="center"/>
+                            </w:pPr>
+                            <w:r>
+                              <w:t xml:space="preserve"> </w:t>
+                            </w:r>
+                          </w:p>
+                        </w:txbxContent>
+                      </wps:txbx>
+                      <wps:bodyPr rot="0" spcFirstLastPara="0" vertOverflow="overflow" horzOverflow="overflow" vert="horz" wrap="square" lIns="91440" tIns="45720" rIns="91440" bIns="45720" numCol="1" spcCol="0" rtlCol="0" fromWordArt="0" anchor="ctr" anchorCtr="0" forceAA="0" compatLnSpc="1">
+                        <a:prstTxWarp prst="textNoShape">
+                          <a:avLst/>
+                        </a:prstTxWarp>
+                        <a:noAutofit/>
+                      </wps:bodyPr>
+                    </wps:wsp>
+                  </a:graphicData>
+                </a:graphic>
+                <wp14:sizeRelH relativeFrom="margin">
+                  <wp14:pctWidth>0</wp14:pctWidth>
+                </wp14:sizeRelH>
+                <wp14:sizeRelV relativeFrom="margin">
+                  <wp14:pctHeight>0</wp14:pctHeight>
+                </wp14:sizeRelV>
+              </wp:anchor>
+            </w:drawing>
+          </mc:Choice>
+          <mc:Fallback>
+            <w:pict>
+              <v:shape w14:anchorId="6162750F" id="Arrow: Right 17" o:spid="_x0000_s1049" type="#_x0000_t13" style="position:absolute;left:0;text-align:left;margin-left:409pt;margin-top:5.4pt;width:21.5pt;height:7pt;z-index:251696128;visibility:visible;mso-wrap-style:square;mso-width-percent:0;mso-height-percent:0;mso-wrap-distance-left:9pt;mso-wrap-distance-top:0;mso-wrap-distance-right:9pt;mso-wrap-distance-bottom:0;mso-position-horizontal:absolute;mso-position-horizontal-relative:text;mso-position-vertical:absolute;mso-position-vertical-relative:text;mso-width-percent:0;mso-height-percent:0;mso-width-relative:margin;mso-height-relative:margin;v-text-anchor:middle" o:gfxdata="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" adj="18084" fillcolor="black [3200]" strokecolor="black [1600]" strokeweight="1pt">
+                <v:textbox>
+                  <w:txbxContent>
+                    <w:p>
+                      <w:pPr>
+                        <w:jc w:val="center"/>
+                      </w:pPr>
+                      <w:r>
+                        <w:t xml:space="preserve"> </w:t>
+                      </w:r>
+                    </w:p>
+                  </w:txbxContent>
+                </v:textbox>
+              </v:shape>
+            </w:pict>
+          </mc:Fallback>
+        </mc:AlternateContent>
+      </w:r>
+      <w:r>
+        <w:rPr>
+          <w:rFonts w:ascii="Times New Roman" w:eastAsiaTheme="majorEastAsia" w:hAnsi="Times New Roman" w:cs="Times New Roman"/>
+          <w:noProof/>
+          <w:color w:val="000000" w:themeColor="text1"/>
+          <w:sz w:val="28"/>
+          <w:szCs w:val="28"/>
+        </w:rPr>
+        <mc:AlternateContent>
+          <mc:Choice Requires="wps">
+            <w:drawing>
+              <wp:anchor distT="0" distB="0" distL="114300" distR="114300" simplePos="0" relativeHeight="251698176" behindDoc="0" locked="0" layoutInCell="1" allowOverlap="1" wp14:anchorId="4CE1DEFC" wp14:editId="160D75C0">
+                <wp:simplePos x="0" y="0"/>
+                <wp:positionH relativeFrom="column">
+                  <wp:posOffset>4641850</wp:posOffset>
+                </wp:positionH>
+                <wp:positionV relativeFrom="paragraph">
+                  <wp:posOffset>68580</wp:posOffset>
+                </wp:positionV>
+                <wp:extent cx="273050" cy="88900"/>
+                <wp:effectExtent l="0" t="19050" r="31750" b="44450"/>
+                <wp:wrapNone/>
+                <wp:docPr id="18" name="Arrow: Right 18"/>
+                <wp:cNvGraphicFramePr/>
+                <a:graphic xmlns:a="http://schemas.openxmlformats.org/drawingml/2006/main">
+                  <a:graphicData uri="http://schemas.microsoft.com/office/word/2010/wordprocessingShape">
+                    <wps:wsp>
+                      <wps:cNvSpPr/>
+                      <wps:spPr>
+                        <a:xfrm>
+                          <a:off x="0" y="0"/>
+                          <a:ext cx="273050" cy="88900"/>
+                        </a:xfrm>
+                        <a:prstGeom prst="rightArrow">
+                          <a:avLst/>
+                        </a:prstGeom>
+                      </wps:spPr>
+                      <wps:style>
+                        <a:lnRef idx="2">
+                          <a:schemeClr val="dk1">
+                            <a:shade val="50000"/>
+                          </a:schemeClr>
+                        </a:lnRef>
+                        <a:fillRef idx="1">
+                          <a:schemeClr val="dk1"/>
+                        </a:fillRef>
+                        <a:effectRef idx="0">
+                          <a:schemeClr val="dk1"/>
+                        </a:effectRef>
+                        <a:fontRef idx="minor">
+                          <a:schemeClr val="lt1"/>
+                        </a:fontRef>
+                      </wps:style>
+                      <wps:txbx>
+                        <w:txbxContent>
+                          <w:p>
+                            <w:pPr>
+                              <w:jc w:val="center"/>
+                            </w:pPr>
+                            <w:r>
+                              <w:t xml:space="preserve"> </w:t>
+                            </w:r>
+                          </w:p>
+                        </w:txbxContent>
+                      </wps:txbx>
+                      <wps:bodyPr rot="0" spcFirstLastPara="0" vertOverflow="overflow" horzOverflow="overflow" vert="horz" wrap="square" lIns="91440" tIns="45720" rIns="91440" bIns="45720" numCol="1" spcCol="0" rtlCol="0" fromWordArt="0" anchor="ctr" anchorCtr="0" forceAA="0" compatLnSpc="1">
+                        <a:prstTxWarp prst="textNoShape">
+                          <a:avLst/>
+                        </a:prstTxWarp>
+                        <a:noAutofit/>
+                      </wps:bodyPr>
+                    </wps:wsp>
+                  </a:graphicData>
+                </a:graphic>
+                <wp14:sizeRelH relativeFrom="margin">
+                  <wp14:pctWidth>0</wp14:pctWidth>
+                </wp14:sizeRelH>
+                <wp14:sizeRelV relativeFrom="margin">
+                  <wp14:pctHeight>0</wp14:pctHeight>
+                </wp14:sizeRelV>
+              </wp:anchor>
+            </w:drawing>
+          </mc:Choice>
+          <mc:Fallback>
+            <w:pict>
+              <v:shape w14:anchorId="4CE1DEFC" id="Arrow: Right 18" o:spid="_x0000_s1050" type="#_x0000_t13" style="position:absolute;left:0;text-align:left;margin-left:365.5pt;margin-top:5.4pt;width:21.5pt;height:7pt;z-index:251698176;visibility:visible;mso-wrap-style:square;mso-width-percent:0;mso-height-percent:0;mso-wrap-distance-left:9pt;mso-wrap-distance-top:0;mso-wrap-distance-right:9pt;mso-wrap-distance-bottom:0;mso-position-horizontal:absolute;mso-position-horizontal-relative:text;mso-position-vertical:absolute;mso-position-vertical-relative:text;mso-width-percent:0;mso-height-percent:0;mso-width-relative:margin;mso-height-relative:margin;v-text-anchor:middle" o:gfxdata="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" adj="18084" fillcolor="black [3200]" strokecolor="black [1600]" strokeweight="1pt">
+                <v:textbox>
+                  <w:txbxContent>
+                    <w:p>
+                      <w:pPr>
+                        <w:jc w:val="center"/>
+                      </w:pPr>
+                      <w:r>
+                        <w:t xml:space="preserve"> </w:t>
+                      </w:r>
+                    </w:p>
+                  </w:txbxContent>
+                </v:textbox>
+              </v:shape>
+            </w:pict>
+          </mc:Fallback>
+        </mc:AlternateContent>
+      </w:r>
+      <w:r>
+        <w:rPr>
+          <w:rFonts w:ascii="Times New Roman" w:eastAsiaTheme="majorEastAsia" w:hAnsi="Times New Roman" w:cs="Times New Roman"/>
+          <w:color w:val="000000" w:themeColor="text1"/>
+          <w:sz w:val="28"/>
+          <w:szCs w:val="28"/>
+        </w:rPr>
+        <w:t>Change the host id (URL) with your Swagger URL in app</w:t>
+      </w:r>
+      <w:r>
+        <w:rPr>
+          <w:rFonts w:ascii="Times New Roman" w:eastAsiaTheme="majorEastAsia" w:hAnsi="Times New Roman" w:cs="Times New Roman"/>
+          <w:color w:val="000000" w:themeColor="text1"/>
+          <w:sz w:val="28"/>
+          <w:szCs w:val="28"/>
+        </w:rPr>
+        <w:t xml:space="preserve">        </w:t>
+      </w:r>
+      <w:proofErr w:type="spellStart"/>
+      <w:r>
+        <w:rPr>
+          <w:rFonts w:ascii="Times New Roman" w:eastAsiaTheme="majorEastAsia" w:hAnsi="Times New Roman" w:cs="Times New Roman"/>
+          <w:color w:val="000000" w:themeColor="text1"/>
+          <w:sz w:val="28"/>
+          <w:szCs w:val="28"/>
+        </w:rPr>
+        <w:t>src</w:t>
+      </w:r>
+      <w:proofErr w:type="spellEnd"/>
+      <w:r>
+        <w:rPr>
+          <w:rFonts w:ascii="Times New Roman" w:eastAsiaTheme="majorEastAsia" w:hAnsi="Times New Roman" w:cs="Times New Roman"/>
+          <w:color w:val="000000" w:themeColor="text1"/>
+          <w:sz w:val="28"/>
+          <w:szCs w:val="28"/>
+        </w:rPr>
+        <w:t xml:space="preserve"> </w:t>
+      </w:r>
+      <w:r>
+        <w:rPr>
+          <w:rFonts w:ascii="Times New Roman" w:eastAsiaTheme="majorEastAsia" w:hAnsi="Times New Roman" w:cs="Times New Roman"/>
+          <w:color w:val="000000" w:themeColor="text1"/>
+          <w:sz w:val="28"/>
+          <w:szCs w:val="28"/>
+        </w:rPr>
+        <w:t xml:space="preserve">    </w:t>
+      </w:r>
+      <w:r>
+        <w:rPr>
+          <w:rFonts w:ascii="Times New Roman" w:eastAsiaTheme="majorEastAsia" w:hAnsi="Times New Roman" w:cs="Times New Roman"/>
+          <w:color w:val="000000" w:themeColor="text1"/>
+          <w:sz w:val="28"/>
+          <w:szCs w:val="28"/>
+        </w:rPr>
+        <w:t xml:space="preserve">Services </w:t>
+      </w:r>
+      <w:r>
+        <w:rPr>
+          <w:rFonts w:ascii="Times New Roman" w:eastAsiaTheme="majorEastAsia" w:hAnsi="Times New Roman" w:cs="Times New Roman"/>
+          <w:color w:val="000000" w:themeColor="text1"/>
+          <w:sz w:val="28"/>
+          <w:szCs w:val="28"/>
+        </w:rPr>
+        <w:t xml:space="preserve">    </w:t>
+      </w:r>
+      <w:r>
+        <w:rPr>
+          <w:rFonts w:ascii="Times New Roman" w:eastAsiaTheme="majorEastAsia" w:hAnsi="Times New Roman" w:cs="Times New Roman"/>
+          <w:color w:val="000000" w:themeColor="text1"/>
+          <w:sz w:val="28"/>
+          <w:szCs w:val="28"/>
+        </w:rPr>
+        <w:t xml:space="preserve"> </w:t>
+      </w:r>
+      <w:r>
+        <w:rPr>
+          <w:rFonts w:ascii="Times New Roman" w:eastAsiaTheme="majorEastAsia" w:hAnsi="Times New Roman" w:cs="Times New Roman"/>
+          <w:color w:val="000000" w:themeColor="text1"/>
+          <w:sz w:val="28"/>
+          <w:szCs w:val="28"/>
+        </w:rPr>
+        <w:t xml:space="preserve">  </w:t>
+      </w:r>
+      <w:proofErr w:type="spellStart"/>
+      <w:r>
+        <w:rPr>
+          <w:rFonts w:ascii="Times New Roman" w:eastAsiaTheme="majorEastAsia" w:hAnsi="Times New Roman" w:cs="Times New Roman"/>
+          <w:color w:val="000000" w:themeColor="text1"/>
+          <w:sz w:val="28"/>
+          <w:szCs w:val="28"/>
+        </w:rPr>
+        <w:t>Connection.Service.ts</w:t>
+      </w:r>
+      <w:proofErr w:type="spellEnd"/>
+    </w:p>
+    <w:p>
+      <w:pPr>
+        <w:pStyle w:val="ListParagraph"/>
+        <w:rPr>
+          <w:rFonts w:ascii="Times New Roman" w:eastAsiaTheme="majorEastAsia" w:hAnsi="Times New Roman" w:cs="Times New Roman"/>
+          <w:color w:val="000000" w:themeColor="text1"/>
+          <w:sz w:val="28"/>
+          <w:szCs w:val="28"/>
+        </w:rPr>
+      </w:pPr>
+    </w:p>
+    <w:p>
+      <w:pPr>
+        <w:pStyle w:val="ListParagraph"/>
+        <w:numPr>
+          <w:ilvl w:val="0"/>
+          <w:numId w:val="13"/>
+        </w:numPr>
+        <w:rPr>
+          <w:rFonts w:ascii="Times New Roman" w:eastAsiaTheme="majorEastAsia" w:hAnsi="Times New Roman" w:cs="Times New Roman"/>
+          <w:color w:val="000000" w:themeColor="text1"/>
+          <w:sz w:val="28"/>
+          <w:szCs w:val="28"/>
+        </w:rPr>
+      </w:pPr>
+      <w:r>
+        <w:rPr>
+          <w:rFonts w:ascii="Times New Roman" w:eastAsiaTheme="majorEastAsia" w:hAnsi="Times New Roman" w:cs="Times New Roman"/>
+          <w:color w:val="000000" w:themeColor="text1"/>
+          <w:sz w:val="28"/>
+          <w:szCs w:val="28"/>
+        </w:rPr>
+        <w:t>In command prompt,</w:t>
+      </w:r>
+      <w:r>
+        <w:rPr>
+          <w:rFonts w:ascii="Times New Roman" w:eastAsiaTheme="majorEastAsia" w:hAnsi="Times New Roman" w:cs="Times New Roman"/>
+          <w:color w:val="000000" w:themeColor="text1"/>
+          <w:sz w:val="28"/>
+          <w:szCs w:val="28"/>
+        </w:rPr>
+        <w:t xml:space="preserve"> </w:t>
+      </w:r>
+      <w:r>
+        <w:rPr>
+          <w:rFonts w:ascii="Times New Roman" w:eastAsiaTheme="majorEastAsia" w:hAnsi="Times New Roman" w:cs="Times New Roman"/>
+          <w:color w:val="000000" w:themeColor="text1"/>
+          <w:sz w:val="28"/>
+          <w:szCs w:val="28"/>
+        </w:rPr>
+        <w:t>type "</w:t>
+      </w:r>
+      <w:proofErr w:type="spellStart"/>
+      <w:r>
+        <w:rPr>
+          <w:rFonts w:ascii="Times New Roman" w:eastAsiaTheme="majorEastAsia" w:hAnsi="Times New Roman" w:cs="Times New Roman"/>
+          <w:b/>
+          <w:bCs/>
+          <w:color w:val="000000" w:themeColor="text1"/>
+          <w:sz w:val="28"/>
+          <w:szCs w:val="28"/>
+        </w:rPr>
+        <w:t>npm</w:t>
+      </w:r>
+      <w:proofErr w:type="spellEnd"/>
+      <w:r>
+        <w:rPr>
+          <w:rFonts w:ascii="Times New Roman" w:eastAsiaTheme="majorEastAsia" w:hAnsi="Times New Roman" w:cs="Times New Roman"/>
+          <w:b/>
+          <w:bCs/>
+          <w:color w:val="000000" w:themeColor="text1"/>
+          <w:sz w:val="28"/>
+          <w:szCs w:val="28"/>
+        </w:rPr>
+        <w:t xml:space="preserve"> </w:t>
+      </w:r>
+      <w:proofErr w:type="spellStart"/>
+      <w:r>
+        <w:rPr>
+          <w:rFonts w:ascii="Times New Roman" w:eastAsiaTheme="majorEastAsia" w:hAnsi="Times New Roman" w:cs="Times New Roman"/>
+          <w:b/>
+          <w:bCs/>
+          <w:color w:val="000000" w:themeColor="text1"/>
+          <w:sz w:val="28"/>
+          <w:szCs w:val="28"/>
+        </w:rPr>
+        <w:t>i</w:t>
+      </w:r>
+      <w:proofErr w:type="spellEnd"/>
+      <w:r>
+        <w:rPr>
+          <w:rFonts w:ascii="Times New Roman" w:eastAsiaTheme="majorEastAsia" w:hAnsi="Times New Roman" w:cs="Times New Roman"/>
+          <w:color w:val="000000" w:themeColor="text1"/>
+          <w:sz w:val="28"/>
+          <w:szCs w:val="28"/>
+        </w:rPr>
+        <w:t xml:space="preserve">"   to install the </w:t>
+      </w:r>
+      <w:proofErr w:type="spellStart"/>
+      <w:r>
+        <w:rPr>
+          <w:rFonts w:ascii="Times New Roman" w:eastAsiaTheme="majorEastAsia" w:hAnsi="Times New Roman" w:cs="Times New Roman"/>
+          <w:color w:val="000000" w:themeColor="text1"/>
+          <w:sz w:val="28"/>
+          <w:szCs w:val="28"/>
+        </w:rPr>
+        <w:t>pakages</w:t>
+      </w:r>
+      <w:proofErr w:type="spellEnd"/>
+      <w:r>
+        <w:rPr>
+          <w:rFonts w:ascii="Times New Roman" w:eastAsiaTheme="majorEastAsia" w:hAnsi="Times New Roman" w:cs="Times New Roman"/>
+          <w:color w:val="000000" w:themeColor="text1"/>
+          <w:sz w:val="28"/>
+          <w:szCs w:val="28"/>
+        </w:rPr>
+        <w:t xml:space="preserve"> that are required for our project.</w:t>
+      </w:r>
+    </w:p>
+    <w:p>
+      <w:pPr>
+        <w:pStyle w:val="ListParagraph"/>
+        <w:rPr>
+          <w:rFonts w:ascii="Times New Roman" w:eastAsiaTheme="majorEastAsia" w:hAnsi="Times New Roman" w:cs="Times New Roman"/>
+          <w:color w:val="000000" w:themeColor="text1"/>
+          <w:sz w:val="28"/>
+          <w:szCs w:val="28"/>
+        </w:rPr>
+      </w:pPr>
+    </w:p>
+    <w:p>
+      <w:pPr>
+        <w:pStyle w:val="ListParagraph"/>
+        <w:numPr>
+          <w:ilvl w:val="0"/>
+          <w:numId w:val="13"/>
+        </w:numPr>
+        <w:rPr>
+          <w:rFonts w:ascii="Times New Roman" w:eastAsiaTheme="majorEastAsia" w:hAnsi="Times New Roman" w:cs="Times New Roman"/>
+          <w:color w:val="000000" w:themeColor="text1"/>
+          <w:sz w:val="28"/>
+          <w:szCs w:val="28"/>
+        </w:rPr>
+      </w:pPr>
+      <w:r>
+        <w:rPr>
+          <w:rFonts w:ascii="Times New Roman" w:eastAsiaTheme="majorEastAsia" w:hAnsi="Times New Roman" w:cs="Times New Roman"/>
+          <w:color w:val="000000" w:themeColor="text1"/>
+          <w:sz w:val="28"/>
+          <w:szCs w:val="28"/>
+        </w:rPr>
+        <w:t>After the packages have been installed give the command as "ng s -o" . It will open the Application's login page.</w:t>
+      </w:r>
+    </w:p>
+    <w:p>
+      <w:pPr>
+        <w:pStyle w:val="ListParagraph"/>
+        <w:rPr>
+          <w:rFonts w:ascii="Times New Roman" w:eastAsiaTheme="majorEastAsia" w:hAnsi="Times New Roman" w:cs="Times New Roman"/>
+          <w:color w:val="000000" w:themeColor="text1"/>
+          <w:sz w:val="28"/>
+          <w:szCs w:val="28"/>
+        </w:rPr>
+      </w:pPr>
+    </w:p>
+    <w:p>
+      <w:pPr>
+        <w:pStyle w:val="ListParagraph"/>
         <w:rPr>
           <w:rFonts w:ascii="Times New Roman" w:eastAsiaTheme="majorEastAsia" w:hAnsi="Times New Roman" w:cs="Times New Roman"/>
           <w:color w:val="000000" w:themeColor="text1"/>
@@ -1658,7 +5580,7 @@
           </mc:Choice>
           <mc:Fallback>
             <w:pict>
-              <v:shape w14:anchorId="7015271C" id="Arrow: Right 12" o:spid="_x0000_s1030" type="#_x0000_t13" style="position:absolute;left:0;text-align:left;margin-left:367.5pt;margin-top:6.45pt;width:21.5pt;height:7pt;z-index:251673600;visibility:visible;mso-wrap-style:square;mso-width-percent:0;mso-height-percent:0;mso-wrap-distance-left:9pt;mso-wrap-distance-top:0;mso-wrap-distance-right:9pt;mso-wrap-distance-bottom:0;mso-position-horizontal:absolute;mso-position-horizontal-relative:text;mso-position-vertical:absolute;mso-position-vertical-relative:text;mso-width-percent:0;mso-height-percent:0;mso-width-relative:margin;mso-height-relative:margin;v-text-anchor:middle" o:gfxdata="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" adj="18084" fillcolor="black [3200]" strokecolor="black [1600]" strokeweight="1pt">
+              <v:shape w14:anchorId="7015271C" id="Arrow: Right 12" o:spid="_x0000_s1051" type="#_x0000_t13" style="position:absolute;left:0;text-align:left;margin-left:367.5pt;margin-top:6.45pt;width:21.5pt;height:7pt;z-index:251673600;visibility:visible;mso-wrap-style:square;mso-width-percent:0;mso-height-percent:0;mso-wrap-distance-left:9pt;mso-wrap-distance-top:0;mso-wrap-distance-right:9pt;mso-wrap-distance-bottom:0;mso-position-horizontal:absolute;mso-position-horizontal-relative:text;mso-position-vertical:absolute;mso-position-vertical-relative:text;mso-width-percent:0;mso-height-percent:0;mso-width-relative:margin;mso-height-relative:margin;v-text-anchor:middle" o:gfxdata="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" adj="18084" fillcolor="black [3200]" strokecolor="black [1600]" strokeweight="1pt">
                 <v:textbox>
                   <w:txbxContent>
                     <w:p>
@@ -1761,7 +5683,7 @@
           </mc:Choice>
           <mc:Fallback>
             <w:pict>
-              <v:shape w14:anchorId="7B8FF3ED" id="Arrow: Right 13" o:spid="_x0000_s1031" type="#_x0000_t13" style="position:absolute;left:0;text-align:left;margin-left:293pt;margin-top:6.45pt;width:21.5pt;height:7pt;z-index:251675648;visibility:visible;mso-wrap-style:square;mso-width-percent:0;mso-height-percent:0;mso-wrap-distance-left:9pt;mso-wrap-distance-top:0;mso-wrap-distance-right:9pt;mso-wrap-distance-bottom:0;mso-position-horizontal:absolute;mso-position-horizontal-relative:text;mso-position-vertical:absolute;mso-position-vertical-relative:text;mso-width-percent:0;mso-height-percent:0;mso-width-relative:margin;mso-height-relative:margin;v-text-anchor:middle" o:gfxdata="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" adj="18084" fillcolor="black [3200]" strokecolor="black [1600]" strokeweight="1pt">
+              <v:shape w14:anchorId="7B8FF3ED" id="Arrow: Right 13" o:spid="_x0000_s1052" type="#_x0000_t13" style="position:absolute;left:0;text-align:left;margin-left:293pt;margin-top:6.45pt;width:21.5pt;height:7pt;z-index:251675648;visibility:visible;mso-wrap-style:square;mso-width-percent:0;mso-height-percent:0;mso-wrap-distance-left:9pt;mso-wrap-distance-top:0;mso-wrap-distance-right:9pt;mso-wrap-distance-bottom:0;mso-position-horizontal:absolute;mso-position-horizontal-relative:text;mso-position-vertical:absolute;mso-position-vertical-relative:text;mso-width-percent:0;mso-height-percent:0;mso-width-relative:margin;mso-height-relative:margin;v-text-anchor:middle" o:gfxdata="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" adj="18084" fillcolor="black [3200]" strokecolor="black [1600]" strokeweight="1pt">
                 <v:textbox>
                   <w:txbxContent>
                     <w:p>
@@ -1864,7 +5786,7 @@
           </mc:Choice>
           <mc:Fallback>
             <w:pict>
-              <v:shape w14:anchorId="64ED5A0B" id="Arrow: Right 11" o:spid="_x0000_s1032" type="#_x0000_t13" style="position:absolute;left:0;text-align:left;margin-left:226.5pt;margin-top:6.45pt;width:21.5pt;height:7pt;z-index:251671552;visibility:visible;mso-wrap-style:square;mso-width-percent:0;mso-height-percent:0;mso-wrap-distance-left:9pt;mso-wrap-distance-top:0;mso-wrap-distance-right:9pt;mso-wrap-distance-bottom:0;mso-position-horizontal:absolute;mso-position-horizontal-relative:text;mso-position-vertical:absolute;mso-position-vertical-relative:text;mso-width-percent:0;mso-height-percent:0;mso-width-relative:margin;mso-height-relative:margin;v-text-anchor:middle" o:gfxdata="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" adj="18084" fillcolor="black [3200]" strokecolor="black [1600]" strokeweight="1pt">
+              <v:shape w14:anchorId="64ED5A0B" id="Arrow: Right 11" o:spid="_x0000_s1053" type="#_x0000_t13" style="position:absolute;left:0;text-align:left;margin-left:226.5pt;margin-top:6.45pt;width:21.5pt;height:7pt;z-index:251671552;visibility:visible;mso-wrap-style:square;mso-width-percent:0;mso-height-percent:0;mso-wrap-distance-left:9pt;mso-wrap-distance-top:0;mso-wrap-distance-right:9pt;mso-wrap-distance-bottom:0;mso-position-horizontal:absolute;mso-position-horizontal-relative:text;mso-position-vertical:absolute;mso-position-vertical-relative:text;mso-width-percent:0;mso-height-percent:0;mso-width-relative:margin;mso-height-relative:margin;v-text-anchor:middle" o:gfxdata="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" adj="18084" fillcolor="black [3200]" strokecolor="black [1600]" strokeweight="1pt">
                 <v:textbox>
                   <w:txbxContent>
                     <w:p>
@@ -2000,14 +5922,25 @@
         </w:rPr>
         <w:t xml:space="preserve">he </w:t>
       </w:r>
-      <w:r>
-        <w:rPr>
-          <w:rFonts w:ascii="Times New Roman" w:eastAsiaTheme="majorEastAsia" w:hAnsi="Times New Roman" w:cs="Times New Roman"/>
-          <w:color w:val="000000" w:themeColor="text1"/>
-          <w:sz w:val="28"/>
-          <w:szCs w:val="28"/>
-        </w:rPr>
-        <w:t>pakages that are dependent</w:t>
+      <w:proofErr w:type="spellStart"/>
+      <w:r>
+        <w:rPr>
+          <w:rFonts w:ascii="Times New Roman" w:eastAsiaTheme="majorEastAsia" w:hAnsi="Times New Roman" w:cs="Times New Roman"/>
+          <w:color w:val="000000" w:themeColor="text1"/>
+          <w:sz w:val="28"/>
+          <w:szCs w:val="28"/>
+        </w:rPr>
+        <w:t>pakages</w:t>
+      </w:r>
+      <w:proofErr w:type="spellEnd"/>
+      <w:r>
+        <w:rPr>
+          <w:rFonts w:ascii="Times New Roman" w:eastAsiaTheme="majorEastAsia" w:hAnsi="Times New Roman" w:cs="Times New Roman"/>
+          <w:color w:val="000000" w:themeColor="text1"/>
+          <w:sz w:val="28"/>
+          <w:szCs w:val="28"/>
+        </w:rPr>
+        <w:t xml:space="preserve"> that are dependent</w:t>
       </w:r>
       <w:r>
         <w:rPr>
@@ -2045,17 +5978,31 @@
         </w:rPr>
         <w:t>“</w:t>
       </w:r>
-      <w:r>
-        <w:rPr>
-          <w:rFonts w:ascii="Times New Roman" w:eastAsiaTheme="majorEastAsia" w:hAnsi="Times New Roman" w:cs="Times New Roman"/>
-          <w:b/>
-          <w:bCs/>
-          <w:color w:val="000000" w:themeColor="text1"/>
-          <w:sz w:val="28"/>
-          <w:szCs w:val="28"/>
-        </w:rPr>
-        <w:t xml:space="preserve">npm </w:t>
-      </w:r>
+      <w:proofErr w:type="spellStart"/>
+      <w:r>
+        <w:rPr>
+          <w:rFonts w:ascii="Times New Roman" w:eastAsiaTheme="majorEastAsia" w:hAnsi="Times New Roman" w:cs="Times New Roman"/>
+          <w:b/>
+          <w:bCs/>
+          <w:color w:val="000000" w:themeColor="text1"/>
+          <w:sz w:val="28"/>
+          <w:szCs w:val="28"/>
+        </w:rPr>
+        <w:t>npm</w:t>
+      </w:r>
+      <w:proofErr w:type="spellEnd"/>
+      <w:r>
+        <w:rPr>
+          <w:rFonts w:ascii="Times New Roman" w:eastAsiaTheme="majorEastAsia" w:hAnsi="Times New Roman" w:cs="Times New Roman"/>
+          <w:b/>
+          <w:bCs/>
+          <w:color w:val="000000" w:themeColor="text1"/>
+          <w:sz w:val="28"/>
+          <w:szCs w:val="28"/>
+        </w:rPr>
+        <w:t xml:space="preserve"> </w:t>
+      </w:r>
+      <w:proofErr w:type="spellStart"/>
       <w:r>
         <w:rPr>
           <w:rFonts w:ascii="Times New Roman" w:eastAsiaTheme="majorEastAsia" w:hAnsi="Times New Roman" w:cs="Times New Roman"/>
@@ -2067,6 +6014,7 @@
         </w:rPr>
         <w:t>i</w:t>
       </w:r>
+      <w:proofErr w:type="spellEnd"/>
       <w:r>
         <w:rPr>
           <w:rFonts w:ascii="Times New Roman" w:eastAsiaTheme="majorEastAsia" w:hAnsi="Times New Roman" w:cs="Times New Roman"/>
@@ -2128,6 +6076,7 @@
           <w:sz w:val="28"/>
           <w:szCs w:val="28"/>
         </w:rPr>
+        <w:lastRenderedPageBreak/>
         <w:t>To install the Package for linting</w:t>
       </w:r>
       <w:r>
@@ -2224,6 +6173,7 @@
         </w:rPr>
         <w:t>“</w:t>
       </w:r>
+      <w:proofErr w:type="spellStart"/>
       <w:r>
         <w:rPr>
           <w:rFonts w:ascii="Times New Roman" w:eastAsiaTheme="majorEastAsia" w:hAnsi="Times New Roman" w:cs="Times New Roman"/>
@@ -2235,6 +6185,7 @@
         </w:rPr>
         <w:t>eslintrc.json</w:t>
       </w:r>
+      <w:proofErr w:type="spellEnd"/>
       <w:r>
         <w:rPr>
           <w:rFonts w:ascii="Times New Roman" w:eastAsiaTheme="majorEastAsia" w:hAnsi="Times New Roman" w:cs="Times New Roman"/>
@@ -2409,7 +6360,27 @@
           <w:sz w:val="28"/>
           <w:szCs w:val="28"/>
         </w:rPr>
-        <w:t xml:space="preserve"> due to default lifemethod, </w:t>
+        <w:t xml:space="preserve"> due to default </w:t>
+      </w:r>
+      <w:proofErr w:type="spellStart"/>
+      <w:r>
+        <w:rPr>
+          <w:rFonts w:ascii="Times New Roman" w:eastAsiaTheme="majorEastAsia" w:hAnsi="Times New Roman" w:cs="Times New Roman"/>
+          <w:color w:val="000000" w:themeColor="text1"/>
+          <w:sz w:val="28"/>
+          <w:szCs w:val="28"/>
+        </w:rPr>
+        <w:t>lifemethod</w:t>
+      </w:r>
+      <w:proofErr w:type="spellEnd"/>
+      <w:r>
+        <w:rPr>
+          <w:rFonts w:ascii="Times New Roman" w:eastAsiaTheme="majorEastAsia" w:hAnsi="Times New Roman" w:cs="Times New Roman"/>
+          <w:color w:val="000000" w:themeColor="text1"/>
+          <w:sz w:val="28"/>
+          <w:szCs w:val="28"/>
+        </w:rPr>
+        <w:t xml:space="preserve">, </w:t>
       </w:r>
       <w:r>
         <w:rPr>
@@ -2438,7 +6409,31 @@
           <w:sz w:val="28"/>
           <w:szCs w:val="28"/>
         </w:rPr>
-        <w:t>"@angular-eslint/no-empty-lifecycle-method": "off"</w:t>
+        <w:t>"@angular-</w:t>
+      </w:r>
+      <w:proofErr w:type="spellStart"/>
+      <w:r>
+        <w:rPr>
+          <w:rFonts w:ascii="Times New Roman" w:eastAsiaTheme="majorEastAsia" w:hAnsi="Times New Roman" w:cs="Times New Roman"/>
+          <w:b/>
+          <w:bCs/>
+          <w:color w:val="000000" w:themeColor="text1"/>
+          <w:sz w:val="28"/>
+          <w:szCs w:val="28"/>
+        </w:rPr>
+        <w:t>eslint</w:t>
+      </w:r>
+      <w:proofErr w:type="spellEnd"/>
+      <w:r>
+        <w:rPr>
+          <w:rFonts w:ascii="Times New Roman" w:eastAsiaTheme="majorEastAsia" w:hAnsi="Times New Roman" w:cs="Times New Roman"/>
+          <w:b/>
+          <w:bCs/>
+          <w:color w:val="000000" w:themeColor="text1"/>
+          <w:sz w:val="28"/>
+          <w:szCs w:val="28"/>
+        </w:rPr>
+        <w:t>/no-empty-lifecycle-method": "off"</w:t>
       </w:r>
       <w:r>
         <w:rPr>
@@ -2449,14 +6444,25 @@
         </w:rPr>
         <w:t xml:space="preserve"> in </w:t>
       </w:r>
-      <w:r>
-        <w:rPr>
-          <w:rFonts w:ascii="Times New Roman" w:eastAsiaTheme="majorEastAsia" w:hAnsi="Times New Roman" w:cs="Times New Roman"/>
-          <w:color w:val="000000" w:themeColor="text1"/>
-          <w:sz w:val="28"/>
-          <w:szCs w:val="28"/>
-        </w:rPr>
-        <w:t>eslintrc.json file</w:t>
+      <w:proofErr w:type="spellStart"/>
+      <w:r>
+        <w:rPr>
+          <w:rFonts w:ascii="Times New Roman" w:eastAsiaTheme="majorEastAsia" w:hAnsi="Times New Roman" w:cs="Times New Roman"/>
+          <w:color w:val="000000" w:themeColor="text1"/>
+          <w:sz w:val="28"/>
+          <w:szCs w:val="28"/>
+        </w:rPr>
+        <w:t>eslintrc.json</w:t>
+      </w:r>
+      <w:proofErr w:type="spellEnd"/>
+      <w:r>
+        <w:rPr>
+          <w:rFonts w:ascii="Times New Roman" w:eastAsiaTheme="majorEastAsia" w:hAnsi="Times New Roman" w:cs="Times New Roman"/>
+          <w:color w:val="000000" w:themeColor="text1"/>
+          <w:sz w:val="28"/>
+          <w:szCs w:val="28"/>
+        </w:rPr>
+        <w:t xml:space="preserve"> file</w:t>
       </w:r>
       <w:r>
         <w:rPr>
@@ -2576,6 +6582,119 @@
 <file path=word/numbering.xml><?xml version="1.0" encoding="utf-8"?>
 <w:numbering xmlns:wpc="http://schemas.microsoft.com/office/word/2010/wordprocessingCanvas" xmlns:cx="http://schemas.microsoft.com/office/drawing/2014/chartex" xmlns:cx1="http://schemas.microsoft.com/office/drawing/2015/9/8/chartex" xmlns:cx2="http://schemas.microsoft.com/office/drawing/2015/10/21/chartex" xmlns:cx3="http://schemas.microsoft.com/office/drawing/2016/5/9/chartex" xmlns:cx4="http://schemas.microsoft.com/office/drawing/2016/5/10/chartex" xmlns:cx5="http://schemas.microsoft.com/office/drawing/2016/5/11/chartex" xmlns:cx6="http://schemas.microsoft.com/office/drawing/2016/5/12/chartex" xmlns:cx7="http://schemas.microsoft.com/office/drawing/2016/5/13/chartex" xmlns:cx8="http://schemas.microsoft.com/office/drawing/2016/5/14/chartex" xmlns:mc="http://schemas.openxmlformats.org/markup-compatibility/2006" xmlns:aink="http://schemas.microsoft.com/office/drawing/2016/ink" xmlns:am3d="http://schemas.microsoft.com/office/drawing/2017/model3d" xmlns:o="urn:schemas-microsoft-com:office:office" xmlns:r="http://schemas.openxmlformats.org/officeDocument/2006/relationships" xmlns:m="http://schemas.openxmlformats.org/officeDocument/2006/math" xmlns:v="urn:schemas-microsoft-com:vml" xmlns:wp14="http://schemas.microsoft.com/office/word/2010/wordprocessingDrawing" xmlns:wp="http://schemas.openxmlformats.org/drawingml/2006/wordprocessingDrawing" xmlns:w10="urn:schemas-microsoft-com:office:word" xmlns:w="http://schemas.openxmlformats.org/wordprocessingml/2006/main" xmlns:w14="http://schemas.microsoft.com/office/word/2010/wordml" xmlns:w15="http://schemas.microsoft.com/office/word/2012/wordml" xmlns:w16cex="http://schemas.microsoft.com/office/word/2018/wordml/cex" xmlns:w16cid="http://schemas.microsoft.com/office/word/2016/wordml/cid" xmlns:w16="http://schemas.microsoft.com/office/word/2018/wordml" xmlns:w16sdtdh="http://schemas.microsoft.com/office/word/2020/wordml/sdtdatahash" xmlns:w16se="http://schemas.microsoft.com/office/word/2015/wordml/symex" xmlns:wpg="http://schemas.microsoft.com/office/word/2010/wordprocessingGroup" xmlns:wpi="http://schemas.microsoft.com/office/word/2010/wordprocessingInk" xmlns:wne="http://schemas.microsoft.com/office/word/2006/wordml" xmlns:wps="http://schemas.microsoft.com/office/word/2010/wordprocessingShape" mc:Ignorable="w14 w15 w16se w16cid w16 w16cex w16sdtdh wp14">
   <w:abstractNum w:abstractNumId="0" w15:restartNumberingAfterBreak="0">
+    <w:nsid w:val="018F0115"/>
+    <w:multiLevelType w:val="hybridMultilevel"/>
+    <w:tmpl w:val="965857B2"/>
+    <w:lvl w:ilvl="0" w:tplc="04090009">
+      <w:start w:val="1"/>
+      <w:numFmt w:val="bullet"/>
+      <w:lvlText w:val=""/>
+      <w:lvlJc w:val="left"/>
+      <w:pPr>
+        <w:ind w:left="720" w:hanging="360"/>
+      </w:pPr>
+      <w:rPr>
+        <w:rFonts w:ascii="Wingdings" w:hAnsi="Wingdings" w:hint="default"/>
+      </w:rPr>
+    </w:lvl>
+    <w:lvl w:ilvl="1" w:tplc="04090003" w:tentative="1">
+      <w:start w:val="1"/>
+      <w:numFmt w:val="bullet"/>
+      <w:lvlText w:val="o"/>
+      <w:lvlJc w:val="left"/>
+      <w:pPr>
+        <w:ind w:left="1440" w:hanging="360"/>
+      </w:pPr>
+      <w:rPr>
+        <w:rFonts w:ascii="Courier New" w:hAnsi="Courier New" w:cs="Courier New" w:hint="default"/>
+      </w:rPr>
+    </w:lvl>
+    <w:lvl w:ilvl="2" w:tplc="04090005" w:tentative="1">
+      <w:start w:val="1"/>
+      <w:numFmt w:val="bullet"/>
+      <w:lvlText w:val=""/>
+      <w:lvlJc w:val="left"/>
+      <w:pPr>
+        <w:ind w:left="2160" w:hanging="360"/>
+      </w:pPr>
+      <w:rPr>
+        <w:rFonts w:ascii="Wingdings" w:hAnsi="Wingdings" w:hint="default"/>
+      </w:rPr>
+    </w:lvl>
+    <w:lvl w:ilvl="3" w:tplc="04090001" w:tentative="1">
+      <w:start w:val="1"/>
+      <w:numFmt w:val="bullet"/>
+      <w:lvlText w:val=""/>
+      <w:lvlJc w:val="left"/>
+      <w:pPr>
+        <w:ind w:left="2880" w:hanging="360"/>
+      </w:pPr>
+      <w:rPr>
+        <w:rFonts w:ascii="Symbol" w:hAnsi="Symbol" w:hint="default"/>
+      </w:rPr>
+    </w:lvl>
+    <w:lvl w:ilvl="4" w:tplc="04090003" w:tentative="1">
+      <w:start w:val="1"/>
+      <w:numFmt w:val="bullet"/>
+      <w:lvlText w:val="o"/>
+      <w:lvlJc w:val="left"/>
+      <w:pPr>
+        <w:ind w:left="3600" w:hanging="360"/>
+      </w:pPr>
+      <w:rPr>
+        <w:rFonts w:ascii="Courier New" w:hAnsi="Courier New" w:cs="Courier New" w:hint="default"/>
+      </w:rPr>
+    </w:lvl>
+    <w:lvl w:ilvl="5" w:tplc="04090005" w:tentative="1">
+      <w:start w:val="1"/>
+      <w:numFmt w:val="bullet"/>
+      <w:lvlText w:val=""/>
+      <w:lvlJc w:val="left"/>
+      <w:pPr>
+        <w:ind w:left="4320" w:hanging="360"/>
+      </w:pPr>
+      <w:rPr>
+        <w:rFonts w:ascii="Wingdings" w:hAnsi="Wingdings" w:hint="default"/>
+      </w:rPr>
+    </w:lvl>
+    <w:lvl w:ilvl="6" w:tplc="04090001" w:tentative="1">
+      <w:start w:val="1"/>
+      <w:numFmt w:val="bullet"/>
+      <w:lvlText w:val=""/>
+      <w:lvlJc w:val="left"/>
+      <w:pPr>
+        <w:ind w:left="5040" w:hanging="360"/>
+      </w:pPr>
+      <w:rPr>
+        <w:rFonts w:ascii="Symbol" w:hAnsi="Symbol" w:hint="default"/>
+      </w:rPr>
+    </w:lvl>
+    <w:lvl w:ilvl="7" w:tplc="04090003" w:tentative="1">
+      <w:start w:val="1"/>
+      <w:numFmt w:val="bullet"/>
+      <w:lvlText w:val="o"/>
+      <w:lvlJc w:val="left"/>
+      <w:pPr>
+        <w:ind w:left="5760" w:hanging="360"/>
+      </w:pPr>
+      <w:rPr>
+        <w:rFonts w:ascii="Courier New" w:hAnsi="Courier New" w:cs="Courier New" w:hint="default"/>
+      </w:rPr>
+    </w:lvl>
+    <w:lvl w:ilvl="8" w:tplc="04090005" w:tentative="1">
+      <w:start w:val="1"/>
+      <w:numFmt w:val="bullet"/>
+      <w:lvlText w:val=""/>
+      <w:lvlJc w:val="left"/>
+      <w:pPr>
+        <w:ind w:left="6480" w:hanging="360"/>
+      </w:pPr>
+      <w:rPr>
+        <w:rFonts w:ascii="Wingdings" w:hAnsi="Wingdings" w:hint="default"/>
+      </w:rPr>
+    </w:lvl>
+  </w:abstractNum>
+  <w:abstractNum w:abstractNumId="1" w15:restartNumberingAfterBreak="0">
     <w:nsid w:val="09BD51BE"/>
     <w:multiLevelType w:val="hybridMultilevel"/>
     <w:tmpl w:val="6B18F654"/>
@@ -2688,7 +6807,7 @@
       </w:rPr>
     </w:lvl>
   </w:abstractNum>
-  <w:abstractNum w:abstractNumId="1" w15:restartNumberingAfterBreak="0">
+  <w:abstractNum w:abstractNumId="2" w15:restartNumberingAfterBreak="0">
     <w:nsid w:val="2A84558D"/>
     <w:multiLevelType w:val="hybridMultilevel"/>
     <w:tmpl w:val="823CB730"/>
@@ -2801,7 +6920,7 @@
       </w:rPr>
     </w:lvl>
   </w:abstractNum>
-  <w:abstractNum w:abstractNumId="2" w15:restartNumberingAfterBreak="0">
+  <w:abstractNum w:abstractNumId="3" w15:restartNumberingAfterBreak="0">
     <w:nsid w:val="2CD17EF5"/>
     <w:multiLevelType w:val="hybridMultilevel"/>
     <w:tmpl w:val="A5C4CC86"/>
@@ -2890,7 +7009,7 @@
       </w:pPr>
     </w:lvl>
   </w:abstractNum>
-  <w:abstractNum w:abstractNumId="3" w15:restartNumberingAfterBreak="0">
+  <w:abstractNum w:abstractNumId="4" w15:restartNumberingAfterBreak="0">
     <w:nsid w:val="41970AAC"/>
     <w:multiLevelType w:val="hybridMultilevel"/>
     <w:tmpl w:val="504E15E6"/>
@@ -2976,7 +7095,7 @@
       </w:pPr>
     </w:lvl>
   </w:abstractNum>
-  <w:abstractNum w:abstractNumId="4" w15:restartNumberingAfterBreak="0">
+  <w:abstractNum w:abstractNumId="5" w15:restartNumberingAfterBreak="0">
     <w:nsid w:val="425D1C6C"/>
     <w:multiLevelType w:val="hybridMultilevel"/>
     <w:tmpl w:val="0FE8A78C"/>
@@ -3062,7 +7181,7 @@
       </w:pPr>
     </w:lvl>
   </w:abstractNum>
-  <w:abstractNum w:abstractNumId="5" w15:restartNumberingAfterBreak="0">
+  <w:abstractNum w:abstractNumId="6" w15:restartNumberingAfterBreak="0">
     <w:nsid w:val="47E558B1"/>
     <w:multiLevelType w:val="hybridMultilevel"/>
     <w:tmpl w:val="A0D22982"/>
@@ -3148,7 +7267,7 @@
       </w:pPr>
     </w:lvl>
   </w:abstractNum>
-  <w:abstractNum w:abstractNumId="6" w15:restartNumberingAfterBreak="0">
+  <w:abstractNum w:abstractNumId="7" w15:restartNumberingAfterBreak="0">
     <w:nsid w:val="503B1E07"/>
     <w:multiLevelType w:val="hybridMultilevel"/>
     <w:tmpl w:val="5E86959C"/>
@@ -3234,7 +7353,120 @@
       </w:pPr>
     </w:lvl>
   </w:abstractNum>
-  <w:abstractNum w:abstractNumId="7" w15:restartNumberingAfterBreak="0">
+  <w:abstractNum w:abstractNumId="8" w15:restartNumberingAfterBreak="0">
+    <w:nsid w:val="51142D85"/>
+    <w:multiLevelType w:val="hybridMultilevel"/>
+    <w:tmpl w:val="9EACC9A8"/>
+    <w:lvl w:ilvl="0" w:tplc="04090009">
+      <w:start w:val="1"/>
+      <w:numFmt w:val="bullet"/>
+      <w:lvlText w:val=""/>
+      <w:lvlJc w:val="left"/>
+      <w:pPr>
+        <w:ind w:left="720" w:hanging="360"/>
+      </w:pPr>
+      <w:rPr>
+        <w:rFonts w:ascii="Wingdings" w:hAnsi="Wingdings" w:hint="default"/>
+      </w:rPr>
+    </w:lvl>
+    <w:lvl w:ilvl="1" w:tplc="04090003" w:tentative="1">
+      <w:start w:val="1"/>
+      <w:numFmt w:val="bullet"/>
+      <w:lvlText w:val="o"/>
+      <w:lvlJc w:val="left"/>
+      <w:pPr>
+        <w:ind w:left="1440" w:hanging="360"/>
+      </w:pPr>
+      <w:rPr>
+        <w:rFonts w:ascii="Courier New" w:hAnsi="Courier New" w:cs="Courier New" w:hint="default"/>
+      </w:rPr>
+    </w:lvl>
+    <w:lvl w:ilvl="2" w:tplc="04090005" w:tentative="1">
+      <w:start w:val="1"/>
+      <w:numFmt w:val="bullet"/>
+      <w:lvlText w:val=""/>
+      <w:lvlJc w:val="left"/>
+      <w:pPr>
+        <w:ind w:left="2160" w:hanging="360"/>
+      </w:pPr>
+      <w:rPr>
+        <w:rFonts w:ascii="Wingdings" w:hAnsi="Wingdings" w:hint="default"/>
+      </w:rPr>
+    </w:lvl>
+    <w:lvl w:ilvl="3" w:tplc="04090001" w:tentative="1">
+      <w:start w:val="1"/>
+      <w:numFmt w:val="bullet"/>
+      <w:lvlText w:val=""/>
+      <w:lvlJc w:val="left"/>
+      <w:pPr>
+        <w:ind w:left="2880" w:hanging="360"/>
+      </w:pPr>
+      <w:rPr>
+        <w:rFonts w:ascii="Symbol" w:hAnsi="Symbol" w:hint="default"/>
+      </w:rPr>
+    </w:lvl>
+    <w:lvl w:ilvl="4" w:tplc="04090003" w:tentative="1">
+      <w:start w:val="1"/>
+      <w:numFmt w:val="bullet"/>
+      <w:lvlText w:val="o"/>
+      <w:lvlJc w:val="left"/>
+      <w:pPr>
+        <w:ind w:left="3600" w:hanging="360"/>
+      </w:pPr>
+      <w:rPr>
+        <w:rFonts w:ascii="Courier New" w:hAnsi="Courier New" w:cs="Courier New" w:hint="default"/>
+      </w:rPr>
+    </w:lvl>
+    <w:lvl w:ilvl="5" w:tplc="04090005" w:tentative="1">
+      <w:start w:val="1"/>
+      <w:numFmt w:val="bullet"/>
+      <w:lvlText w:val=""/>
+      <w:lvlJc w:val="left"/>
+      <w:pPr>
+        <w:ind w:left="4320" w:hanging="360"/>
+      </w:pPr>
+      <w:rPr>
+        <w:rFonts w:ascii="Wingdings" w:hAnsi="Wingdings" w:hint="default"/>
+      </w:rPr>
+    </w:lvl>
+    <w:lvl w:ilvl="6" w:tplc="04090001" w:tentative="1">
+      <w:start w:val="1"/>
+      <w:numFmt w:val="bullet"/>
+      <w:lvlText w:val=""/>
+      <w:lvlJc w:val="left"/>
+      <w:pPr>
+        <w:ind w:left="5040" w:hanging="360"/>
+      </w:pPr>
+      <w:rPr>
+        <w:rFonts w:ascii="Symbol" w:hAnsi="Symbol" w:hint="default"/>
+      </w:rPr>
+    </w:lvl>
+    <w:lvl w:ilvl="7" w:tplc="04090003" w:tentative="1">
+      <w:start w:val="1"/>
+      <w:numFmt w:val="bullet"/>
+      <w:lvlText w:val="o"/>
+      <w:lvlJc w:val="left"/>
+      <w:pPr>
+        <w:ind w:left="5760" w:hanging="360"/>
+      </w:pPr>
+      <w:rPr>
+        <w:rFonts w:ascii="Courier New" w:hAnsi="Courier New" w:cs="Courier New" w:hint="default"/>
+      </w:rPr>
+    </w:lvl>
+    <w:lvl w:ilvl="8" w:tplc="04090005" w:tentative="1">
+      <w:start w:val="1"/>
+      <w:numFmt w:val="bullet"/>
+      <w:lvlText w:val=""/>
+      <w:lvlJc w:val="left"/>
+      <w:pPr>
+        <w:ind w:left="6480" w:hanging="360"/>
+      </w:pPr>
+      <w:rPr>
+        <w:rFonts w:ascii="Wingdings" w:hAnsi="Wingdings" w:hint="default"/>
+      </w:rPr>
+    </w:lvl>
+  </w:abstractNum>
+  <w:abstractNum w:abstractNumId="9" w15:restartNumberingAfterBreak="0">
     <w:nsid w:val="52363327"/>
     <w:multiLevelType w:val="hybridMultilevel"/>
     <w:tmpl w:val="5CEC52AA"/>
@@ -3320,7 +7552,7 @@
       </w:pPr>
     </w:lvl>
   </w:abstractNum>
-  <w:abstractNum w:abstractNumId="8" w15:restartNumberingAfterBreak="0">
+  <w:abstractNum w:abstractNumId="10" w15:restartNumberingAfterBreak="0">
     <w:nsid w:val="56CF7B1F"/>
     <w:multiLevelType w:val="hybridMultilevel"/>
     <w:tmpl w:val="3B2C991A"/>
@@ -3406,7 +7638,120 @@
       </w:pPr>
     </w:lvl>
   </w:abstractNum>
-  <w:abstractNum w:abstractNumId="9" w15:restartNumberingAfterBreak="0">
+  <w:abstractNum w:abstractNumId="11" w15:restartNumberingAfterBreak="0">
+    <w:nsid w:val="6CAC4B3A"/>
+    <w:multiLevelType w:val="hybridMultilevel"/>
+    <w:tmpl w:val="7AF6C5BC"/>
+    <w:lvl w:ilvl="0" w:tplc="04090009">
+      <w:start w:val="1"/>
+      <w:numFmt w:val="bullet"/>
+      <w:lvlText w:val=""/>
+      <w:lvlJc w:val="left"/>
+      <w:pPr>
+        <w:ind w:left="720" w:hanging="360"/>
+      </w:pPr>
+      <w:rPr>
+        <w:rFonts w:ascii="Wingdings" w:hAnsi="Wingdings" w:hint="default"/>
+      </w:rPr>
+    </w:lvl>
+    <w:lvl w:ilvl="1" w:tplc="04090003" w:tentative="1">
+      <w:start w:val="1"/>
+      <w:numFmt w:val="bullet"/>
+      <w:lvlText w:val="o"/>
+      <w:lvlJc w:val="left"/>
+      <w:pPr>
+        <w:ind w:left="1440" w:hanging="360"/>
+      </w:pPr>
+      <w:rPr>
+        <w:rFonts w:ascii="Courier New" w:hAnsi="Courier New" w:cs="Courier New" w:hint="default"/>
+      </w:rPr>
+    </w:lvl>
+    <w:lvl w:ilvl="2" w:tplc="04090005" w:tentative="1">
+      <w:start w:val="1"/>
+      <w:numFmt w:val="bullet"/>
+      <w:lvlText w:val=""/>
+      <w:lvlJc w:val="left"/>
+      <w:pPr>
+        <w:ind w:left="2160" w:hanging="360"/>
+      </w:pPr>
+      <w:rPr>
+        <w:rFonts w:ascii="Wingdings" w:hAnsi="Wingdings" w:hint="default"/>
+      </w:rPr>
+    </w:lvl>
+    <w:lvl w:ilvl="3" w:tplc="04090001" w:tentative="1">
+      <w:start w:val="1"/>
+      <w:numFmt w:val="bullet"/>
+      <w:lvlText w:val=""/>
+      <w:lvlJc w:val="left"/>
+      <w:pPr>
+        <w:ind w:left="2880" w:hanging="360"/>
+      </w:pPr>
+      <w:rPr>
+        <w:rFonts w:ascii="Symbol" w:hAnsi="Symbol" w:hint="default"/>
+      </w:rPr>
+    </w:lvl>
+    <w:lvl w:ilvl="4" w:tplc="04090003" w:tentative="1">
+      <w:start w:val="1"/>
+      <w:numFmt w:val="bullet"/>
+      <w:lvlText w:val="o"/>
+      <w:lvlJc w:val="left"/>
+      <w:pPr>
+        <w:ind w:left="3600" w:hanging="360"/>
+      </w:pPr>
+      <w:rPr>
+        <w:rFonts w:ascii="Courier New" w:hAnsi="Courier New" w:cs="Courier New" w:hint="default"/>
+      </w:rPr>
+    </w:lvl>
+    <w:lvl w:ilvl="5" w:tplc="04090005" w:tentative="1">
+      <w:start w:val="1"/>
+      <w:numFmt w:val="bullet"/>
+      <w:lvlText w:val=""/>
+      <w:lvlJc w:val="left"/>
+      <w:pPr>
+        <w:ind w:left="4320" w:hanging="360"/>
+      </w:pPr>
+      <w:rPr>
+        <w:rFonts w:ascii="Wingdings" w:hAnsi="Wingdings" w:hint="default"/>
+      </w:rPr>
+    </w:lvl>
+    <w:lvl w:ilvl="6" w:tplc="04090001" w:tentative="1">
+      <w:start w:val="1"/>
+      <w:numFmt w:val="bullet"/>
+      <w:lvlText w:val=""/>
+      <w:lvlJc w:val="left"/>
+      <w:pPr>
+        <w:ind w:left="5040" w:hanging="360"/>
+      </w:pPr>
+      <w:rPr>
+        <w:rFonts w:ascii="Symbol" w:hAnsi="Symbol" w:hint="default"/>
+      </w:rPr>
+    </w:lvl>
+    <w:lvl w:ilvl="7" w:tplc="04090003" w:tentative="1">
+      <w:start w:val="1"/>
+      <w:numFmt w:val="bullet"/>
+      <w:lvlText w:val="o"/>
+      <w:lvlJc w:val="left"/>
+      <w:pPr>
+        <w:ind w:left="5760" w:hanging="360"/>
+      </w:pPr>
+      <w:rPr>
+        <w:rFonts w:ascii="Courier New" w:hAnsi="Courier New" w:cs="Courier New" w:hint="default"/>
+      </w:rPr>
+    </w:lvl>
+    <w:lvl w:ilvl="8" w:tplc="04090005" w:tentative="1">
+      <w:start w:val="1"/>
+      <w:numFmt w:val="bullet"/>
+      <w:lvlText w:val=""/>
+      <w:lvlJc w:val="left"/>
+      <w:pPr>
+        <w:ind w:left="6480" w:hanging="360"/>
+      </w:pPr>
+      <w:rPr>
+        <w:rFonts w:ascii="Wingdings" w:hAnsi="Wingdings" w:hint="default"/>
+      </w:rPr>
+    </w:lvl>
+  </w:abstractNum>
+  <w:abstractNum w:abstractNumId="12" w15:restartNumberingAfterBreak="0">
     <w:nsid w:val="73252C2B"/>
     <w:multiLevelType w:val="hybridMultilevel"/>
     <w:tmpl w:val="5A4EBEF6"/>
@@ -3496,34 +7841,43 @@
     </w:lvl>
   </w:abstractNum>
   <w:num w:numId="1">
+    <w:abstractNumId w:val="2"/>
+  </w:num>
+  <w:num w:numId="2">
     <w:abstractNumId w:val="1"/>
   </w:num>
-  <w:num w:numId="2">
-    <w:abstractNumId w:val="0"/>
+  <w:num w:numId="3">
+    <w:abstractNumId w:val="9"/>
   </w:num>
-  <w:num w:numId="3">
+  <w:num w:numId="4">
+    <w:abstractNumId w:val="12"/>
+  </w:num>
+  <w:num w:numId="5">
+    <w:abstractNumId w:val="6"/>
+  </w:num>
+  <w:num w:numId="6">
+    <w:abstractNumId w:val="3"/>
+  </w:num>
+  <w:num w:numId="7">
+    <w:abstractNumId w:val="10"/>
+  </w:num>
+  <w:num w:numId="8">
     <w:abstractNumId w:val="7"/>
   </w:num>
-  <w:num w:numId="4">
-    <w:abstractNumId w:val="9"/>
-  </w:num>
-  <w:num w:numId="5">
+  <w:num w:numId="9">
     <w:abstractNumId w:val="5"/>
   </w:num>
-  <w:num w:numId="6">
-    <w:abstractNumId w:val="2"/>
+  <w:num w:numId="10">
+    <w:abstractNumId w:val="4"/>
   </w:num>
-  <w:num w:numId="7">
+  <w:num w:numId="11">
     <w:abstractNumId w:val="8"/>
   </w:num>
-  <w:num w:numId="8">
-    <w:abstractNumId w:val="6"/>
+  <w:num w:numId="12">
+    <w:abstractNumId w:val="11"/>
   </w:num>
-  <w:num w:numId="9">
-    <w:abstractNumId w:val="4"/>
-  </w:num>
-  <w:num w:numId="10">
-    <w:abstractNumId w:val="3"/>
+  <w:num w:numId="13">
+    <w:abstractNumId w:val="0"/>
   </w:num>
 </w:numbering>
 </file>

</xml_diff>

<commit_message>
Configuration Setup Document - Updated
</commit_message>
<xml_diff>
--- a/Document/Configuration Setup Document.docx
+++ b/Document/Configuration Setup Document.docx
@@ -6078,7 +6078,25 @@
           <w:sz w:val="28"/>
           <w:szCs w:val="28"/>
         </w:rPr>
-        <w:t>To install the Package for linting</w:t>
+        <w:t xml:space="preserve">To install the </w:t>
+      </w:r>
+      <w:r>
+        <w:rPr>
+          <w:rFonts w:ascii="Times New Roman" w:eastAsiaTheme="majorEastAsia" w:hAnsi="Times New Roman" w:cs="Times New Roman"/>
+          <w:color w:val="000000" w:themeColor="text1"/>
+          <w:sz w:val="28"/>
+          <w:szCs w:val="28"/>
+        </w:rPr>
+        <w:t>p</w:t>
+      </w:r>
+      <w:r>
+        <w:rPr>
+          <w:rFonts w:ascii="Times New Roman" w:eastAsiaTheme="majorEastAsia" w:hAnsi="Times New Roman" w:cs="Times New Roman"/>
+          <w:color w:val="000000" w:themeColor="text1"/>
+          <w:sz w:val="28"/>
+          <w:szCs w:val="28"/>
+        </w:rPr>
+        <w:t>ackage for linting</w:t>
       </w:r>
       <w:r>
         <w:rPr>
@@ -6343,30 +6361,112 @@
           <w:sz w:val="28"/>
           <w:szCs w:val="28"/>
         </w:rPr>
-        <w:t xml:space="preserve">To skip the errors that are </w:t>
-      </w:r>
-      <w:r>
-        <w:rPr>
-          <w:rFonts w:ascii="Times New Roman" w:eastAsiaTheme="majorEastAsia" w:hAnsi="Times New Roman" w:cs="Times New Roman"/>
-          <w:color w:val="000000" w:themeColor="text1"/>
-          <w:sz w:val="28"/>
-          <w:szCs w:val="28"/>
-        </w:rPr>
-        <w:t>occurred</w:t>
-      </w:r>
-      <w:r>
-        <w:rPr>
-          <w:rFonts w:ascii="Times New Roman" w:eastAsiaTheme="majorEastAsia" w:hAnsi="Times New Roman" w:cs="Times New Roman"/>
-          <w:color w:val="000000" w:themeColor="text1"/>
-          <w:sz w:val="28"/>
-          <w:szCs w:val="28"/>
-        </w:rPr>
-        <w:t xml:space="preserve"> due to default </w:t>
+        <w:t>A</w:t>
+      </w:r>
+      <w:r>
+        <w:rPr>
+          <w:rFonts w:ascii="Times New Roman" w:eastAsiaTheme="majorEastAsia" w:hAnsi="Times New Roman" w:cs="Times New Roman"/>
+          <w:color w:val="000000" w:themeColor="text1"/>
+          <w:sz w:val="28"/>
+          <w:szCs w:val="28"/>
+        </w:rPr>
+        <w:t>dd</w:t>
+      </w:r>
+      <w:r>
+        <w:rPr>
+          <w:rFonts w:ascii="Times New Roman" w:eastAsiaTheme="majorEastAsia" w:hAnsi="Times New Roman" w:cs="Times New Roman"/>
+          <w:color w:val="000000" w:themeColor="text1"/>
+          <w:sz w:val="28"/>
+          <w:szCs w:val="28"/>
+        </w:rPr>
+        <w:t xml:space="preserve"> </w:t>
+      </w:r>
+      <w:r>
+        <w:rPr>
+          <w:rFonts w:ascii="Times New Roman" w:eastAsiaTheme="majorEastAsia" w:hAnsi="Times New Roman" w:cs="Times New Roman"/>
+          <w:b/>
+          <w:bCs/>
+          <w:color w:val="000000" w:themeColor="text1"/>
+          <w:sz w:val="28"/>
+          <w:szCs w:val="28"/>
+        </w:rPr>
+        <w:t>"@angular-</w:t>
       </w:r>
       <w:proofErr w:type="spellStart"/>
       <w:r>
         <w:rPr>
           <w:rFonts w:ascii="Times New Roman" w:eastAsiaTheme="majorEastAsia" w:hAnsi="Times New Roman" w:cs="Times New Roman"/>
+          <w:b/>
+          <w:bCs/>
+          <w:color w:val="000000" w:themeColor="text1"/>
+          <w:sz w:val="28"/>
+          <w:szCs w:val="28"/>
+        </w:rPr>
+        <w:t>eslint</w:t>
+      </w:r>
+      <w:proofErr w:type="spellEnd"/>
+      <w:r>
+        <w:rPr>
+          <w:rFonts w:ascii="Times New Roman" w:eastAsiaTheme="majorEastAsia" w:hAnsi="Times New Roman" w:cs="Times New Roman"/>
+          <w:b/>
+          <w:bCs/>
+          <w:color w:val="000000" w:themeColor="text1"/>
+          <w:sz w:val="28"/>
+          <w:szCs w:val="28"/>
+        </w:rPr>
+        <w:t>/no-empty-lifecycle-method": "off"</w:t>
+      </w:r>
+      <w:r>
+        <w:rPr>
+          <w:rFonts w:ascii="Times New Roman" w:eastAsiaTheme="majorEastAsia" w:hAnsi="Times New Roman" w:cs="Times New Roman"/>
+          <w:color w:val="000000" w:themeColor="text1"/>
+          <w:sz w:val="28"/>
+          <w:szCs w:val="28"/>
+        </w:rPr>
+        <w:t xml:space="preserve"> in </w:t>
+      </w:r>
+      <w:proofErr w:type="spellStart"/>
+      <w:r>
+        <w:rPr>
+          <w:rFonts w:ascii="Times New Roman" w:eastAsiaTheme="majorEastAsia" w:hAnsi="Times New Roman" w:cs="Times New Roman"/>
+          <w:color w:val="000000" w:themeColor="text1"/>
+          <w:sz w:val="28"/>
+          <w:szCs w:val="28"/>
+        </w:rPr>
+        <w:t>eslintrc.json</w:t>
+      </w:r>
+      <w:proofErr w:type="spellEnd"/>
+      <w:r>
+        <w:rPr>
+          <w:rFonts w:ascii="Times New Roman" w:eastAsiaTheme="majorEastAsia" w:hAnsi="Times New Roman" w:cs="Times New Roman"/>
+          <w:color w:val="000000" w:themeColor="text1"/>
+          <w:sz w:val="28"/>
+          <w:szCs w:val="28"/>
+        </w:rPr>
+        <w:t xml:space="preserve"> file</w:t>
+      </w:r>
+      <w:r>
+        <w:rPr>
+          <w:rFonts w:ascii="Times New Roman" w:eastAsiaTheme="majorEastAsia" w:hAnsi="Times New Roman" w:cs="Times New Roman"/>
+          <w:color w:val="000000" w:themeColor="text1"/>
+          <w:sz w:val="28"/>
+          <w:szCs w:val="28"/>
+        </w:rPr>
+        <w:t>, t</w:t>
+      </w:r>
+      <w:r>
+        <w:rPr>
+          <w:rFonts w:ascii="Times New Roman" w:eastAsiaTheme="majorEastAsia" w:hAnsi="Times New Roman" w:cs="Times New Roman"/>
+          <w:color w:val="000000" w:themeColor="text1"/>
+          <w:sz w:val="28"/>
+          <w:szCs w:val="28"/>
+        </w:rPr>
+        <w:t xml:space="preserve">o skip the errors that are occurred due to default </w:t>
+      </w:r>
+      <w:proofErr w:type="spellStart"/>
+      <w:r>
+        <w:rPr>
+          <w:rFonts w:ascii="Times New Roman" w:eastAsiaTheme="majorEastAsia" w:hAnsi="Times New Roman" w:cs="Times New Roman"/>
           <w:color w:val="000000" w:themeColor="text1"/>
           <w:sz w:val="28"/>
           <w:szCs w:val="28"/>
@@ -6381,98 +6481,7 @@
           <w:sz w:val="28"/>
           <w:szCs w:val="28"/>
         </w:rPr>
-        <w:t xml:space="preserve">, </w:t>
-      </w:r>
-      <w:r>
-        <w:rPr>
-          <w:rFonts w:ascii="Times New Roman" w:eastAsiaTheme="majorEastAsia" w:hAnsi="Times New Roman" w:cs="Times New Roman"/>
-          <w:color w:val="000000" w:themeColor="text1"/>
-          <w:sz w:val="28"/>
-          <w:szCs w:val="28"/>
-        </w:rPr>
-        <w:t>add</w:t>
-      </w:r>
-      <w:r>
-        <w:rPr>
-          <w:rFonts w:ascii="Times New Roman" w:eastAsiaTheme="majorEastAsia" w:hAnsi="Times New Roman" w:cs="Times New Roman"/>
-          <w:color w:val="000000" w:themeColor="text1"/>
-          <w:sz w:val="28"/>
-          <w:szCs w:val="28"/>
-        </w:rPr>
-        <w:t xml:space="preserve"> </w:t>
-      </w:r>
-      <w:r>
-        <w:rPr>
-          <w:rFonts w:ascii="Times New Roman" w:eastAsiaTheme="majorEastAsia" w:hAnsi="Times New Roman" w:cs="Times New Roman"/>
-          <w:b/>
-          <w:bCs/>
-          <w:color w:val="000000" w:themeColor="text1"/>
-          <w:sz w:val="28"/>
-          <w:szCs w:val="28"/>
-        </w:rPr>
-        <w:t>"@angular-</w:t>
-      </w:r>
-      <w:proofErr w:type="spellStart"/>
-      <w:r>
-        <w:rPr>
-          <w:rFonts w:ascii="Times New Roman" w:eastAsiaTheme="majorEastAsia" w:hAnsi="Times New Roman" w:cs="Times New Roman"/>
-          <w:b/>
-          <w:bCs/>
-          <w:color w:val="000000" w:themeColor="text1"/>
-          <w:sz w:val="28"/>
-          <w:szCs w:val="28"/>
-        </w:rPr>
-        <w:t>eslint</w:t>
-      </w:r>
-      <w:proofErr w:type="spellEnd"/>
-      <w:r>
-        <w:rPr>
-          <w:rFonts w:ascii="Times New Roman" w:eastAsiaTheme="majorEastAsia" w:hAnsi="Times New Roman" w:cs="Times New Roman"/>
-          <w:b/>
-          <w:bCs/>
-          <w:color w:val="000000" w:themeColor="text1"/>
-          <w:sz w:val="28"/>
-          <w:szCs w:val="28"/>
-        </w:rPr>
-        <w:t>/no-empty-lifecycle-method": "off"</w:t>
-      </w:r>
-      <w:r>
-        <w:rPr>
-          <w:rFonts w:ascii="Times New Roman" w:eastAsiaTheme="majorEastAsia" w:hAnsi="Times New Roman" w:cs="Times New Roman"/>
-          <w:color w:val="000000" w:themeColor="text1"/>
-          <w:sz w:val="28"/>
-          <w:szCs w:val="28"/>
-        </w:rPr>
-        <w:t xml:space="preserve"> in </w:t>
-      </w:r>
-      <w:proofErr w:type="spellStart"/>
-      <w:r>
-        <w:rPr>
-          <w:rFonts w:ascii="Times New Roman" w:eastAsiaTheme="majorEastAsia" w:hAnsi="Times New Roman" w:cs="Times New Roman"/>
-          <w:color w:val="000000" w:themeColor="text1"/>
-          <w:sz w:val="28"/>
-          <w:szCs w:val="28"/>
-        </w:rPr>
-        <w:t>eslintrc.json</w:t>
-      </w:r>
-      <w:proofErr w:type="spellEnd"/>
-      <w:r>
-        <w:rPr>
-          <w:rFonts w:ascii="Times New Roman" w:eastAsiaTheme="majorEastAsia" w:hAnsi="Times New Roman" w:cs="Times New Roman"/>
-          <w:color w:val="000000" w:themeColor="text1"/>
-          <w:sz w:val="28"/>
-          <w:szCs w:val="28"/>
-        </w:rPr>
-        <w:t xml:space="preserve"> file</w:t>
-      </w:r>
-      <w:r>
-        <w:rPr>
-          <w:rFonts w:ascii="Times New Roman" w:eastAsiaTheme="majorEastAsia" w:hAnsi="Times New Roman" w:cs="Times New Roman"/>
-          <w:color w:val="000000" w:themeColor="text1"/>
-          <w:sz w:val="28"/>
-          <w:szCs w:val="28"/>
-        </w:rPr>
-        <w:t>.</w:t>
+        <w:t>,</w:t>
       </w:r>
     </w:p>
     <w:p>

</xml_diff>